<commit_message>
Se hicieron los BPMN del sistema antes y despues
</commit_message>
<xml_diff>
--- a/DOCUMENTACION SISTEMA DE INVENTARIO/Trabajo final inventario.docx
+++ b/DOCUMENTACION SISTEMA DE INVENTARIO/Trabajo final inventario.docx
@@ -643,6 +643,7 @@
                                     <w:dataBinding w:prefixMappings="xmlns:ns0='http://purl.org/dc/elements/1.1/' xmlns:ns1='http://schemas.openxmlformats.org/package/2006/metadata/core-properties' " w:xpath="/ns1:coreProperties[1]/ns0:title[1]" w:storeItemID="{6C3C8BC8-F283-45AE-878A-BAB7291924A1}"/>
                                     <w:text/>
                                   </w:sdtPr>
+                                  <w:sdtEndPr/>
                                   <w:sdtContent>
                                     <w:p>
                                       <w:pPr>
@@ -693,6 +694,7 @@
                                       <w:dataBinding w:prefixMappings="xmlns:ns0='http://purl.org/dc/elements/1.1/' xmlns:ns1='http://schemas.openxmlformats.org/package/2006/metadata/core-properties' " w:xpath="/ns1:coreProperties[1]/ns0:subject[1]" w:storeItemID="{6C3C8BC8-F283-45AE-878A-BAB7291924A1}"/>
                                       <w:text/>
                                     </w:sdtPr>
+                                    <w:sdtEndPr/>
                                     <w:sdtContent>
                                       <w:r>
                                         <w:rPr>
@@ -4366,8 +4368,6 @@
             <w:r>
               <w:t>395</w:t>
             </w:r>
-            <w:bookmarkStart w:id="0" w:name="_GoBack"/>
-            <w:bookmarkEnd w:id="0"/>
             <w:r>
               <w:t>.000</w:t>
             </w:r>
@@ -4666,9 +4666,9 @@
         </w:rPr>
         <w:t xml:space="preserve"> </w:t>
       </w:r>
-      <w:bookmarkStart w:id="1" w:name="OLE_LINK10"/>
-      <w:bookmarkStart w:id="2" w:name="OLE_LINK3"/>
-      <w:bookmarkStart w:id="3" w:name="OLE_LINK4"/>
+      <w:bookmarkStart w:id="0" w:name="OLE_LINK3"/>
+      <w:bookmarkStart w:id="1" w:name="OLE_LINK4"/>
+      <w:bookmarkStart w:id="2" w:name="OLE_LINK10"/>
       <w:r>
         <w:rPr>
           <w:rFonts w:cs="Arial"/>
@@ -4696,8 +4696,8 @@
         </w:rPr>
         <w:t xml:space="preserve"> NEGOCIOS Y/O DUEÑOS DE </w:t>
       </w:r>
-      <w:bookmarkEnd w:id="2"/>
-      <w:bookmarkEnd w:id="3"/>
+      <w:bookmarkEnd w:id="0"/>
+      <w:bookmarkEnd w:id="1"/>
       <w:r>
         <w:rPr>
           <w:rFonts w:cs="Arial"/>
@@ -4708,7 +4708,7 @@
         <w:t>NEGOCIOS</w:t>
       </w:r>
     </w:p>
-    <w:bookmarkEnd w:id="1"/>
+    <w:bookmarkEnd w:id="2"/>
     <w:p>
       <w:pPr>
         <w:jc w:val="center"/>
@@ -4729,7 +4729,7 @@
           <w:szCs w:val="28"/>
         </w:rPr>
       </w:pPr>
-      <w:bookmarkStart w:id="4" w:name="OLE_LINK9"/>
+      <w:bookmarkStart w:id="3" w:name="OLE_LINK9"/>
       <w:r>
         <w:rPr>
           <w:rFonts w:cs="Arial"/>
@@ -4832,7 +4832,7 @@
           <w:szCs w:val="28"/>
         </w:rPr>
       </w:pPr>
-      <w:bookmarkStart w:id="5" w:name="OLE_LINK8"/>
+      <w:bookmarkStart w:id="4" w:name="OLE_LINK8"/>
       <w:r>
         <w:rPr>
           <w:rFonts w:cs="Arial"/>
@@ -4876,8 +4876,8 @@
           <w:szCs w:val="20"/>
         </w:rPr>
       </w:pPr>
-      <w:bookmarkStart w:id="6" w:name="OLE_LINK11"/>
-      <w:bookmarkEnd w:id="5"/>
+      <w:bookmarkStart w:id="5" w:name="OLE_LINK11"/>
+      <w:bookmarkEnd w:id="4"/>
       <w:r>
         <w:rPr>
           <w:rFonts w:cs="Arial"/>
@@ -4888,7 +4888,7 @@
         <w:t>¿Usa actualmente un sistema de software en su negocio?</w:t>
       </w:r>
     </w:p>
-    <w:bookmarkEnd w:id="6"/>
+    <w:bookmarkEnd w:id="5"/>
     <w:p>
       <w:pPr>
         <w:pStyle w:val="Prrafodelista"/>
@@ -5098,7 +5098,7 @@
           <w:szCs w:val="20"/>
         </w:rPr>
       </w:pPr>
-      <w:bookmarkStart w:id="7" w:name="OLE_LINK12"/>
+      <w:bookmarkStart w:id="6" w:name="OLE_LINK12"/>
       <w:r>
         <w:rPr>
           <w:rFonts w:cs="Arial"/>
@@ -5109,7 +5109,7 @@
         <w:t>¿Le gustaría un sistema de registro de inventario para su negocio?</w:t>
       </w:r>
     </w:p>
-    <w:bookmarkEnd w:id="7"/>
+    <w:bookmarkEnd w:id="6"/>
     <w:p>
       <w:pPr>
         <w:pStyle w:val="Prrafodelista"/>
@@ -5528,8 +5528,8 @@
           </mc:Fallback>
         </mc:AlternateContent>
       </w:r>
-      <w:bookmarkStart w:id="8" w:name="OLE_LINK13"/>
-      <w:bookmarkStart w:id="9" w:name="OLE_LINK14"/>
+      <w:bookmarkStart w:id="7" w:name="OLE_LINK13"/>
+      <w:bookmarkStart w:id="8" w:name="OLE_LINK14"/>
       <w:r>
         <w:rPr>
           <w:rFonts w:cs="Arial"/>
@@ -5539,8 +5539,8 @@
         </w:rPr>
         <w:t>¿Normalmente que busca en un sistema para su negocio?</w:t>
       </w:r>
+      <w:bookmarkEnd w:id="7"/>
       <w:bookmarkEnd w:id="8"/>
-      <w:bookmarkEnd w:id="9"/>
     </w:p>
     <w:p>
       <w:pPr>
@@ -5608,8 +5608,8 @@
           <w:szCs w:val="20"/>
         </w:rPr>
       </w:pPr>
-      <w:bookmarkStart w:id="10" w:name="OLE_LINK15"/>
-      <w:bookmarkStart w:id="11" w:name="OLE_LINK7"/>
+      <w:bookmarkStart w:id="9" w:name="OLE_LINK15"/>
+      <w:bookmarkStart w:id="10" w:name="OLE_LINK7"/>
       <w:r>
         <w:rPr>
           <w:rFonts w:cs="Arial"/>
@@ -5620,7 +5620,7 @@
         <w:t>¿Lleva registro del inventario de su negocio?</w:t>
       </w:r>
     </w:p>
-    <w:bookmarkEnd w:id="10"/>
+    <w:bookmarkEnd w:id="9"/>
     <w:p>
       <w:pPr>
         <w:pStyle w:val="Prrafodelista"/>
@@ -5783,7 +5783,7 @@
         </w:rPr>
         <w:t xml:space="preserve">          SI                  NO</w:t>
       </w:r>
-      <w:bookmarkEnd w:id="11"/>
+      <w:bookmarkEnd w:id="10"/>
     </w:p>
     <w:p>
       <w:pPr>
@@ -5809,6 +5809,7 @@
         </w:rPr>
       </w:pPr>
     </w:p>
+    <w:bookmarkStart w:id="11" w:name="OLE_LINK16"/>
     <w:p>
       <w:pPr>
         <w:pStyle w:val="Prrafodelista"/>
@@ -5825,7 +5826,6 @@
           <w:szCs w:val="20"/>
         </w:rPr>
       </w:pPr>
-      <w:bookmarkStart w:id="12" w:name="OLE_LINK16"/>
       <w:r>
         <w:rPr>
           <w:rFonts w:cs="Arial"/>
@@ -5907,7 +5907,7 @@
         <w:t>¿Si lleva un registro de su inventario el registro lo hace a mano o usa algún sistema?</w:t>
       </w:r>
     </w:p>
-    <w:bookmarkEnd w:id="12"/>
+    <w:bookmarkEnd w:id="11"/>
     <w:p>
       <w:pPr>
         <w:pStyle w:val="Prrafodelista"/>
@@ -6049,8 +6049,8 @@
           <w:szCs w:val="20"/>
         </w:rPr>
       </w:pPr>
-      <w:bookmarkStart w:id="13" w:name="OLE_LINK18"/>
-      <w:bookmarkStart w:id="14" w:name="OLE_LINK19"/>
+      <w:bookmarkStart w:id="12" w:name="OLE_LINK18"/>
+      <w:bookmarkStart w:id="13" w:name="OLE_LINK19"/>
       <w:r>
         <w:rPr>
           <w:rFonts w:cs="Arial"/>
@@ -6060,8 +6060,8 @@
         </w:rPr>
         <w:t>¿Qué le gustaría encontrar en el software de su negocio</w:t>
       </w:r>
+      <w:bookmarkEnd w:id="12"/>
       <w:bookmarkEnd w:id="13"/>
-      <w:bookmarkEnd w:id="14"/>
       <w:r>
         <w:rPr>
           <w:rFonts w:cs="Arial"/>
@@ -6071,7 +6071,7 @@
         </w:rPr>
         <w:t>?</w:t>
       </w:r>
-      <w:bookmarkStart w:id="15" w:name="OLE_LINK17"/>
+      <w:bookmarkStart w:id="14" w:name="OLE_LINK17"/>
     </w:p>
     <w:p>
       <w:pPr>
@@ -6303,7 +6303,7 @@
         </mc:AlternateContent>
       </w:r>
     </w:p>
-    <w:bookmarkEnd w:id="15"/>
+    <w:bookmarkEnd w:id="14"/>
     <w:p>
       <w:pPr>
         <w:pStyle w:val="Prrafodelista"/>
@@ -6361,6 +6361,7 @@
         </w:rPr>
       </w:pPr>
     </w:p>
+    <w:bookmarkStart w:id="15" w:name="OLE_LINK20"/>
     <w:p>
       <w:pPr>
         <w:pStyle w:val="Prrafodelista"/>
@@ -6377,7 +6378,6 @@
           <w:szCs w:val="20"/>
         </w:rPr>
       </w:pPr>
-      <w:bookmarkStart w:id="16" w:name="OLE_LINK20"/>
       <w:r>
         <w:rPr>
           <w:rFonts w:cs="Arial"/>
@@ -6459,7 +6459,7 @@
         <w:t>¿Le gustaría que la aplicación tenga administración y varios usuarios?</w:t>
       </w:r>
     </w:p>
-    <w:bookmarkEnd w:id="16"/>
+    <w:bookmarkEnd w:id="15"/>
     <w:p>
       <w:pPr>
         <w:pStyle w:val="Prrafodelista"/>
@@ -6604,7 +6604,7 @@
           <w:szCs w:val="20"/>
         </w:rPr>
       </w:pPr>
-      <w:bookmarkStart w:id="17" w:name="OLE_LINK21"/>
+      <w:bookmarkStart w:id="16" w:name="OLE_LINK21"/>
       <w:r>
         <w:rPr>
           <w:rFonts w:cs="Arial"/>
@@ -6615,7 +6615,7 @@
         <w:t>¿Le gustaría que la aplicación muestre los registros o movimientos de los usuarios?</w:t>
       </w:r>
     </w:p>
-    <w:bookmarkEnd w:id="17"/>
+    <w:bookmarkEnd w:id="16"/>
     <w:p>
       <w:pPr>
         <w:pStyle w:val="Prrafodelista"/>
@@ -6790,12 +6790,12 @@
           <w:szCs w:val="20"/>
         </w:rPr>
       </w:pPr>
-      <w:bookmarkStart w:id="18" w:name="OLE_LINK5"/>
-      <w:bookmarkStart w:id="19" w:name="OLE_LINK6"/>
-      <w:bookmarkEnd w:id="4"/>
-    </w:p>
+      <w:bookmarkStart w:id="17" w:name="OLE_LINK5"/>
+      <w:bookmarkStart w:id="18" w:name="OLE_LINK6"/>
+      <w:bookmarkEnd w:id="3"/>
+    </w:p>
+    <w:bookmarkEnd w:id="17"/>
     <w:bookmarkEnd w:id="18"/>
-    <w:bookmarkEnd w:id="19"/>
     <w:p>
       <w:pPr>
         <w:rPr>
@@ -9324,6 +9324,117 @@
     </w:p>
     <w:p>
       <w:pPr>
+        <w:rPr>
+          <w:rFonts w:cs="Arial"/>
+        </w:rPr>
+      </w:pPr>
+    </w:p>
+    <w:p>
+      <w:pPr>
+        <w:rPr>
+          <w:rFonts w:cs="Arial"/>
+        </w:rPr>
+      </w:pPr>
+    </w:p>
+    <w:p>
+      <w:pPr>
+        <w:rPr>
+          <w:rFonts w:cs="Arial"/>
+        </w:rPr>
+      </w:pPr>
+    </w:p>
+    <w:p>
+      <w:pPr>
+        <w:rPr>
+          <w:rFonts w:cs="Arial"/>
+        </w:rPr>
+      </w:pPr>
+    </w:p>
+    <w:p>
+      <w:pPr>
+        <w:rPr>
+          <w:rFonts w:cs="Arial"/>
+        </w:rPr>
+      </w:pPr>
+    </w:p>
+    <w:p>
+      <w:pPr>
+        <w:rPr>
+          <w:rFonts w:cs="Arial"/>
+        </w:rPr>
+      </w:pPr>
+    </w:p>
+    <w:p>
+      <w:pPr>
+        <w:rPr>
+          <w:rFonts w:cs="Arial"/>
+        </w:rPr>
+      </w:pPr>
+    </w:p>
+    <w:p>
+      <w:pPr>
+        <w:rPr>
+          <w:rFonts w:cs="Arial"/>
+        </w:rPr>
+      </w:pPr>
+      <w:r>
+        <w:rPr>
+          <w:rFonts w:cs="Arial"/>
+        </w:rPr>
+        <w:br/>
+      </w:r>
+    </w:p>
+    <w:p>
+      <w:pPr>
+        <w:rPr>
+          <w:rFonts w:cs="Arial"/>
+        </w:rPr>
+      </w:pPr>
+    </w:p>
+    <w:p>
+      <w:pPr>
+        <w:rPr>
+          <w:rFonts w:cs="Arial"/>
+        </w:rPr>
+      </w:pPr>
+    </w:p>
+    <w:p>
+      <w:pPr>
+        <w:rPr>
+          <w:rFonts w:cs="Arial"/>
+        </w:rPr>
+      </w:pPr>
+    </w:p>
+    <w:p>
+      <w:pPr>
+        <w:rPr>
+          <w:rFonts w:cs="Arial"/>
+        </w:rPr>
+      </w:pPr>
+    </w:p>
+    <w:p>
+      <w:pPr>
+        <w:rPr>
+          <w:rFonts w:cs="Arial"/>
+        </w:rPr>
+      </w:pPr>
+    </w:p>
+    <w:p>
+      <w:pPr>
+        <w:rPr>
+          <w:rFonts w:cs="Arial"/>
+        </w:rPr>
+      </w:pPr>
+    </w:p>
+    <w:p>
+      <w:pPr>
+        <w:rPr>
+          <w:rFonts w:cs="Arial"/>
+        </w:rPr>
+      </w:pPr>
+    </w:p>
+    <w:p>
+      <w:pPr>
         <w:pStyle w:val="Prrafodelista"/>
         <w:numPr>
           <w:ilvl w:val="0"/>
@@ -9345,6 +9456,7 @@
           <w:szCs w:val="28"/>
           <w:u w:val="single"/>
         </w:rPr>
+        <w:lastRenderedPageBreak/>
         <w:t xml:space="preserve"> </w:t>
       </w:r>
       <w:r>
@@ -9385,19 +9497,6 @@
     </w:p>
     <w:p>
       <w:pPr>
-        <w:rPr>
-          <w:rFonts w:cs="Arial"/>
-          <w:sz w:val="28"/>
-          <w:szCs w:val="28"/>
-          <w:u w:val="single"/>
-          <w:lang w:val="en-US"/>
-        </w:rPr>
-      </w:pPr>
-    </w:p>
-    <w:p>
-      <w:pPr>
-        <w:pStyle w:val="Prrafodelista"/>
-        <w:ind w:left="1114"/>
         <w:rPr>
           <w:rFonts w:cs="Arial"/>
           <w:sz w:val="28"/>
@@ -9460,14 +9559,21 @@
       <w:r>
         <w:rPr>
           <w:rFonts w:cs="Arial"/>
+          <w:sz w:val="22"/>
+        </w:rPr>
+        <w:t xml:space="preserve"> </w:t>
+      </w:r>
+      <w:r>
+        <w:rPr>
+          <w:rFonts w:cs="Arial"/>
           <w:noProof/>
-          <w:lang w:eastAsia="es-CO"/>
+          <w:sz w:val="22"/>
         </w:rPr>
         <w:drawing>
           <wp:inline distT="0" distB="0" distL="0" distR="0">
-            <wp:extent cx="5593715" cy="3457575"/>
-            <wp:effectExtent l="0" t="0" r="6985" b="9525"/>
-            <wp:docPr id="30" name="Imagen 30"/>
+            <wp:extent cx="5639518" cy="4314825"/>
+            <wp:effectExtent l="0" t="0" r="0" b="0"/>
+            <wp:docPr id="1" name="Imagen 1"/>
             <wp:cNvGraphicFramePr>
               <a:graphicFrameLocks xmlns:a="http://schemas.openxmlformats.org/drawingml/2006/main" noChangeAspect="1"/>
             </wp:cNvGraphicFramePr>
@@ -9475,12 +9581,10 @@
               <a:graphicData uri="http://schemas.openxmlformats.org/drawingml/2006/picture">
                 <pic:pic xmlns:pic="http://schemas.openxmlformats.org/drawingml/2006/picture">
                   <pic:nvPicPr>
-                    <pic:cNvPr id="0" name="Imagen 1"/>
-                    <pic:cNvPicPr>
-                      <a:picLocks noChangeAspect="1" noChangeArrowheads="1"/>
-                    </pic:cNvPicPr>
+                    <pic:cNvPr id="1" name="pantallazo BPMN antes del sistema.png"/>
+                    <pic:cNvPicPr/>
                   </pic:nvPicPr>
-                  <pic:blipFill rotWithShape="1">
+                  <pic:blipFill>
                     <a:blip r:embed="rId21">
                       <a:extLst>
                         <a:ext uri="{28A0092B-C50C-407E-A947-70E740481C1C}">
@@ -9488,26 +9592,18 @@
                         </a:ext>
                       </a:extLst>
                     </a:blip>
-                    <a:srcRect l="5942" t="15060" r="6961" b="18374"/>
-                    <a:stretch/>
+                    <a:stretch>
+                      <a:fillRect/>
+                    </a:stretch>
                   </pic:blipFill>
-                  <pic:spPr bwMode="auto">
+                  <pic:spPr>
                     <a:xfrm>
                       <a:off x="0" y="0"/>
-                      <a:ext cx="5610461" cy="3467926"/>
+                      <a:ext cx="5666158" cy="4335208"/>
                     </a:xfrm>
                     <a:prstGeom prst="rect">
                       <a:avLst/>
                     </a:prstGeom>
-                    <a:noFill/>
-                    <a:ln>
-                      <a:noFill/>
-                    </a:ln>
-                    <a:extLst>
-                      <a:ext uri="{53640926-AAD7-44D8-BBD7-CCE9431645EC}">
-                        <a14:shadowObscured xmlns:a14="http://schemas.microsoft.com/office/drawing/2010/main"/>
-                      </a:ext>
-                    </a:extLst>
                   </pic:spPr>
                 </pic:pic>
               </a:graphicData>
@@ -9520,81 +9616,69 @@
       <w:pPr>
         <w:rPr>
           <w:rFonts w:cs="Arial"/>
-        </w:rPr>
-      </w:pPr>
-    </w:p>
-    <w:p>
-      <w:pPr>
-        <w:rPr>
-          <w:rFonts w:cs="Arial"/>
-        </w:rPr>
-      </w:pPr>
-    </w:p>
-    <w:p>
-      <w:pPr>
-        <w:rPr>
-          <w:rFonts w:cs="Arial"/>
-        </w:rPr>
-      </w:pPr>
-    </w:p>
-    <w:p>
-      <w:pPr>
-        <w:rPr>
-          <w:rFonts w:cs="Arial"/>
-        </w:rPr>
-      </w:pPr>
-    </w:p>
-    <w:p>
-      <w:pPr>
-        <w:rPr>
-          <w:rFonts w:cs="Arial"/>
-        </w:rPr>
-      </w:pPr>
-    </w:p>
-    <w:p>
-      <w:pPr>
-        <w:rPr>
-          <w:rFonts w:cs="Arial"/>
-        </w:rPr>
-      </w:pPr>
-    </w:p>
-    <w:p>
-      <w:pPr>
-        <w:rPr>
-          <w:rFonts w:cs="Arial"/>
-        </w:rPr>
-      </w:pPr>
-    </w:p>
-    <w:p>
-      <w:pPr>
-        <w:rPr>
-          <w:rFonts w:cs="Arial"/>
-        </w:rPr>
-      </w:pPr>
-    </w:p>
-    <w:p>
-      <w:pPr>
-        <w:rPr>
-          <w:rFonts w:cs="Arial"/>
-        </w:rPr>
-      </w:pPr>
-    </w:p>
-    <w:p>
-      <w:pPr>
-        <w:rPr>
-          <w:rFonts w:cs="Arial"/>
           <w:sz w:val="28"/>
           <w:szCs w:val="28"/>
           <w:u w:val="single"/>
         </w:rPr>
       </w:pPr>
-      <w:r>
+    </w:p>
+    <w:p>
+      <w:pPr>
         <w:rPr>
           <w:rFonts w:cs="Arial"/>
           <w:sz w:val="28"/>
           <w:szCs w:val="28"/>
           <w:u w:val="single"/>
         </w:rPr>
+      </w:pPr>
+    </w:p>
+    <w:p>
+      <w:pPr>
+        <w:rPr>
+          <w:rFonts w:cs="Arial"/>
+          <w:sz w:val="28"/>
+          <w:szCs w:val="28"/>
+          <w:u w:val="single"/>
+        </w:rPr>
+      </w:pPr>
+    </w:p>
+    <w:p>
+      <w:pPr>
+        <w:rPr>
+          <w:rFonts w:cs="Arial"/>
+          <w:sz w:val="28"/>
+          <w:szCs w:val="28"/>
+          <w:u w:val="single"/>
+        </w:rPr>
+      </w:pPr>
+    </w:p>
+    <w:p>
+      <w:pPr>
+        <w:rPr>
+          <w:rFonts w:cs="Arial"/>
+          <w:sz w:val="28"/>
+          <w:szCs w:val="28"/>
+          <w:u w:val="single"/>
+        </w:rPr>
+      </w:pPr>
+    </w:p>
+    <w:p>
+      <w:pPr>
+        <w:rPr>
+          <w:rFonts w:cs="Arial"/>
+          <w:sz w:val="28"/>
+          <w:szCs w:val="28"/>
+          <w:u w:val="single"/>
+        </w:rPr>
+      </w:pPr>
+      <w:r>
+        <w:rPr>
+          <w:rFonts w:cs="Arial"/>
+          <w:sz w:val="28"/>
+          <w:szCs w:val="28"/>
+          <w:u w:val="single"/>
+        </w:rPr>
+        <w:lastRenderedPageBreak/>
         <w:t xml:space="preserve">13.2 </w:t>
       </w:r>
       <w:r>
@@ -9638,22 +9722,35 @@
       <w:pPr>
         <w:rPr>
           <w:rFonts w:cs="Arial"/>
+          <w:noProof/>
           <w:sz w:val="28"/>
           <w:szCs w:val="28"/>
           <w:u w:val="single"/>
         </w:rPr>
       </w:pPr>
+    </w:p>
+    <w:p>
+      <w:pPr>
+        <w:rPr>
+          <w:rFonts w:cs="Arial"/>
+          <w:sz w:val="28"/>
+          <w:szCs w:val="28"/>
+          <w:u w:val="single"/>
+        </w:rPr>
+      </w:pPr>
       <w:r>
         <w:rPr>
           <w:rFonts w:cs="Arial"/>
           <w:noProof/>
-          <w:lang w:eastAsia="es-CO"/>
+          <w:sz w:val="28"/>
+          <w:szCs w:val="28"/>
+          <w:u w:val="single"/>
         </w:rPr>
         <w:drawing>
           <wp:inline distT="0" distB="0" distL="0" distR="0">
-            <wp:extent cx="5572125" cy="2891790"/>
-            <wp:effectExtent l="0" t="0" r="9525" b="3810"/>
-            <wp:docPr id="29" name="Imagen 29"/>
+            <wp:extent cx="5612130" cy="4351655"/>
+            <wp:effectExtent l="0" t="0" r="7620" b="0"/>
+            <wp:docPr id="6" name="Imagen 6"/>
             <wp:cNvGraphicFramePr>
               <a:graphicFrameLocks xmlns:a="http://schemas.openxmlformats.org/drawingml/2006/main" noChangeAspect="1"/>
             </wp:cNvGraphicFramePr>
@@ -9661,12 +9758,10 @@
               <a:graphicData uri="http://schemas.openxmlformats.org/drawingml/2006/picture">
                 <pic:pic xmlns:pic="http://schemas.openxmlformats.org/drawingml/2006/picture">
                   <pic:nvPicPr>
-                    <pic:cNvPr id="0" name="Imagen 4"/>
-                    <pic:cNvPicPr>
-                      <a:picLocks noChangeAspect="1" noChangeArrowheads="1"/>
-                    </pic:cNvPicPr>
+                    <pic:cNvPr id="6" name="pantallazo BPMN despues del sistema.png"/>
+                    <pic:cNvPicPr/>
                   </pic:nvPicPr>
-                  <pic:blipFill rotWithShape="1">
+                  <pic:blipFill>
                     <a:blip r:embed="rId22">
                       <a:extLst>
                         <a:ext uri="{28A0092B-C50C-407E-A947-70E740481C1C}">
@@ -9674,26 +9769,18 @@
                         </a:ext>
                       </a:extLst>
                     </a:blip>
-                    <a:srcRect l="849" t="13556" r="52121" b="29516"/>
-                    <a:stretch/>
+                    <a:stretch>
+                      <a:fillRect/>
+                    </a:stretch>
                   </pic:blipFill>
-                  <pic:spPr bwMode="auto">
+                  <pic:spPr>
                     <a:xfrm>
                       <a:off x="0" y="0"/>
-                      <a:ext cx="5593432" cy="2902848"/>
+                      <a:ext cx="5612130" cy="4351655"/>
                     </a:xfrm>
                     <a:prstGeom prst="rect">
                       <a:avLst/>
                     </a:prstGeom>
-                    <a:noFill/>
-                    <a:ln>
-                      <a:noFill/>
-                    </a:ln>
-                    <a:extLst>
-                      <a:ext uri="{53640926-AAD7-44D8-BBD7-CCE9431645EC}">
-                        <a14:shadowObscured xmlns:a14="http://schemas.microsoft.com/office/drawing/2010/main"/>
-                      </a:ext>
-                    </a:extLst>
                   </pic:spPr>
                 </pic:pic>
               </a:graphicData>
@@ -9701,259 +9788,15 @@
           </wp:inline>
         </w:drawing>
       </w:r>
-    </w:p>
-    <w:p>
-      <w:pPr>
+      <w:r>
         <w:rPr>
           <w:rFonts w:cs="Arial"/>
           <w:sz w:val="28"/>
           <w:szCs w:val="28"/>
           <w:u w:val="single"/>
         </w:rPr>
-      </w:pPr>
-    </w:p>
-    <w:p>
-      <w:pPr>
-        <w:rPr>
-          <w:rFonts w:cs="Arial"/>
-          <w:sz w:val="28"/>
-          <w:szCs w:val="28"/>
-          <w:u w:val="single"/>
-        </w:rPr>
-      </w:pPr>
-    </w:p>
-    <w:p>
-      <w:pPr>
-        <w:rPr>
-          <w:rFonts w:cs="Arial"/>
-          <w:sz w:val="28"/>
-          <w:szCs w:val="28"/>
-          <w:u w:val="single"/>
-        </w:rPr>
-      </w:pPr>
-    </w:p>
-    <w:p>
-      <w:pPr>
-        <w:rPr>
-          <w:rFonts w:cs="Arial"/>
-          <w:sz w:val="28"/>
-          <w:szCs w:val="28"/>
-          <w:u w:val="single"/>
-        </w:rPr>
-      </w:pPr>
-    </w:p>
-    <w:p>
-      <w:pPr>
-        <w:rPr>
-          <w:rFonts w:cs="Arial"/>
-          <w:sz w:val="28"/>
-          <w:szCs w:val="28"/>
-          <w:u w:val="single"/>
-        </w:rPr>
-      </w:pPr>
-    </w:p>
-    <w:p>
-      <w:pPr>
-        <w:rPr>
-          <w:rFonts w:cs="Arial"/>
-          <w:sz w:val="28"/>
-          <w:szCs w:val="28"/>
-          <w:u w:val="single"/>
-        </w:rPr>
-      </w:pPr>
-    </w:p>
-    <w:p>
-      <w:pPr>
-        <w:rPr>
-          <w:rFonts w:cs="Arial"/>
-          <w:sz w:val="28"/>
-          <w:szCs w:val="28"/>
-          <w:u w:val="single"/>
-        </w:rPr>
-      </w:pPr>
-    </w:p>
-    <w:p>
-      <w:pPr>
-        <w:rPr>
-          <w:rFonts w:cs="Arial"/>
-          <w:sz w:val="28"/>
-          <w:szCs w:val="28"/>
-          <w:u w:val="single"/>
-        </w:rPr>
-      </w:pPr>
-    </w:p>
-    <w:p>
-      <w:pPr>
-        <w:rPr>
-          <w:rFonts w:cs="Arial"/>
-          <w:sz w:val="28"/>
-          <w:szCs w:val="28"/>
-          <w:u w:val="single"/>
-        </w:rPr>
-      </w:pPr>
-    </w:p>
-    <w:p>
-      <w:pPr>
-        <w:rPr>
-          <w:rFonts w:cs="Arial"/>
-          <w:sz w:val="28"/>
-          <w:szCs w:val="28"/>
-          <w:u w:val="single"/>
-        </w:rPr>
-      </w:pPr>
-    </w:p>
-    <w:p>
-      <w:pPr>
-        <w:rPr>
-          <w:rFonts w:cs="Arial"/>
-          <w:sz w:val="28"/>
-          <w:szCs w:val="28"/>
-          <w:u w:val="single"/>
-        </w:rPr>
-      </w:pPr>
-    </w:p>
-    <w:p>
-      <w:pPr>
-        <w:rPr>
-          <w:rFonts w:cs="Arial"/>
-          <w:sz w:val="28"/>
-          <w:szCs w:val="28"/>
-          <w:u w:val="single"/>
-        </w:rPr>
-      </w:pPr>
-      <w:r>
-        <w:rPr>
-          <w:rFonts w:cs="Arial"/>
-          <w:sz w:val="28"/>
-          <w:szCs w:val="28"/>
-          <w:u w:val="single"/>
-        </w:rPr>
-        <w:t xml:space="preserve">13.3 </w:t>
-      </w:r>
-      <w:r>
-        <w:rPr>
-          <w:rFonts w:cs="Arial"/>
-          <w:sz w:val="28"/>
-          <w:szCs w:val="28"/>
-          <w:u w:val="single"/>
-        </w:rPr>
-        <w:t>BPMN</w:t>
-      </w:r>
-      <w:r>
-        <w:rPr>
-          <w:rFonts w:cs="Arial"/>
-          <w:sz w:val="28"/>
-          <w:szCs w:val="28"/>
-          <w:u w:val="single"/>
-        </w:rPr>
-        <w:t xml:space="preserve"> de s</w:t>
-      </w:r>
-      <w:r>
-        <w:rPr>
-          <w:rFonts w:cs="Arial"/>
-          <w:sz w:val="28"/>
-          <w:szCs w:val="28"/>
-          <w:u w:val="single"/>
-        </w:rPr>
-        <w:t>alida después de la implementación:</w:t>
-      </w:r>
-    </w:p>
-    <w:p>
-      <w:pPr>
-        <w:rPr>
-          <w:rFonts w:cs="Arial"/>
-          <w:noProof/>
-          <w:lang w:val="es-ES" w:eastAsia="es-ES"/>
-        </w:rPr>
-      </w:pPr>
-    </w:p>
-    <w:p>
-      <w:pPr>
-        <w:rPr>
-          <w:rFonts w:cs="Arial"/>
-          <w:sz w:val="28"/>
-          <w:szCs w:val="28"/>
-          <w:u w:val="single"/>
-        </w:rPr>
-      </w:pPr>
-      <w:r>
-        <w:rPr>
-          <w:rFonts w:cs="Arial"/>
-          <w:noProof/>
-          <w:lang w:eastAsia="es-CO"/>
-        </w:rPr>
-        <w:drawing>
-          <wp:inline distT="0" distB="0" distL="0" distR="0">
-            <wp:extent cx="5619750" cy="3333750"/>
-            <wp:effectExtent l="0" t="0" r="0" b="0"/>
-            <wp:docPr id="16" name="Imagen 16"/>
-            <wp:cNvGraphicFramePr>
-              <a:graphicFrameLocks xmlns:a="http://schemas.openxmlformats.org/drawingml/2006/main" noChangeAspect="1"/>
-            </wp:cNvGraphicFramePr>
-            <a:graphic xmlns:a="http://schemas.openxmlformats.org/drawingml/2006/main">
-              <a:graphicData uri="http://schemas.openxmlformats.org/drawingml/2006/picture">
-                <pic:pic xmlns:pic="http://schemas.openxmlformats.org/drawingml/2006/picture">
-                  <pic:nvPicPr>
-                    <pic:cNvPr id="0" name="Imagen 3"/>
-                    <pic:cNvPicPr>
-                      <a:picLocks noChangeAspect="1" noChangeArrowheads="1"/>
-                    </pic:cNvPicPr>
-                  </pic:nvPicPr>
-                  <pic:blipFill rotWithShape="1">
-                    <a:blip r:embed="rId23">
-                      <a:extLst>
-                        <a:ext uri="{28A0092B-C50C-407E-A947-70E740481C1C}">
-                          <a14:useLocalDpi xmlns:a14="http://schemas.microsoft.com/office/drawing/2010/main" val="0"/>
-                        </a:ext>
-                      </a:extLst>
-                    </a:blip>
-                    <a:srcRect l="1018" t="12350" r="43974" b="31023"/>
-                    <a:stretch/>
-                  </pic:blipFill>
-                  <pic:spPr bwMode="auto">
-                    <a:xfrm>
-                      <a:off x="0" y="0"/>
-                      <a:ext cx="5631655" cy="3340812"/>
-                    </a:xfrm>
-                    <a:prstGeom prst="rect">
-                      <a:avLst/>
-                    </a:prstGeom>
-                    <a:noFill/>
-                    <a:ln>
-                      <a:noFill/>
-                    </a:ln>
-                    <a:extLst>
-                      <a:ext uri="{53640926-AAD7-44D8-BBD7-CCE9431645EC}">
-                        <a14:shadowObscured xmlns:a14="http://schemas.microsoft.com/office/drawing/2010/main"/>
-                      </a:ext>
-                    </a:extLst>
-                  </pic:spPr>
-                </pic:pic>
-              </a:graphicData>
-            </a:graphic>
-          </wp:inline>
-        </w:drawing>
-      </w:r>
-    </w:p>
-    <w:p>
-      <w:pPr>
-        <w:rPr>
-          <w:rFonts w:cs="Arial"/>
-          <w:sz w:val="28"/>
-          <w:szCs w:val="28"/>
-          <w:u w:val="single"/>
-        </w:rPr>
-      </w:pPr>
-    </w:p>
-    <w:p>
-      <w:pPr>
-        <w:rPr>
-          <w:rFonts w:cs="Arial"/>
-          <w:sz w:val="28"/>
-          <w:szCs w:val="28"/>
-          <w:u w:val="single"/>
-        </w:rPr>
-      </w:pPr>
+        <w:br w:type="textWrapping" w:clear="all"/>
+      </w:r>
     </w:p>
     <w:p>
       <w:pPr>
@@ -10026,6 +9869,7 @@
           <w:szCs w:val="28"/>
           <w:u w:val="single"/>
         </w:rPr>
+        <w:lastRenderedPageBreak/>
         <w:t>Requerimientos:</w:t>
       </w:r>
     </w:p>
@@ -10311,7 +10155,15 @@
           </w:tcPr>
           <w:p>
             <w:r>
-              <w:t>El sistema podrá  ser consultado por el administrador y podrá consultar el registro del usuario en la base de datos.</w:t>
+              <w:t xml:space="preserve">El sistema </w:t>
+            </w:r>
+            <w:proofErr w:type="gramStart"/>
+            <w:r>
+              <w:t>podrá  ser</w:t>
+            </w:r>
+            <w:proofErr w:type="gramEnd"/>
+            <w:r>
+              <w:t xml:space="preserve"> consultado por el administrador y podrá consultar el registro del usuario en la base de datos.</w:t>
             </w:r>
           </w:p>
         </w:tc>
@@ -10477,7 +10329,6 @@
                 <w:b/>
                 <w:bCs/>
               </w:rPr>
-              <w:lastRenderedPageBreak/>
               <w:t xml:space="preserve">Nombre del requerimiento </w:t>
             </w:r>
           </w:p>
@@ -10559,7 +10410,15 @@
           </w:tcPr>
           <w:p>
             <w:r>
-              <w:t>Los clientes deberán registrarse  en la base de datos para poder ser identificados junto a su vehículo.</w:t>
+              <w:t xml:space="preserve">Los clientes deberán </w:t>
+            </w:r>
+            <w:proofErr w:type="gramStart"/>
+            <w:r>
+              <w:t>registrarse  en</w:t>
+            </w:r>
+            <w:proofErr w:type="gramEnd"/>
+            <w:r>
+              <w:t xml:space="preserve"> la base de datos para poder ser identificados junto a su vehículo.</w:t>
             </w:r>
           </w:p>
         </w:tc>
@@ -10616,7 +10475,15 @@
           </w:tcPr>
           <w:p>
             <w:r>
-              <w:t>El sistema podrá  ser gestionado para ubicar los datos de identificación del vehículo y el usuario en la base de datos.</w:t>
+              <w:t xml:space="preserve">El sistema </w:t>
+            </w:r>
+            <w:proofErr w:type="gramStart"/>
+            <w:r>
+              <w:t>podrá  ser</w:t>
+            </w:r>
+            <w:proofErr w:type="gramEnd"/>
+            <w:r>
+              <w:t xml:space="preserve"> gestionado para ubicar los datos de identificación del vehículo y el usuario en la base de datos.</w:t>
             </w:r>
           </w:p>
         </w:tc>
@@ -10721,6 +10588,7 @@
                 <w:b/>
                 <w:bCs/>
               </w:rPr>
+              <w:lastRenderedPageBreak/>
               <w:t xml:space="preserve">Identificación del requerimiento </w:t>
             </w:r>
           </w:p>
@@ -10920,7 +10788,15 @@
           </w:tcPr>
           <w:p>
             <w:r>
-              <w:t>Principal proceso de servicio donde se gestiona la  información del inicio y final del lapso de permanencia del vehículo en el establecimiento.</w:t>
+              <w:t xml:space="preserve">Principal proceso de servicio donde se gestiona </w:t>
+            </w:r>
+            <w:proofErr w:type="gramStart"/>
+            <w:r>
+              <w:t>la  información</w:t>
+            </w:r>
+            <w:proofErr w:type="gramEnd"/>
+            <w:r>
+              <w:t xml:space="preserve"> del inicio y final del lapso de permanencia del vehículo en el establecimiento.</w:t>
             </w:r>
           </w:p>
         </w:tc>
@@ -11167,7 +11043,15 @@
           </w:tcPr>
           <w:p>
             <w:r>
-              <w:t>El sistema ofrecerá al usuario y al administrador información acerca del proceso y  valor del servicio.</w:t>
+              <w:t xml:space="preserve">El sistema ofrecerá al usuario y al administrador información acerca del proceso </w:t>
+            </w:r>
+            <w:proofErr w:type="gramStart"/>
+            <w:r>
+              <w:t>y  valor</w:t>
+            </w:r>
+            <w:proofErr w:type="gramEnd"/>
+            <w:r>
+              <w:t xml:space="preserve"> del servicio.</w:t>
             </w:r>
           </w:p>
         </w:tc>
@@ -11200,7 +11084,6 @@
                 <w:b/>
                 <w:bCs/>
               </w:rPr>
-              <w:lastRenderedPageBreak/>
               <w:t xml:space="preserve">Descripción del requerimiento </w:t>
             </w:r>
           </w:p>
@@ -11393,6 +11276,7 @@
                 <w:b/>
                 <w:bCs/>
               </w:rPr>
+              <w:lastRenderedPageBreak/>
               <w:t xml:space="preserve">Nombre del requerimiento </w:t>
             </w:r>
           </w:p>
@@ -11474,7 +11358,15 @@
           </w:tcPr>
           <w:p>
             <w:r>
-              <w:t>El sistema permitirá al usuario registrar y actualizar la  información del vehículo.</w:t>
+              <w:t xml:space="preserve">El sistema permitirá al usuario registrar y actualizar </w:t>
+            </w:r>
+            <w:proofErr w:type="gramStart"/>
+            <w:r>
+              <w:t>la  información</w:t>
+            </w:r>
+            <w:proofErr w:type="gramEnd"/>
+            <w:r>
+              <w:t xml:space="preserve"> del vehículo.</w:t>
             </w:r>
           </w:p>
         </w:tc>
@@ -11811,7 +11703,6 @@
                 <w:b/>
                 <w:bCs/>
               </w:rPr>
-              <w:lastRenderedPageBreak/>
               <w:t xml:space="preserve">Descripción del requerimiento </w:t>
             </w:r>
           </w:p>
@@ -12060,6 +11951,7 @@
                 <w:b/>
                 <w:bCs/>
               </w:rPr>
+              <w:lastRenderedPageBreak/>
               <w:t xml:space="preserve">Características </w:t>
             </w:r>
           </w:p>
@@ -12264,6 +12156,23 @@
     </w:p>
     <w:p>
       <w:pPr>
+        <w:jc w:val="right"/>
+      </w:pPr>
+      <w:bookmarkStart w:id="19" w:name="_GoBack"/>
+      <w:bookmarkEnd w:id="19"/>
+    </w:p>
+    <w:p>
+      <w:pPr>
+        <w:jc w:val="right"/>
+      </w:pPr>
+    </w:p>
+    <w:p>
+      <w:pPr>
+        <w:jc w:val="right"/>
+      </w:pPr>
+    </w:p>
+    <w:p>
+      <w:pPr>
         <w:jc w:val="left"/>
         <w:rPr>
           <w:b/>
@@ -12279,6 +12188,7 @@
           <w:szCs w:val="28"/>
           <w:u w:val="single"/>
         </w:rPr>
+        <w:lastRenderedPageBreak/>
         <w:t xml:space="preserve">14.2. </w:t>
       </w:r>
       <w:r>
@@ -12399,10 +12309,18 @@
               <w:t xml:space="preserve">El sistema presentara una interfaz sencilla para el fácil manejo de los usuarios </w:t>
             </w:r>
             <w:r>
-              <w:t xml:space="preserve">registrados en el </w:t>
-            </w:r>
-            <w:r>
-              <w:t xml:space="preserve"> sistema. </w:t>
+              <w:t xml:space="preserve">registrados en </w:t>
+            </w:r>
+            <w:proofErr w:type="gramStart"/>
+            <w:r>
+              <w:t xml:space="preserve">el </w:t>
+            </w:r>
+            <w:r>
+              <w:t xml:space="preserve"> sistema</w:t>
+            </w:r>
+            <w:proofErr w:type="gramEnd"/>
+            <w:r>
+              <w:t xml:space="preserve">. </w:t>
             </w:r>
           </w:p>
         </w:tc>
@@ -12435,7 +12353,15 @@
               <w:cnfStyle w:val="000000100000" w:firstRow="0" w:lastRow="0" w:firstColumn="0" w:lastColumn="0" w:oddVBand="0" w:evenVBand="0" w:oddHBand="1" w:evenHBand="0" w:firstRowFirstColumn="0" w:firstRowLastColumn="0" w:lastRowFirstColumn="0" w:lastRowLastColumn="0"/>
             </w:pPr>
             <w:r>
-              <w:t>El sistema cuenta con una interfaz llamativa y  sencilla de utilizar.</w:t>
+              <w:t xml:space="preserve">El sistema cuenta con una interfaz llamativa </w:t>
+            </w:r>
+            <w:proofErr w:type="gramStart"/>
+            <w:r>
+              <w:t>y  sencilla</w:t>
+            </w:r>
+            <w:proofErr w:type="gramEnd"/>
+            <w:r>
+              <w:t xml:space="preserve"> de utilizar.</w:t>
             </w:r>
           </w:p>
         </w:tc>
@@ -12604,7 +12530,6 @@
               <w:jc w:val="left"/>
             </w:pPr>
             <w:r>
-              <w:lastRenderedPageBreak/>
               <w:t xml:space="preserve">Descripción del requerimiento </w:t>
             </w:r>
           </w:p>
@@ -12619,7 +12544,15 @@
               <w:cnfStyle w:val="000000100000" w:firstRow="0" w:lastRow="0" w:firstColumn="0" w:lastColumn="0" w:oddVBand="0" w:evenVBand="0" w:oddHBand="1" w:evenHBand="0" w:firstRowFirstColumn="0" w:firstRowLastColumn="0" w:lastRowFirstColumn="0" w:lastRowLastColumn="0"/>
             </w:pPr>
             <w:r>
-              <w:t>El sistema dispondrá de una documentación fácilmente actualizable que permitirá realizar  las operaciones con el menor esfuerzo posible.</w:t>
+              <w:t xml:space="preserve">El sistema dispondrá de una documentación fácilmente actualizable que permitirá </w:t>
+            </w:r>
+            <w:proofErr w:type="gramStart"/>
+            <w:r>
+              <w:t>realizar  las</w:t>
+            </w:r>
+            <w:proofErr w:type="gramEnd"/>
+            <w:r>
+              <w:t xml:space="preserve"> operaciones con el menor esfuerzo posible.</w:t>
             </w:r>
           </w:p>
         </w:tc>
@@ -12689,6 +12622,7 @@
               <w:jc w:val="left"/>
             </w:pPr>
             <w:r>
+              <w:lastRenderedPageBreak/>
               <w:t xml:space="preserve">Identificación del requerimiento </w:t>
             </w:r>
           </w:p>
@@ -12766,7 +12700,15 @@
               <w:cnfStyle w:val="000000000000" w:firstRow="0" w:lastRow="0" w:firstColumn="0" w:lastColumn="0" w:oddVBand="0" w:evenVBand="0" w:oddHBand="0" w:evenHBand="0" w:firstRowFirstColumn="0" w:firstRowLastColumn="0" w:lastRowFirstColumn="0" w:lastRowLastColumn="0"/>
             </w:pPr>
             <w:r>
-              <w:t xml:space="preserve">El sistema garantizara a los usuarios  un desempeño en cuanto a los  datos almacenados en el sistema ofreciendo una confiabilidad a este mismo. </w:t>
+              <w:t xml:space="preserve">El sistema garantizara a los </w:t>
+            </w:r>
+            <w:proofErr w:type="gramStart"/>
+            <w:r>
+              <w:t>usuarios  un</w:t>
+            </w:r>
+            <w:proofErr w:type="gramEnd"/>
+            <w:r>
+              <w:t xml:space="preserve"> desempeño en cuanto a los  datos almacenados en el sistema ofreciendo una confiabilidad a este mismo. </w:t>
             </w:r>
           </w:p>
         </w:tc>
@@ -12967,7 +12909,6 @@
               <w:jc w:val="left"/>
             </w:pPr>
             <w:r>
-              <w:lastRenderedPageBreak/>
               <w:t xml:space="preserve">Descripción del requerimiento </w:t>
             </w:r>
           </w:p>
@@ -13048,6 +12989,7 @@
               <w:jc w:val="left"/>
             </w:pPr>
             <w:r>
+              <w:lastRenderedPageBreak/>
               <w:t xml:space="preserve">Identificación del requerimiento </w:t>
             </w:r>
           </w:p>
@@ -13335,7 +13277,6 @@
               <w:jc w:val="left"/>
             </w:pPr>
             <w:r>
-              <w:lastRenderedPageBreak/>
               <w:t xml:space="preserve">Descripción del requerimiento </w:t>
             </w:r>
           </w:p>
@@ -13477,6 +13418,7 @@
           <w:szCs w:val="28"/>
           <w:lang w:eastAsia="es-CO"/>
         </w:rPr>
+        <w:lastRenderedPageBreak/>
         <w:drawing>
           <wp:inline distT="0" distB="0" distL="0" distR="0">
             <wp:extent cx="5853916" cy="4707890"/>
@@ -13495,7 +13437,7 @@
                     </pic:cNvPicPr>
                   </pic:nvPicPr>
                   <pic:blipFill>
-                    <a:blip r:embed="rId24">
+                    <a:blip r:embed="rId23">
                       <a:extLst>
                         <a:ext uri="{28A0092B-C50C-407E-A947-70E740481C1C}">
                           <a14:useLocalDpi xmlns:a14="http://schemas.microsoft.com/office/drawing/2010/main" val="0"/>
@@ -13564,7 +13506,7 @@
                     </pic:cNvPicPr>
                   </pic:nvPicPr>
                   <pic:blipFill>
-                    <a:blip r:embed="rId25">
+                    <a:blip r:embed="rId24">
                       <a:extLst>
                         <a:ext uri="{28A0092B-C50C-407E-A947-70E740481C1C}">
                           <a14:useLocalDpi xmlns:a14="http://schemas.microsoft.com/office/drawing/2010/main" val="0"/>
@@ -13633,7 +13575,7 @@
                     </pic:cNvPicPr>
                   </pic:nvPicPr>
                   <pic:blipFill>
-                    <a:blip r:embed="rId26">
+                    <a:blip r:embed="rId25">
                       <a:extLst>
                         <a:ext uri="{28A0092B-C50C-407E-A947-70E740481C1C}">
                           <a14:useLocalDpi xmlns:a14="http://schemas.microsoft.com/office/drawing/2010/main" val="0"/>
@@ -13843,7 +13785,7 @@
                     </pic:cNvPicPr>
                   </pic:nvPicPr>
                   <pic:blipFill>
-                    <a:blip r:embed="rId27">
+                    <a:blip r:embed="rId26">
                       <a:extLst>
                         <a:ext uri="{28A0092B-C50C-407E-A947-70E740481C1C}">
                           <a14:useLocalDpi xmlns:a14="http://schemas.microsoft.com/office/drawing/2010/main" val="0"/>
@@ -13958,7 +13900,7 @@
                     </pic:cNvPicPr>
                   </pic:nvPicPr>
                   <pic:blipFill>
-                    <a:blip r:embed="rId28">
+                    <a:blip r:embed="rId27">
                       <a:extLst>
                         <a:ext uri="{28A0092B-C50C-407E-A947-70E740481C1C}">
                           <a14:useLocalDpi xmlns:a14="http://schemas.microsoft.com/office/drawing/2010/main" val="0"/>
@@ -14090,7 +14032,7 @@
                     </pic:cNvPicPr>
                   </pic:nvPicPr>
                   <pic:blipFill>
-                    <a:blip r:embed="rId29">
+                    <a:blip r:embed="rId28">
                       <a:extLst>
                         <a:ext uri="{28A0092B-C50C-407E-A947-70E740481C1C}">
                           <a14:useLocalDpi xmlns:a14="http://schemas.microsoft.com/office/drawing/2010/main" val="0"/>
@@ -14160,7 +14102,7 @@
                     </pic:cNvPicPr>
                   </pic:nvPicPr>
                   <pic:blipFill>
-                    <a:blip r:embed="rId30">
+                    <a:blip r:embed="rId29">
                       <a:extLst>
                         <a:ext uri="{28A0092B-C50C-407E-A947-70E740481C1C}">
                           <a14:useLocalDpi xmlns:a14="http://schemas.microsoft.com/office/drawing/2010/main" val="0"/>
@@ -14568,7 +14510,7 @@
           <w:color w:val="000000" w:themeColor="text1"/>
         </w:rPr>
       </w:pPr>
-      <w:hyperlink r:id="rId31" w:history="1">
+      <w:hyperlink r:id="rId30" w:history="1">
         <w:r>
           <w:rPr>
             <w:rStyle w:val="Hipervnculo"/>
@@ -14607,7 +14549,7 @@
           <w:u w:val="none"/>
         </w:rPr>
       </w:pPr>
-      <w:hyperlink r:id="rId32" w:history="1">
+      <w:hyperlink r:id="rId31" w:history="1">
         <w:r>
           <w:rPr>
             <w:rStyle w:val="Hipervnculo"/>
@@ -14641,7 +14583,7 @@
           <w:u w:val="single"/>
         </w:rPr>
       </w:pPr>
-      <w:hyperlink r:id="rId33" w:history="1">
+      <w:hyperlink r:id="rId32" w:history="1">
         <w:r>
           <w:rPr>
             <w:rStyle w:val="Hipervnculo"/>
@@ -14662,8 +14604,8 @@
       </w:pPr>
     </w:p>
     <w:sectPr>
-      <w:headerReference w:type="default" r:id="rId34"/>
-      <w:footerReference w:type="default" r:id="rId35"/>
+      <w:headerReference w:type="default" r:id="rId33"/>
+      <w:footerReference w:type="default" r:id="rId34"/>
       <w:pgSz w:w="12240" w:h="15840"/>
       <w:pgMar w:top="1701" w:right="1134" w:bottom="1701" w:left="2268" w:header="1701" w:footer="1701" w:gutter="0"/>
       <w:pgNumType w:start="0"/>

</xml_diff>

<commit_message>
casos de uso, requerimientos y diagrama de gantt
se hicieron requerimientos funcionales y no funcionales diagrama de gantt
</commit_message>
<xml_diff>
--- a/DOCUMENTACION SISTEMA DE INVENTARIO/Trabajo final inventario.docx
+++ b/DOCUMENTACION SISTEMA DE INVENTARIO/Trabajo final inventario.docx
@@ -818,6 +818,7 @@
                               <w:dataBinding w:prefixMappings="xmlns:ns0='http://purl.org/dc/elements/1.1/' xmlns:ns1='http://schemas.openxmlformats.org/package/2006/metadata/core-properties' " w:xpath="/ns1:coreProperties[1]/ns0:title[1]" w:storeItemID="{6C3C8BC8-F283-45AE-878A-BAB7291924A1}"/>
                               <w:text/>
                             </w:sdtPr>
+                            <w:sdtEndPr/>
                             <w:sdtContent>
                               <w:p>
                                 <w:pPr>
@@ -868,6 +869,7 @@
                                 <w:dataBinding w:prefixMappings="xmlns:ns0='http://purl.org/dc/elements/1.1/' xmlns:ns1='http://schemas.openxmlformats.org/package/2006/metadata/core-properties' " w:xpath="/ns1:coreProperties[1]/ns0:subject[1]" w:storeItemID="{6C3C8BC8-F283-45AE-878A-BAB7291924A1}"/>
                                 <w:text/>
                               </w:sdtPr>
+                              <w:sdtEndPr/>
                               <w:sdtContent>
                                 <w:r>
                                   <w:rPr>
@@ -4839,25 +4841,7 @@
           <w:b/>
           <w:szCs w:val="28"/>
         </w:rPr>
-        <w:t xml:space="preserve">Agradezco su colaboración contestando la siguiente encuesta, para conocer el impacto y la necesidad de hoy en día manejar un sistema de inventario software para variedades misceláneas </w:t>
-      </w:r>
-      <w:proofErr w:type="spellStart"/>
-      <w:r>
-        <w:rPr>
-          <w:rFonts w:cs="Arial"/>
-          <w:b/>
-          <w:szCs w:val="28"/>
-        </w:rPr>
-        <w:t>y</w:t>
-      </w:r>
-      <w:proofErr w:type="spellEnd"/>
-      <w:r>
-        <w:rPr>
-          <w:rFonts w:cs="Arial"/>
-          <w:b/>
-          <w:szCs w:val="28"/>
-        </w:rPr>
-        <w:t xml:space="preserve"> internet del sector.</w:t>
+        <w:t>Agradezco su colaboración contestando la siguiente encuesta, para conocer el impacto y la necesidad de hoy en día manejar un sistema de inventario software para variedades misceláneas y internet del sector.</w:t>
       </w:r>
     </w:p>
     <w:p>
@@ -4972,7 +4956,7 @@
           </mc:Choice>
           <mc:Fallback>
             <w:pict>
-              <v:oval w14:anchorId="2B81345F" id="Elipse 28" o:spid="_x0000_s1026" style="position:absolute;margin-left:28.2pt;margin-top:.9pt;width:17.25pt;height:18pt;z-index:251662336;visibility:visible;mso-wrap-style:square;mso-width-percent:0;mso-height-percent:0;mso-wrap-distance-left:9pt;mso-wrap-distance-top:0;mso-wrap-distance-right:9pt;mso-wrap-distance-bottom:0;mso-position-horizontal:absolute;mso-position-horizontal-relative:text;mso-position-vertical:absolute;mso-position-vertical-relative:text;mso-width-percent:0;mso-height-percent:0;mso-width-relative:margin;mso-height-relative:margin;v-text-anchor:middle" o:gfxdata="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" fillcolor="white [3201]" strokecolor="#f79646 [3209]" strokeweight="2pt"/>
+              <v:oval w14:anchorId="463A5290" id="Elipse 28" o:spid="_x0000_s1026" style="position:absolute;margin-left:28.2pt;margin-top:.9pt;width:17.25pt;height:18pt;z-index:251662336;visibility:visible;mso-wrap-style:square;mso-width-percent:0;mso-height-percent:0;mso-wrap-distance-left:9pt;mso-wrap-distance-top:0;mso-wrap-distance-right:9pt;mso-wrap-distance-bottom:0;mso-position-horizontal:absolute;mso-position-horizontal-relative:text;mso-position-vertical:absolute;mso-position-vertical-relative:text;mso-width-percent:0;mso-height-percent:0;mso-width-relative:margin;mso-height-relative:margin;v-text-anchor:middle" o:gfxdata="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" fillcolor="white [3201]" strokecolor="#f79646 [3209]" strokeweight="2pt"/>
             </w:pict>
           </mc:Fallback>
         </mc:AlternateContent>
@@ -5043,7 +5027,7 @@
           </mc:Choice>
           <mc:Fallback>
             <w:pict>
-              <v:oval w14:anchorId="3E4E9686" id="Elipse 51" o:spid="_x0000_s1026" style="position:absolute;margin-left:117.45pt;margin-top:.9pt;width:16.5pt;height:18pt;z-index:251663360;visibility:visible;mso-wrap-style:square;mso-wrap-distance-left:9pt;mso-wrap-distance-top:0;mso-wrap-distance-right:9pt;mso-wrap-distance-bottom:0;mso-position-horizontal:absolute;mso-position-horizontal-relative:text;mso-position-vertical:absolute;mso-position-vertical-relative:text;v-text-anchor:middle" o:gfxdata="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" fillcolor="white [3201]" strokecolor="#f79646 [3209]" strokeweight="2pt"/>
+              <v:oval w14:anchorId="13C075AF" id="Elipse 51" o:spid="_x0000_s1026" style="position:absolute;margin-left:117.45pt;margin-top:.9pt;width:16.5pt;height:18pt;z-index:251663360;visibility:visible;mso-wrap-style:square;mso-wrap-distance-left:9pt;mso-wrap-distance-top:0;mso-wrap-distance-right:9pt;mso-wrap-distance-bottom:0;mso-position-horizontal:absolute;mso-position-horizontal-relative:text;mso-position-vertical:absolute;mso-position-vertical-relative:text;v-text-anchor:middle" o:gfxdata="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" fillcolor="white [3201]" strokecolor="#f79646 [3209]" strokeweight="2pt"/>
             </w:pict>
           </mc:Fallback>
         </mc:AlternateContent>
@@ -5187,7 +5171,7 @@
           </mc:Choice>
           <mc:Fallback>
             <w:pict>
-              <v:oval w14:anchorId="07312142" id="Elipse 52" o:spid="_x0000_s1026" style="position:absolute;margin-left:110.7pt;margin-top:.65pt;width:16.5pt;height:18pt;z-index:251679744;visibility:visible;mso-wrap-style:square;mso-wrap-distance-left:9pt;mso-wrap-distance-top:0;mso-wrap-distance-right:9pt;mso-wrap-distance-bottom:0;mso-position-horizontal:absolute;mso-position-horizontal-relative:text;mso-position-vertical:absolute;mso-position-vertical-relative:text;v-text-anchor:middle" o:gfxdata="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" fillcolor="white [3201]" strokecolor="#f79646 [3209]" strokeweight="2pt"/>
+              <v:oval w14:anchorId="2E18EEB6" id="Elipse 52" o:spid="_x0000_s1026" style="position:absolute;margin-left:110.7pt;margin-top:.65pt;width:16.5pt;height:18pt;z-index:251679744;visibility:visible;mso-wrap-style:square;mso-wrap-distance-left:9pt;mso-wrap-distance-top:0;mso-wrap-distance-right:9pt;mso-wrap-distance-bottom:0;mso-position-horizontal:absolute;mso-position-horizontal-relative:text;mso-position-vertical:absolute;mso-position-vertical-relative:text;v-text-anchor:middle" o:gfxdata="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" fillcolor="white [3201]" strokecolor="#f79646 [3209]" strokeweight="2pt"/>
             </w:pict>
           </mc:Fallback>
         </mc:AlternateContent>
@@ -5258,7 +5242,7 @@
           </mc:Choice>
           <mc:Fallback>
             <w:pict>
-              <v:oval w14:anchorId="10B347FC" id="Elipse 53" o:spid="_x0000_s1026" style="position:absolute;margin-left:26.7pt;margin-top:.65pt;width:16.5pt;height:18pt;z-index:251678720;visibility:visible;mso-wrap-style:square;mso-wrap-distance-left:9pt;mso-wrap-distance-top:0;mso-wrap-distance-right:9pt;mso-wrap-distance-bottom:0;mso-position-horizontal:absolute;mso-position-horizontal-relative:text;mso-position-vertical:absolute;mso-position-vertical-relative:text;v-text-anchor:middle" o:gfxdata="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" fillcolor="white [3201]" strokecolor="#f79646 [3209]" strokeweight="2pt"/>
+              <v:oval w14:anchorId="7E6ABB69" id="Elipse 53" o:spid="_x0000_s1026" style="position:absolute;margin-left:26.7pt;margin-top:.65pt;width:16.5pt;height:18pt;z-index:251678720;visibility:visible;mso-wrap-style:square;mso-wrap-distance-left:9pt;mso-wrap-distance-top:0;mso-wrap-distance-right:9pt;mso-wrap-distance-bottom:0;mso-position-horizontal:absolute;mso-position-horizontal-relative:text;mso-position-vertical:absolute;mso-position-vertical-relative:text;v-text-anchor:middle" o:gfxdata="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" fillcolor="white [3201]" strokecolor="#f79646 [3209]" strokeweight="2pt"/>
             </w:pict>
           </mc:Fallback>
         </mc:AlternateContent>
@@ -5379,7 +5363,7 @@
           </mc:Choice>
           <mc:Fallback>
             <w:pict>
-              <v:oval w14:anchorId="03C23B1E" id="Elipse 62" o:spid="_x0000_s1026" style="position:absolute;margin-left:232.8pt;margin-top:14.45pt;width:16.5pt;height:18pt;z-index:251667456;visibility:visible;mso-wrap-style:square;mso-wrap-distance-left:9pt;mso-wrap-distance-top:0;mso-wrap-distance-right:9pt;mso-wrap-distance-bottom:0;mso-position-horizontal:absolute;mso-position-horizontal-relative:text;mso-position-vertical:absolute;mso-position-vertical-relative:text;v-text-anchor:middle" o:gfxdata="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" fillcolor="white [3201]" strokecolor="#f79646 [3209]" strokeweight="2pt"/>
+              <v:oval w14:anchorId="674ED445" id="Elipse 62" o:spid="_x0000_s1026" style="position:absolute;margin-left:232.8pt;margin-top:14.45pt;width:16.5pt;height:18pt;z-index:251667456;visibility:visible;mso-wrap-style:square;mso-wrap-distance-left:9pt;mso-wrap-distance-top:0;mso-wrap-distance-right:9pt;mso-wrap-distance-bottom:0;mso-position-horizontal:absolute;mso-position-horizontal-relative:text;mso-position-vertical:absolute;mso-position-vertical-relative:text;v-text-anchor:middle" o:gfxdata="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" fillcolor="white [3201]" strokecolor="#f79646 [3209]" strokeweight="2pt"/>
             </w:pict>
           </mc:Fallback>
         </mc:AlternateContent>
@@ -5450,7 +5434,7 @@
           </mc:Choice>
           <mc:Fallback>
             <w:pict>
-              <v:oval w14:anchorId="56075C50" id="Elipse 63" o:spid="_x0000_s1026" style="position:absolute;margin-left:137.25pt;margin-top:14.45pt;width:16.5pt;height:18pt;z-index:251670528;visibility:visible;mso-wrap-style:square;mso-wrap-distance-left:9pt;mso-wrap-distance-top:0;mso-wrap-distance-right:9pt;mso-wrap-distance-bottom:0;mso-position-horizontal:absolute;mso-position-horizontal-relative:margin;mso-position-vertical:absolute;mso-position-vertical-relative:text;v-text-anchor:middle" o:gfxdata="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" fillcolor="white [3201]" strokecolor="#f79646 [3209]" strokeweight="2pt">
+              <v:oval w14:anchorId="1F2822EC" id="Elipse 63" o:spid="_x0000_s1026" style="position:absolute;margin-left:137.25pt;margin-top:14.45pt;width:16.5pt;height:18pt;z-index:251670528;visibility:visible;mso-wrap-style:square;mso-wrap-distance-left:9pt;mso-wrap-distance-top:0;mso-wrap-distance-right:9pt;mso-wrap-distance-bottom:0;mso-position-horizontal:absolute;mso-position-horizontal-relative:margin;mso-position-vertical:absolute;mso-position-vertical-relative:text;v-text-anchor:middle" o:gfxdata="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" fillcolor="white [3201]" strokecolor="#f79646 [3209]" strokeweight="2pt">
                 <w10:wrap anchorx="margin"/>
               </v:oval>
             </w:pict>
@@ -5523,7 +5507,7 @@
           </mc:Choice>
           <mc:Fallback>
             <w:pict>
-              <v:oval w14:anchorId="3A8C3616" id="Elipse 64" o:spid="_x0000_s1026" style="position:absolute;margin-left:23.5pt;margin-top:14.45pt;width:16.5pt;height:18pt;z-index:251673600;visibility:visible;mso-wrap-style:square;mso-wrap-distance-left:9pt;mso-wrap-distance-top:0;mso-wrap-distance-right:9pt;mso-wrap-distance-bottom:0;mso-position-horizontal:absolute;mso-position-horizontal-relative:text;mso-position-vertical:absolute;mso-position-vertical-relative:text;v-text-anchor:middle" o:gfxdata="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" fillcolor="white [3201]" strokecolor="#f79646 [3209]" strokeweight="2pt"/>
+              <v:oval w14:anchorId="12B9B973" id="Elipse 64" o:spid="_x0000_s1026" style="position:absolute;margin-left:23.5pt;margin-top:14.45pt;width:16.5pt;height:18pt;z-index:251673600;visibility:visible;mso-wrap-style:square;mso-wrap-distance-left:9pt;mso-wrap-distance-top:0;mso-wrap-distance-right:9pt;mso-wrap-distance-bottom:0;mso-position-horizontal:absolute;mso-position-horizontal-relative:text;mso-position-vertical:absolute;mso-position-vertical-relative:text;v-text-anchor:middle" o:gfxdata="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" fillcolor="white [3201]" strokecolor="#f79646 [3209]" strokeweight="2pt"/>
             </w:pict>
           </mc:Fallback>
         </mc:AlternateContent>
@@ -5698,7 +5682,7 @@
           </mc:Choice>
           <mc:Fallback>
             <w:pict>
-              <v:oval w14:anchorId="57DCBD60" id="Elipse 65" o:spid="_x0000_s1026" style="position:absolute;margin-left:82.7pt;margin-top:.6pt;width:16.5pt;height:18pt;z-index:251675648;visibility:visible;mso-wrap-style:square;mso-wrap-distance-left:9pt;mso-wrap-distance-top:0;mso-wrap-distance-right:9pt;mso-wrap-distance-bottom:0;mso-position-horizontal:absolute;mso-position-horizontal-relative:text;mso-position-vertical:absolute;mso-position-vertical-relative:text;v-text-anchor:middle" o:gfxdata="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" fillcolor="white [3201]" strokecolor="#f79646 [3209]" strokeweight="2pt"/>
+              <v:oval w14:anchorId="1B0BF89A" id="Elipse 65" o:spid="_x0000_s1026" style="position:absolute;margin-left:82.7pt;margin-top:.6pt;width:16.5pt;height:18pt;z-index:251675648;visibility:visible;mso-wrap-style:square;mso-wrap-distance-left:9pt;mso-wrap-distance-top:0;mso-wrap-distance-right:9pt;mso-wrap-distance-bottom:0;mso-position-horizontal:absolute;mso-position-horizontal-relative:text;mso-position-vertical:absolute;mso-position-vertical-relative:text;v-text-anchor:middle" o:gfxdata="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" fillcolor="white [3201]" strokecolor="#f79646 [3209]" strokeweight="2pt"/>
             </w:pict>
           </mc:Fallback>
         </mc:AlternateContent>
@@ -5769,7 +5753,7 @@
           </mc:Choice>
           <mc:Fallback>
             <w:pict>
-              <v:oval w14:anchorId="4D9F28EA" id="Elipse 66" o:spid="_x0000_s1026" style="position:absolute;margin-left:26.7pt;margin-top:.65pt;width:16.5pt;height:18pt;z-index:251674624;visibility:visible;mso-wrap-style:square;mso-wrap-distance-left:9pt;mso-wrap-distance-top:0;mso-wrap-distance-right:9pt;mso-wrap-distance-bottom:0;mso-position-horizontal:absolute;mso-position-horizontal-relative:text;mso-position-vertical:absolute;mso-position-vertical-relative:text;v-text-anchor:middle" o:gfxdata="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" fillcolor="white [3201]" strokecolor="#f79646 [3209]" strokeweight="2pt"/>
+              <v:oval w14:anchorId="6D3E226C" id="Elipse 66" o:spid="_x0000_s1026" style="position:absolute;margin-left:26.7pt;margin-top:.65pt;width:16.5pt;height:18pt;z-index:251674624;visibility:visible;mso-wrap-style:square;mso-wrap-distance-left:9pt;mso-wrap-distance-top:0;mso-wrap-distance-right:9pt;mso-wrap-distance-bottom:0;mso-position-horizontal:absolute;mso-position-horizontal-relative:text;mso-position-vertical:absolute;mso-position-vertical-relative:text;v-text-anchor:middle" o:gfxdata="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" fillcolor="white [3201]" strokecolor="#f79646 [3209]" strokeweight="2pt"/>
             </w:pict>
           </mc:Fallback>
         </mc:AlternateContent>
@@ -5892,7 +5876,7 @@
           </mc:Choice>
           <mc:Fallback>
             <w:pict>
-              <v:oval w14:anchorId="3105D4F8" id="Elipse 67" o:spid="_x0000_s1026" style="position:absolute;margin-left:77.4pt;margin-top:8.3pt;width:16.5pt;height:18pt;z-index:251665408;visibility:visible;mso-wrap-style:square;mso-wrap-distance-left:9pt;mso-wrap-distance-top:0;mso-wrap-distance-right:9pt;mso-wrap-distance-bottom:0;mso-position-horizontal:absolute;mso-position-horizontal-relative:text;mso-position-vertical:absolute;mso-position-vertical-relative:text;v-text-anchor:middle" o:gfxdata="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" fillcolor="white [3201]" strokecolor="#f79646 [3209]" strokeweight="2pt"/>
+              <v:oval w14:anchorId="0D0613B6" id="Elipse 67" o:spid="_x0000_s1026" style="position:absolute;margin-left:77.4pt;margin-top:8.3pt;width:16.5pt;height:18pt;z-index:251665408;visibility:visible;mso-wrap-style:square;mso-wrap-distance-left:9pt;mso-wrap-distance-top:0;mso-wrap-distance-right:9pt;mso-wrap-distance-bottom:0;mso-position-horizontal:absolute;mso-position-horizontal-relative:text;mso-position-vertical:absolute;mso-position-vertical-relative:text;v-text-anchor:middle" o:gfxdata="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" fillcolor="white [3201]" strokecolor="#f79646 [3209]" strokeweight="2pt"/>
             </w:pict>
           </mc:Fallback>
         </mc:AlternateContent>
@@ -5985,7 +5969,7 @@
           </mc:Choice>
           <mc:Fallback>
             <w:pict>
-              <v:oval w14:anchorId="4A5C2F0D" id="Elipse 68" o:spid="_x0000_s1026" style="position:absolute;margin-left:26.7pt;margin-top:.65pt;width:16.5pt;height:18pt;z-index:251676672;visibility:visible;mso-wrap-style:square;mso-wrap-distance-left:9pt;mso-wrap-distance-top:0;mso-wrap-distance-right:9pt;mso-wrap-distance-bottom:0;mso-position-horizontal:absolute;mso-position-horizontal-relative:text;mso-position-vertical:absolute;mso-position-vertical-relative:text;v-text-anchor:middle" o:gfxdata="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" fillcolor="white [3201]" strokecolor="#f79646 [3209]" strokeweight="2pt"/>
+              <v:oval w14:anchorId="7C2BF591" id="Elipse 68" o:spid="_x0000_s1026" style="position:absolute;margin-left:26.7pt;margin-top:.65pt;width:16.5pt;height:18pt;z-index:251676672;visibility:visible;mso-wrap-style:square;mso-wrap-distance-left:9pt;mso-wrap-distance-top:0;mso-wrap-distance-right:9pt;mso-wrap-distance-bottom:0;mso-position-horizontal:absolute;mso-position-horizontal-relative:text;mso-position-vertical:absolute;mso-position-vertical-relative:text;v-text-anchor:middle" o:gfxdata="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" fillcolor="white [3201]" strokecolor="#f79646 [3209]" strokeweight="2pt"/>
             </w:pict>
           </mc:Fallback>
         </mc:AlternateContent>
@@ -6155,7 +6139,7 @@
           </mc:Choice>
           <mc:Fallback>
             <w:pict>
-              <v:oval w14:anchorId="5AAFE5A7" id="Elipse 69" o:spid="_x0000_s1026" style="position:absolute;margin-left:180.45pt;margin-top:7.85pt;width:16.5pt;height:18pt;z-index:251668480;visibility:visible;mso-wrap-style:square;mso-wrap-distance-left:9pt;mso-wrap-distance-top:0;mso-wrap-distance-right:9pt;mso-wrap-distance-bottom:0;mso-position-horizontal:absolute;mso-position-horizontal-relative:text;mso-position-vertical:absolute;mso-position-vertical-relative:text;v-text-anchor:middle" o:gfxdata="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" fillcolor="white [3201]" strokecolor="#f79646 [3209]" strokeweight="2pt"/>
+              <v:oval w14:anchorId="150A6AC2" id="Elipse 69" o:spid="_x0000_s1026" style="position:absolute;margin-left:180.45pt;margin-top:7.85pt;width:16.5pt;height:18pt;z-index:251668480;visibility:visible;mso-wrap-style:square;mso-wrap-distance-left:9pt;mso-wrap-distance-top:0;mso-wrap-distance-right:9pt;mso-wrap-distance-bottom:0;mso-position-horizontal:absolute;mso-position-horizontal-relative:text;mso-position-vertical:absolute;mso-position-vertical-relative:text;v-text-anchor:middle" o:gfxdata="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" fillcolor="white [3201]" strokecolor="#f79646 [3209]" strokeweight="2pt"/>
             </w:pict>
           </mc:Fallback>
         </mc:AlternateContent>
@@ -6226,7 +6210,7 @@
           </mc:Choice>
           <mc:Fallback>
             <w:pict>
-              <v:oval w14:anchorId="51F8CCD3" id="Elipse 70" o:spid="_x0000_s1026" style="position:absolute;margin-left:94.55pt;margin-top:7.85pt;width:16.5pt;height:18pt;z-index:251677696;visibility:visible;mso-wrap-style:square;mso-wrap-distance-left:9pt;mso-wrap-distance-top:0;mso-wrap-distance-right:9pt;mso-wrap-distance-bottom:0;mso-position-horizontal:absolute;mso-position-horizontal-relative:text;mso-position-vertical:absolute;mso-position-vertical-relative:text;v-text-anchor:middle" o:gfxdata="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" fillcolor="white [3201]" strokecolor="#f79646 [3209]" strokeweight="2pt"/>
+              <v:oval w14:anchorId="44B40A5B" id="Elipse 70" o:spid="_x0000_s1026" style="position:absolute;margin-left:94.55pt;margin-top:7.85pt;width:16.5pt;height:18pt;z-index:251677696;visibility:visible;mso-wrap-style:square;mso-wrap-distance-left:9pt;mso-wrap-distance-top:0;mso-wrap-distance-right:9pt;mso-wrap-distance-bottom:0;mso-position-horizontal:absolute;mso-position-horizontal-relative:text;mso-position-vertical:absolute;mso-position-vertical-relative:text;v-text-anchor:middle" o:gfxdata="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" fillcolor="white [3201]" strokecolor="#f79646 [3209]" strokeweight="2pt"/>
             </w:pict>
           </mc:Fallback>
         </mc:AlternateContent>
@@ -6297,7 +6281,7 @@
           </mc:Choice>
           <mc:Fallback>
             <w:pict>
-              <v:oval w14:anchorId="1F0F4FB3" id="Elipse 71" o:spid="_x0000_s1026" style="position:absolute;margin-left:23.65pt;margin-top:7.85pt;width:16.5pt;height:18pt;z-index:251666432;visibility:visible;mso-wrap-style:square;mso-wrap-distance-left:9pt;mso-wrap-distance-top:0;mso-wrap-distance-right:9pt;mso-wrap-distance-bottom:0;mso-position-horizontal:absolute;mso-position-horizontal-relative:text;mso-position-vertical:absolute;mso-position-vertical-relative:text;v-text-anchor:middle" o:gfxdata="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" fillcolor="white [3201]" strokecolor="#f79646 [3209]" strokeweight="2pt"/>
+              <v:oval w14:anchorId="7DDEF83D" id="Elipse 71" o:spid="_x0000_s1026" style="position:absolute;margin-left:23.65pt;margin-top:7.85pt;width:16.5pt;height:18pt;z-index:251666432;visibility:visible;mso-wrap-style:square;mso-wrap-distance-left:9pt;mso-wrap-distance-top:0;mso-wrap-distance-right:9pt;mso-wrap-distance-bottom:0;mso-position-horizontal:absolute;mso-position-horizontal-relative:text;mso-position-vertical:absolute;mso-position-vertical-relative:text;v-text-anchor:middle" o:gfxdata="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" fillcolor="white [3201]" strokecolor="#f79646 [3209]" strokeweight="2pt"/>
             </w:pict>
           </mc:Fallback>
         </mc:AlternateContent>
@@ -6444,7 +6428,7 @@
           </mc:Choice>
           <mc:Fallback>
             <w:pict>
-              <v:oval w14:anchorId="69FC1229" id="Elipse 72" o:spid="_x0000_s1026" style="position:absolute;margin-left:126.7pt;margin-top:10.55pt;width:16.5pt;height:18pt;z-index:251664384;visibility:visible;mso-wrap-style:square;mso-wrap-distance-left:9pt;mso-wrap-distance-top:0;mso-wrap-distance-right:9pt;mso-wrap-distance-bottom:0;mso-position-horizontal:absolute;mso-position-horizontal-relative:text;mso-position-vertical:absolute;mso-position-vertical-relative:text;v-text-anchor:middle" o:gfxdata="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" fillcolor="white [3201]" strokecolor="#f79646 [3209]" strokeweight="2pt"/>
+              <v:oval w14:anchorId="34560CBE" id="Elipse 72" o:spid="_x0000_s1026" style="position:absolute;margin-left:126.7pt;margin-top:10.55pt;width:16.5pt;height:18pt;z-index:251664384;visibility:visible;mso-wrap-style:square;mso-wrap-distance-left:9pt;mso-wrap-distance-top:0;mso-wrap-distance-right:9pt;mso-wrap-distance-bottom:0;mso-position-horizontal:absolute;mso-position-horizontal-relative:text;mso-position-vertical:absolute;mso-position-vertical-relative:text;v-text-anchor:middle" o:gfxdata="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" fillcolor="white [3201]" strokecolor="#f79646 [3209]" strokeweight="2pt"/>
             </w:pict>
           </mc:Fallback>
         </mc:AlternateContent>
@@ -6537,7 +6521,7 @@
           </mc:Choice>
           <mc:Fallback>
             <w:pict>
-              <v:oval w14:anchorId="54B84490" id="Elipse 73" o:spid="_x0000_s1026" style="position:absolute;margin-left:23.65pt;margin-top:1.2pt;width:16.5pt;height:18pt;z-index:251669504;visibility:visible;mso-wrap-style:square;mso-wrap-distance-left:9pt;mso-wrap-distance-top:0;mso-wrap-distance-right:9pt;mso-wrap-distance-bottom:0;mso-position-horizontal:absolute;mso-position-horizontal-relative:text;mso-position-vertical:absolute;mso-position-vertical-relative:text;v-text-anchor:middle" o:gfxdata="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" fillcolor="white [3201]" strokecolor="#f79646 [3209]" strokeweight="2pt"/>
+              <v:oval w14:anchorId="3B728050" id="Elipse 73" o:spid="_x0000_s1026" style="position:absolute;margin-left:23.65pt;margin-top:1.2pt;width:16.5pt;height:18pt;z-index:251669504;visibility:visible;mso-wrap-style:square;mso-wrap-distance-left:9pt;mso-wrap-distance-top:0;mso-wrap-distance-right:9pt;mso-wrap-distance-bottom:0;mso-position-horizontal:absolute;mso-position-horizontal-relative:text;mso-position-vertical:absolute;mso-position-vertical-relative:text;v-text-anchor:middle" o:gfxdata="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" fillcolor="white [3201]" strokecolor="#f79646 [3209]" strokeweight="2pt"/>
             </w:pict>
           </mc:Fallback>
         </mc:AlternateContent>
@@ -6693,7 +6677,7 @@
           </mc:Choice>
           <mc:Fallback>
             <w:pict>
-              <v:oval w14:anchorId="755C9D91" id="Elipse 74" o:spid="_x0000_s1026" style="position:absolute;margin-left:128.95pt;margin-top:.65pt;width:16.5pt;height:18pt;z-index:251672576;visibility:visible;mso-wrap-style:square;mso-wrap-distance-left:9pt;mso-wrap-distance-top:0;mso-wrap-distance-right:9pt;mso-wrap-distance-bottom:0;mso-position-horizontal:absolute;mso-position-horizontal-relative:text;mso-position-vertical:absolute;mso-position-vertical-relative:text;v-text-anchor:middle" o:gfxdata="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" fillcolor="white [3201]" strokecolor="#f79646 [3209]" strokeweight="2pt"/>
+              <v:oval w14:anchorId="7022F973" id="Elipse 74" o:spid="_x0000_s1026" style="position:absolute;margin-left:128.95pt;margin-top:.65pt;width:16.5pt;height:18pt;z-index:251672576;visibility:visible;mso-wrap-style:square;mso-wrap-distance-left:9pt;mso-wrap-distance-top:0;mso-wrap-distance-right:9pt;mso-wrap-distance-bottom:0;mso-position-horizontal:absolute;mso-position-horizontal-relative:text;mso-position-vertical:absolute;mso-position-vertical-relative:text;v-text-anchor:middle" o:gfxdata="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" fillcolor="white [3201]" strokecolor="#f79646 [3209]" strokeweight="2pt"/>
             </w:pict>
           </mc:Fallback>
         </mc:AlternateContent>
@@ -6764,7 +6748,7 @@
           </mc:Choice>
           <mc:Fallback>
             <w:pict>
-              <v:oval w14:anchorId="746B0965" id="Elipse 75" o:spid="_x0000_s1026" style="position:absolute;margin-left:26.7pt;margin-top:.65pt;width:16.5pt;height:18pt;z-index:251671552;visibility:visible;mso-wrap-style:square;mso-wrap-distance-left:9pt;mso-wrap-distance-top:0;mso-wrap-distance-right:9pt;mso-wrap-distance-bottom:0;mso-position-horizontal:absolute;mso-position-horizontal-relative:text;mso-position-vertical:absolute;mso-position-vertical-relative:text;v-text-anchor:middle" o:gfxdata="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" fillcolor="white [3201]" strokecolor="#f79646 [3209]" strokeweight="2pt"/>
+              <v:oval w14:anchorId="09A45D63" id="Elipse 75" o:spid="_x0000_s1026" style="position:absolute;margin-left:26.7pt;margin-top:.65pt;width:16.5pt;height:18pt;z-index:251671552;visibility:visible;mso-wrap-style:square;mso-wrap-distance-left:9pt;mso-wrap-distance-top:0;mso-wrap-distance-right:9pt;mso-wrap-distance-bottom:0;mso-position-horizontal:absolute;mso-position-horizontal-relative:text;mso-position-vertical:absolute;mso-position-vertical-relative:text;v-text-anchor:middle" o:gfxdata="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" fillcolor="white [3201]" strokecolor="#f79646 [3209]" strokeweight="2pt"/>
             </w:pict>
           </mc:Fallback>
         </mc:AlternateContent>
@@ -9923,7 +9907,7 @@
       </w:tblGrid>
       <w:tr>
         <w:trPr>
-          <w:trHeight w:val="647"/>
+          <w:trHeight w:val="720"/>
         </w:trPr>
         <w:tc>
           <w:tcPr>
@@ -9977,326 +9961,14 @@
                 <w:b/>
                 <w:bCs/>
               </w:rPr>
-              <w:t>RF 01</w:t>
-            </w:r>
-          </w:p>
-        </w:tc>
-      </w:tr>
-      <w:tr>
-        <w:trPr>
-          <w:trHeight w:val="457"/>
-        </w:trPr>
-        <w:tc>
-          <w:tcPr>
-            <w:tcW w:w="3280" w:type="dxa"/>
-            <w:tcBorders>
-              <w:top w:val="single" w:sz="24" w:space="0" w:color="FFFFFF"/>
-              <w:left w:val="single" w:sz="8" w:space="0" w:color="FFFFFF"/>
-              <w:bottom w:val="single" w:sz="8" w:space="0" w:color="FFFFFF"/>
-              <w:right w:val="single" w:sz="8" w:space="0" w:color="FFFFFF"/>
-            </w:tcBorders>
-            <w:shd w:val="clear" w:color="auto" w:fill="4BACC6"/>
-            <w:tcMar>
-              <w:top w:w="15" w:type="dxa"/>
-              <w:left w:w="108" w:type="dxa"/>
-              <w:bottom w:w="0" w:type="dxa"/>
-              <w:right w:w="108" w:type="dxa"/>
-            </w:tcMar>
-            <w:hideMark/>
-          </w:tcPr>
-          <w:p>
+              <w:t>RF 0</w:t>
+            </w:r>
             <w:r>
               <w:rPr>
                 <w:b/>
                 <w:bCs/>
               </w:rPr>
-              <w:t xml:space="preserve">Nombre del requerimiento </w:t>
-            </w:r>
-          </w:p>
-        </w:tc>
-        <w:tc>
-          <w:tcPr>
-            <w:tcW w:w="5597" w:type="dxa"/>
-            <w:tcBorders>
-              <w:top w:val="single" w:sz="24" w:space="0" w:color="FFFFFF"/>
-              <w:left w:val="single" w:sz="8" w:space="0" w:color="FFFFFF"/>
-              <w:bottom w:val="single" w:sz="8" w:space="0" w:color="FFFFFF"/>
-              <w:right w:val="single" w:sz="8" w:space="0" w:color="FFFFFF"/>
-            </w:tcBorders>
-            <w:shd w:val="clear" w:color="auto" w:fill="D0E3EA"/>
-            <w:tcMar>
-              <w:top w:w="15" w:type="dxa"/>
-              <w:left w:w="108" w:type="dxa"/>
-              <w:bottom w:w="0" w:type="dxa"/>
-              <w:right w:w="108" w:type="dxa"/>
-            </w:tcMar>
-            <w:hideMark/>
-          </w:tcPr>
-          <w:p>
-            <w:r>
-              <w:t xml:space="preserve">Autenticación del usuario </w:t>
-            </w:r>
-          </w:p>
-        </w:tc>
-      </w:tr>
-      <w:tr>
-        <w:trPr>
-          <w:trHeight w:val="685"/>
-        </w:trPr>
-        <w:tc>
-          <w:tcPr>
-            <w:tcW w:w="3280" w:type="dxa"/>
-            <w:tcBorders>
-              <w:top w:val="single" w:sz="8" w:space="0" w:color="FFFFFF"/>
-              <w:left w:val="single" w:sz="8" w:space="0" w:color="FFFFFF"/>
-              <w:bottom w:val="single" w:sz="8" w:space="0" w:color="FFFFFF"/>
-              <w:right w:val="single" w:sz="8" w:space="0" w:color="FFFFFF"/>
-            </w:tcBorders>
-            <w:shd w:val="clear" w:color="auto" w:fill="4BACC6"/>
-            <w:tcMar>
-              <w:top w:w="15" w:type="dxa"/>
-              <w:left w:w="108" w:type="dxa"/>
-              <w:bottom w:w="0" w:type="dxa"/>
-              <w:right w:w="108" w:type="dxa"/>
-            </w:tcMar>
-            <w:hideMark/>
-          </w:tcPr>
-          <w:p>
-            <w:r>
-              <w:rPr>
-                <w:b/>
-                <w:bCs/>
-              </w:rPr>
-              <w:t xml:space="preserve">Características </w:t>
-            </w:r>
-          </w:p>
-        </w:tc>
-        <w:tc>
-          <w:tcPr>
-            <w:tcW w:w="5597" w:type="dxa"/>
-            <w:tcBorders>
-              <w:top w:val="single" w:sz="8" w:space="0" w:color="FFFFFF"/>
-              <w:left w:val="single" w:sz="8" w:space="0" w:color="FFFFFF"/>
-              <w:bottom w:val="single" w:sz="8" w:space="0" w:color="FFFFFF"/>
-              <w:right w:val="single" w:sz="8" w:space="0" w:color="FFFFFF"/>
-            </w:tcBorders>
-            <w:shd w:val="clear" w:color="auto" w:fill="E9F1F5"/>
-            <w:tcMar>
-              <w:top w:w="15" w:type="dxa"/>
-              <w:left w:w="108" w:type="dxa"/>
-              <w:bottom w:w="0" w:type="dxa"/>
-              <w:right w:w="108" w:type="dxa"/>
-            </w:tcMar>
-            <w:hideMark/>
-          </w:tcPr>
-          <w:p>
-            <w:r>
-              <w:t>Los usuarios deberán identificarse para rectificar que se encuentran en la base de datos.</w:t>
-            </w:r>
-          </w:p>
-        </w:tc>
-      </w:tr>
-      <w:tr>
-        <w:trPr>
-          <w:trHeight w:val="871"/>
-        </w:trPr>
-        <w:tc>
-          <w:tcPr>
-            <w:tcW w:w="3280" w:type="dxa"/>
-            <w:tcBorders>
-              <w:top w:val="single" w:sz="8" w:space="0" w:color="FFFFFF"/>
-              <w:left w:val="single" w:sz="8" w:space="0" w:color="FFFFFF"/>
-              <w:bottom w:val="single" w:sz="8" w:space="0" w:color="FFFFFF"/>
-              <w:right w:val="single" w:sz="8" w:space="0" w:color="FFFFFF"/>
-            </w:tcBorders>
-            <w:shd w:val="clear" w:color="auto" w:fill="4BACC6"/>
-            <w:tcMar>
-              <w:top w:w="15" w:type="dxa"/>
-              <w:left w:w="108" w:type="dxa"/>
-              <w:bottom w:w="0" w:type="dxa"/>
-              <w:right w:w="108" w:type="dxa"/>
-            </w:tcMar>
-            <w:hideMark/>
-          </w:tcPr>
-          <w:p>
-            <w:r>
-              <w:rPr>
-                <w:b/>
-                <w:bCs/>
-              </w:rPr>
-              <w:t xml:space="preserve">Descripción </w:t>
-            </w:r>
-            <w:r>
-              <w:rPr>
-                <w:b/>
-                <w:bCs/>
-              </w:rPr>
-              <w:t xml:space="preserve">del requerimiento </w:t>
-            </w:r>
-          </w:p>
-        </w:tc>
-        <w:tc>
-          <w:tcPr>
-            <w:tcW w:w="5597" w:type="dxa"/>
-            <w:tcBorders>
-              <w:top w:val="single" w:sz="8" w:space="0" w:color="FFFFFF"/>
-              <w:left w:val="single" w:sz="8" w:space="0" w:color="FFFFFF"/>
-              <w:bottom w:val="single" w:sz="8" w:space="0" w:color="FFFFFF"/>
-              <w:right w:val="single" w:sz="8" w:space="0" w:color="FFFFFF"/>
-            </w:tcBorders>
-            <w:shd w:val="clear" w:color="auto" w:fill="D0E3EA"/>
-            <w:tcMar>
-              <w:top w:w="15" w:type="dxa"/>
-              <w:left w:w="108" w:type="dxa"/>
-              <w:bottom w:w="0" w:type="dxa"/>
-              <w:right w:w="108" w:type="dxa"/>
-            </w:tcMar>
-            <w:hideMark/>
-          </w:tcPr>
-          <w:p>
-            <w:r>
-              <w:t xml:space="preserve">El sistema </w:t>
-            </w:r>
-            <w:proofErr w:type="gramStart"/>
-            <w:r>
-              <w:t>podrá  ser</w:t>
-            </w:r>
-            <w:proofErr w:type="gramEnd"/>
-            <w:r>
-              <w:t xml:space="preserve"> consultado por el administrador y podrá consultar el registro del usuario en la base de datos.</w:t>
-            </w:r>
-          </w:p>
-        </w:tc>
-      </w:tr>
-      <w:tr>
-        <w:trPr>
-          <w:trHeight w:val="457"/>
-        </w:trPr>
-        <w:tc>
-          <w:tcPr>
-            <w:tcW w:w="3280" w:type="dxa"/>
-            <w:tcBorders>
-              <w:top w:val="single" w:sz="8" w:space="0" w:color="FFFFFF"/>
-              <w:left w:val="single" w:sz="8" w:space="0" w:color="FFFFFF"/>
-              <w:bottom w:val="single" w:sz="8" w:space="0" w:color="FFFFFF"/>
-              <w:right w:val="single" w:sz="8" w:space="0" w:color="FFFFFF"/>
-            </w:tcBorders>
-            <w:shd w:val="clear" w:color="auto" w:fill="4BACC6"/>
-            <w:tcMar>
-              <w:top w:w="15" w:type="dxa"/>
-              <w:left w:w="108" w:type="dxa"/>
-              <w:bottom w:w="0" w:type="dxa"/>
-              <w:right w:w="108" w:type="dxa"/>
-            </w:tcMar>
-            <w:hideMark/>
-          </w:tcPr>
-          <w:p>
-            <w:r>
-              <w:rPr>
-                <w:b/>
-                <w:bCs/>
-              </w:rPr>
-              <w:t xml:space="preserve">Prioridad del requerimiento </w:t>
-            </w:r>
-          </w:p>
-        </w:tc>
-        <w:tc>
-          <w:tcPr>
-            <w:tcW w:w="5597" w:type="dxa"/>
-            <w:tcBorders>
-              <w:top w:val="single" w:sz="8" w:space="0" w:color="FFFFFF"/>
-              <w:left w:val="single" w:sz="8" w:space="0" w:color="FFFFFF"/>
-              <w:bottom w:val="single" w:sz="8" w:space="0" w:color="FFFFFF"/>
-              <w:right w:val="single" w:sz="8" w:space="0" w:color="FFFFFF"/>
-            </w:tcBorders>
-            <w:shd w:val="clear" w:color="auto" w:fill="E9F1F5"/>
-            <w:tcMar>
-              <w:top w:w="15" w:type="dxa"/>
-              <w:left w:w="108" w:type="dxa"/>
-              <w:bottom w:w="0" w:type="dxa"/>
-              <w:right w:w="108" w:type="dxa"/>
-            </w:tcMar>
-            <w:hideMark/>
-          </w:tcPr>
-          <w:p>
-            <w:r>
-              <w:t>Alta</w:t>
-            </w:r>
-          </w:p>
-        </w:tc>
-      </w:tr>
-    </w:tbl>
-    <w:p/>
-    <w:tbl>
-      <w:tblPr>
-        <w:tblW w:w="8877" w:type="dxa"/>
-        <w:tblCellMar>
-          <w:left w:w="0" w:type="dxa"/>
-          <w:right w:w="0" w:type="dxa"/>
-        </w:tblCellMar>
-        <w:tblLook w:val="04A0" w:firstRow="1" w:lastRow="0" w:firstColumn="1" w:lastColumn="0" w:noHBand="0" w:noVBand="1"/>
-      </w:tblPr>
-      <w:tblGrid>
-        <w:gridCol w:w="3280"/>
-        <w:gridCol w:w="5597"/>
-      </w:tblGrid>
-      <w:tr>
-        <w:trPr>
-          <w:trHeight w:val="720"/>
-        </w:trPr>
-        <w:tc>
-          <w:tcPr>
-            <w:tcW w:w="3280" w:type="dxa"/>
-            <w:tcBorders>
-              <w:top w:val="single" w:sz="8" w:space="0" w:color="FFFFFF"/>
-              <w:left w:val="single" w:sz="8" w:space="0" w:color="FFFFFF"/>
-              <w:bottom w:val="single" w:sz="24" w:space="0" w:color="FFFFFF"/>
-              <w:right w:val="single" w:sz="8" w:space="0" w:color="FFFFFF"/>
-            </w:tcBorders>
-            <w:shd w:val="clear" w:color="auto" w:fill="4BACC6"/>
-            <w:tcMar>
-              <w:top w:w="15" w:type="dxa"/>
-              <w:left w:w="108" w:type="dxa"/>
-              <w:bottom w:w="0" w:type="dxa"/>
-              <w:right w:w="108" w:type="dxa"/>
-            </w:tcMar>
-            <w:hideMark/>
-          </w:tcPr>
-          <w:p>
-            <w:r>
-              <w:rPr>
-                <w:b/>
-                <w:bCs/>
-              </w:rPr>
-              <w:t xml:space="preserve">Identificación del requerimiento </w:t>
-            </w:r>
-          </w:p>
-        </w:tc>
-        <w:tc>
-          <w:tcPr>
-            <w:tcW w:w="5597" w:type="dxa"/>
-            <w:tcBorders>
-              <w:top w:val="single" w:sz="8" w:space="0" w:color="FFFFFF"/>
-              <w:left w:val="single" w:sz="8" w:space="0" w:color="FFFFFF"/>
-              <w:bottom w:val="single" w:sz="24" w:space="0" w:color="FFFFFF"/>
-              <w:right w:val="single" w:sz="8" w:space="0" w:color="FFFFFF"/>
-            </w:tcBorders>
-            <w:shd w:val="clear" w:color="auto" w:fill="4BACC6"/>
-            <w:tcMar>
-              <w:top w:w="15" w:type="dxa"/>
-              <w:left w:w="108" w:type="dxa"/>
-              <w:bottom w:w="0" w:type="dxa"/>
-              <w:right w:w="108" w:type="dxa"/>
-            </w:tcMar>
-            <w:hideMark/>
-          </w:tcPr>
-          <w:p>
-            <w:r>
-              <w:rPr>
-                <w:b/>
-                <w:bCs/>
-              </w:rPr>
-              <w:t>RF 02</w:t>
+              <w:t>1</w:t>
             </w:r>
           </w:p>
         </w:tc>
@@ -10410,15 +10082,25 @@
           </w:tcPr>
           <w:p>
             <w:r>
-              <w:t xml:space="preserve">Los clientes deberán </w:t>
-            </w:r>
-            <w:proofErr w:type="gramStart"/>
-            <w:r>
-              <w:t>registrarse  en</w:t>
-            </w:r>
-            <w:proofErr w:type="gramEnd"/>
-            <w:r>
-              <w:t xml:space="preserve"> la base de datos para poder ser identificados junto a su vehículo.</w:t>
+              <w:t xml:space="preserve">Los </w:t>
+            </w:r>
+            <w:r>
+              <w:t>usuarios</w:t>
+            </w:r>
+            <w:r>
+              <w:t xml:space="preserve"> deberán </w:t>
+            </w:r>
+            <w:r>
+              <w:t>registrarse en</w:t>
+            </w:r>
+            <w:r>
+              <w:t xml:space="preserve"> la base de datos para poder </w:t>
+            </w:r>
+            <w:r>
+              <w:t>iniciar sesión en el sistema</w:t>
+            </w:r>
+            <w:r>
+              <w:t>.</w:t>
             </w:r>
           </w:p>
         </w:tc>
@@ -10477,13 +10159,23 @@
             <w:r>
               <w:t xml:space="preserve">El sistema </w:t>
             </w:r>
-            <w:proofErr w:type="gramStart"/>
-            <w:r>
-              <w:t>podrá  ser</w:t>
-            </w:r>
-            <w:proofErr w:type="gramEnd"/>
-            <w:r>
-              <w:t xml:space="preserve"> gestionado para ubicar los datos de identificación del vehículo y el usuario en la base de datos.</w:t>
+            <w:r>
+              <w:t>podrá ser</w:t>
+            </w:r>
+            <w:r>
+              <w:t xml:space="preserve"> gestionado p</w:t>
+            </w:r>
+            <w:r>
+              <w:t>o</w:t>
+            </w:r>
+            <w:r>
+              <w:t xml:space="preserve">r </w:t>
+            </w:r>
+            <w:r>
+              <w:t>el administrador creando</w:t>
+            </w:r>
+            <w:r>
+              <w:t xml:space="preserve"> el usuario en la base de datos.</w:t>
             </w:r>
           </w:p>
         </w:tc>
@@ -10516,7 +10208,21 @@
                 <w:b/>
                 <w:bCs/>
               </w:rPr>
-              <w:t xml:space="preserve">Prioridad del requerimiento </w:t>
+              <w:t>Prioridad</w:t>
+            </w:r>
+            <w:r>
+              <w:rPr>
+                <w:b/>
+                <w:bCs/>
+              </w:rPr>
+              <w:t xml:space="preserve"> </w:t>
+            </w:r>
+            <w:r>
+              <w:rPr>
+                <w:b/>
+                <w:bCs/>
+              </w:rPr>
+              <w:t xml:space="preserve">del requerimiento </w:t>
             </w:r>
           </w:p>
         </w:tc>
@@ -10588,7 +10294,6 @@
                 <w:b/>
                 <w:bCs/>
               </w:rPr>
-              <w:lastRenderedPageBreak/>
               <w:t xml:space="preserve">Identificación del requerimiento </w:t>
             </w:r>
           </w:p>
@@ -10617,7 +10322,14 @@
                 <w:b/>
                 <w:bCs/>
               </w:rPr>
-              <w:t>RF 03</w:t>
+              <w:t>RF 0</w:t>
+            </w:r>
+            <w:r>
+              <w:rPr>
+                <w:b/>
+                <w:bCs/>
+              </w:rPr>
+              <w:t>2</w:t>
             </w:r>
           </w:p>
         </w:tc>
@@ -10674,7 +10386,13 @@
           </w:tcPr>
           <w:p>
             <w:r>
-              <w:t>Registrar entrada y salida del vehículo.</w:t>
+              <w:t>Registrar entrada y salida de</w:t>
+            </w:r>
+            <w:r>
+              <w:t xml:space="preserve"> productos</w:t>
+            </w:r>
+            <w:r>
+              <w:t>.</w:t>
             </w:r>
           </w:p>
         </w:tc>
@@ -10731,7 +10449,43 @@
           </w:tcPr>
           <w:p>
             <w:r>
-              <w:t>El usuario podrá registrar la entrada y salida del vehículo y su respectivo usuario.</w:t>
+              <w:t>El usuario podrá registrar la</w:t>
+            </w:r>
+            <w:r>
+              <w:t>s</w:t>
+            </w:r>
+            <w:r>
+              <w:t xml:space="preserve"> entrada</w:t>
+            </w:r>
+            <w:r>
+              <w:t>s</w:t>
+            </w:r>
+            <w:r>
+              <w:t xml:space="preserve"> y salida</w:t>
+            </w:r>
+            <w:r>
+              <w:t>s</w:t>
+            </w:r>
+            <w:r>
+              <w:t xml:space="preserve"> de</w:t>
+            </w:r>
+            <w:r>
+              <w:t xml:space="preserve"> </w:t>
+            </w:r>
+            <w:r>
+              <w:t>l</w:t>
+            </w:r>
+            <w:r>
+              <w:t>os</w:t>
+            </w:r>
+            <w:r>
+              <w:t xml:space="preserve"> </w:t>
+            </w:r>
+            <w:r>
+              <w:t>productos</w:t>
+            </w:r>
+            <w:r>
+              <w:t>.</w:t>
             </w:r>
           </w:p>
         </w:tc>
@@ -10788,15 +10542,10 @@
           </w:tcPr>
           <w:p>
             <w:r>
-              <w:t xml:space="preserve">Principal proceso de servicio donde se gestiona </w:t>
-            </w:r>
-            <w:proofErr w:type="gramStart"/>
-            <w:r>
-              <w:t>la  información</w:t>
-            </w:r>
-            <w:proofErr w:type="gramEnd"/>
-            <w:r>
-              <w:t xml:space="preserve"> del inicio y final del lapso de permanencia del vehículo en el establecimiento.</w:t>
+              <w:t>El sistema mostrará las existencias de cada producto y sus ventas</w:t>
+            </w:r>
+            <w:r>
+              <w:t>.</w:t>
             </w:r>
           </w:p>
         </w:tc>
@@ -10901,6 +10650,7 @@
                 <w:b/>
                 <w:bCs/>
               </w:rPr>
+              <w:lastRenderedPageBreak/>
               <w:t xml:space="preserve">Identificación del requerimiento </w:t>
             </w:r>
           </w:p>
@@ -10929,7 +10679,14 @@
                 <w:b/>
                 <w:bCs/>
               </w:rPr>
-              <w:t>RF 04</w:t>
+              <w:t>RF 0</w:t>
+            </w:r>
+            <w:r>
+              <w:rPr>
+                <w:b/>
+                <w:bCs/>
+              </w:rPr>
+              <w:t>3</w:t>
             </w:r>
           </w:p>
         </w:tc>
@@ -10986,7 +10743,28 @@
           </w:tcPr>
           <w:p>
             <w:r>
-              <w:t>Consultar información solicitada del servicio del parqueadero.</w:t>
+              <w:t>Consulta</w:t>
+            </w:r>
+            <w:r>
+              <w:t>s</w:t>
+            </w:r>
+            <w:r>
+              <w:t xml:space="preserve"> de </w:t>
+            </w:r>
+            <w:r>
+              <w:t>información</w:t>
+            </w:r>
+            <w:r>
+              <w:t xml:space="preserve"> de existencias</w:t>
+            </w:r>
+            <w:r>
+              <w:t xml:space="preserve"> </w:t>
+            </w:r>
+            <w:r>
+              <w:t>y ventas de productos</w:t>
+            </w:r>
+            <w:r>
+              <w:t>.</w:t>
             </w:r>
           </w:p>
         </w:tc>
@@ -11043,15 +10821,31 @@
           </w:tcPr>
           <w:p>
             <w:r>
-              <w:t xml:space="preserve">El sistema ofrecerá al usuario y al administrador información acerca del proceso </w:t>
-            </w:r>
-            <w:proofErr w:type="gramStart"/>
-            <w:r>
-              <w:t>y  valor</w:t>
-            </w:r>
-            <w:proofErr w:type="gramEnd"/>
-            <w:r>
-              <w:t xml:space="preserve"> del servicio.</w:t>
+              <w:t>El sistema ofrecerá al usuario y al administrador información acerca de</w:t>
+            </w:r>
+            <w:r>
+              <w:t xml:space="preserve"> </w:t>
+            </w:r>
+            <w:r>
+              <w:t>l</w:t>
+            </w:r>
+            <w:r>
+              <w:t>as existencias, ventas y</w:t>
+            </w:r>
+            <w:r>
+              <w:t xml:space="preserve"> </w:t>
+            </w:r>
+            <w:r>
+              <w:t>cantidad</w:t>
+            </w:r>
+            <w:r>
+              <w:t xml:space="preserve"> d</w:t>
+            </w:r>
+            <w:r>
+              <w:t>e productos</w:t>
+            </w:r>
+            <w:r>
+              <w:t>.</w:t>
             </w:r>
           </w:p>
         </w:tc>
@@ -11108,7 +10902,13 @@
           </w:tcPr>
           <w:p>
             <w:r>
-              <w:t xml:space="preserve">Muestra información de costos, procesos y la relación general entre usuario, servicio y administrador. </w:t>
+              <w:t xml:space="preserve">Muestra información de costos, </w:t>
+            </w:r>
+            <w:r>
+              <w:t>nombre del producto, código, cantidad, precio, proveedor</w:t>
+            </w:r>
+            <w:r>
+              <w:t xml:space="preserve">. </w:t>
             </w:r>
           </w:p>
         </w:tc>
@@ -11243,7 +11043,14 @@
                 <w:b/>
                 <w:bCs/>
               </w:rPr>
-              <w:t>RF 05</w:t>
+              <w:t>RF 0</w:t>
+            </w:r>
+            <w:r>
+              <w:rPr>
+                <w:b/>
+                <w:bCs/>
+              </w:rPr>
+              <w:t>4</w:t>
             </w:r>
           </w:p>
         </w:tc>
@@ -11276,7 +11083,6 @@
                 <w:b/>
                 <w:bCs/>
               </w:rPr>
-              <w:lastRenderedPageBreak/>
               <w:t xml:space="preserve">Nombre del requerimiento </w:t>
             </w:r>
           </w:p>
@@ -11301,7 +11107,10 @@
           </w:tcPr>
           <w:p>
             <w:r>
-              <w:t>Ingresar y actualizar la información del registro del vehículo.</w:t>
+              <w:t>Editar existencias y ventas</w:t>
+            </w:r>
+            <w:r>
+              <w:t>.</w:t>
             </w:r>
           </w:p>
         </w:tc>
@@ -11358,15 +11167,13 @@
           </w:tcPr>
           <w:p>
             <w:r>
-              <w:t xml:space="preserve">El sistema permitirá al usuario registrar y actualizar </w:t>
-            </w:r>
-            <w:proofErr w:type="gramStart"/>
-            <w:r>
-              <w:t>la  información</w:t>
-            </w:r>
-            <w:proofErr w:type="gramEnd"/>
-            <w:r>
-              <w:t xml:space="preserve"> del vehículo.</w:t>
+              <w:t xml:space="preserve">El sistema permitirá al usuario </w:t>
+            </w:r>
+            <w:r>
+              <w:t>editar/actualizar los productos en existencia y vendidos</w:t>
+            </w:r>
+            <w:r>
+              <w:t>.</w:t>
             </w:r>
           </w:p>
         </w:tc>
@@ -11423,7 +11230,7 @@
           </w:tcPr>
           <w:p>
             <w:r>
-              <w:t>Permite al usuario modificar datos, estado e información en general.</w:t>
+              <w:t>Permite al usuario modificar datos, información en general.</w:t>
             </w:r>
           </w:p>
         </w:tc>
@@ -11486,6 +11293,8 @@
         </w:tc>
       </w:tr>
     </w:tbl>
+    <w:p/>
+    <w:p/>
     <w:p/>
     <w:tbl>
       <w:tblPr>
@@ -11528,6 +11337,7 @@
                 <w:b/>
                 <w:bCs/>
               </w:rPr>
+              <w:lastRenderedPageBreak/>
               <w:t xml:space="preserve">Identificación del requerimiento </w:t>
             </w:r>
           </w:p>
@@ -11556,7 +11366,14 @@
                 <w:b/>
                 <w:bCs/>
               </w:rPr>
-              <w:t>RF 06</w:t>
+              <w:t>RF 0</w:t>
+            </w:r>
+            <w:r>
+              <w:rPr>
+                <w:b/>
+                <w:bCs/>
+              </w:rPr>
+              <w:t>5</w:t>
             </w:r>
           </w:p>
         </w:tc>
@@ -11613,7 +11430,10 @@
           </w:tcPr>
           <w:p>
             <w:r>
-              <w:t xml:space="preserve">Generar factura de cobro. </w:t>
+              <w:t>Eliminar ventas</w:t>
+            </w:r>
+            <w:r>
+              <w:t xml:space="preserve">. </w:t>
             </w:r>
           </w:p>
         </w:tc>
@@ -11670,7 +11490,19 @@
           </w:tcPr>
           <w:p>
             <w:r>
-              <w:t>El usuario podrá generar la factura de cobro de acuerdo al tiempo de permanencia del vehículo en el establecimiento.</w:t>
+              <w:t xml:space="preserve">El sistema permitirá al </w:t>
+            </w:r>
+            <w:r>
+              <w:t>administrador</w:t>
+            </w:r>
+            <w:r>
+              <w:t xml:space="preserve"> </w:t>
+            </w:r>
+            <w:r>
+              <w:t xml:space="preserve">eliminar </w:t>
+            </w:r>
+            <w:r>
+              <w:t>los productos vendidos.</w:t>
             </w:r>
           </w:p>
         </w:tc>
@@ -11727,7 +11559,31 @@
           </w:tcPr>
           <w:p>
             <w:r>
-              <w:t>Proceso por el cual el usuario generará la factura de cobro respecto al tiempo de permanencia del vehículo.</w:t>
+              <w:t>Permite a</w:t>
+            </w:r>
+            <w:r>
+              <w:t>l administrador</w:t>
+            </w:r>
+            <w:r>
+              <w:t xml:space="preserve"> </w:t>
+            </w:r>
+            <w:r>
+              <w:t>eliminar</w:t>
+            </w:r>
+            <w:r>
+              <w:t xml:space="preserve"> datos</w:t>
+            </w:r>
+            <w:r>
+              <w:t xml:space="preserve"> de los productos vendidos</w:t>
+            </w:r>
+            <w:r>
+              <w:t xml:space="preserve">, información </w:t>
+            </w:r>
+            <w:r>
+              <w:t>de las ventas</w:t>
+            </w:r>
+            <w:r>
+              <w:t>.</w:t>
             </w:r>
           </w:p>
         </w:tc>
@@ -11784,313 +11640,10 @@
           </w:tcPr>
           <w:p>
             <w:r>
-              <w:t xml:space="preserve"> Alta </w:t>
-            </w:r>
-          </w:p>
-        </w:tc>
-      </w:tr>
-    </w:tbl>
-    <w:p/>
-    <w:p/>
-    <w:tbl>
-      <w:tblPr>
-        <w:tblW w:w="8900" w:type="dxa"/>
-        <w:tblCellMar>
-          <w:left w:w="0" w:type="dxa"/>
-          <w:right w:w="0" w:type="dxa"/>
-        </w:tblCellMar>
-        <w:tblLook w:val="04A0" w:firstRow="1" w:lastRow="0" w:firstColumn="1" w:lastColumn="0" w:noHBand="0" w:noVBand="1"/>
-      </w:tblPr>
-      <w:tblGrid>
-        <w:gridCol w:w="3280"/>
-        <w:gridCol w:w="5620"/>
-      </w:tblGrid>
-      <w:tr>
-        <w:trPr>
-          <w:trHeight w:val="595"/>
-        </w:trPr>
-        <w:tc>
-          <w:tcPr>
-            <w:tcW w:w="3280" w:type="dxa"/>
-            <w:tcBorders>
-              <w:top w:val="single" w:sz="8" w:space="0" w:color="FFFFFF"/>
-              <w:left w:val="single" w:sz="8" w:space="0" w:color="FFFFFF"/>
-              <w:bottom w:val="single" w:sz="24" w:space="0" w:color="FFFFFF"/>
-              <w:right w:val="single" w:sz="8" w:space="0" w:color="FFFFFF"/>
-            </w:tcBorders>
-            <w:shd w:val="clear" w:color="auto" w:fill="4BACC6"/>
-            <w:tcMar>
-              <w:top w:w="15" w:type="dxa"/>
-              <w:left w:w="108" w:type="dxa"/>
-              <w:bottom w:w="0" w:type="dxa"/>
-              <w:right w:w="108" w:type="dxa"/>
-            </w:tcMar>
-            <w:hideMark/>
-          </w:tcPr>
-          <w:p>
-            <w:r>
-              <w:rPr>
-                <w:b/>
-                <w:bCs/>
-              </w:rPr>
-              <w:t xml:space="preserve">Identificación del requerimiento </w:t>
-            </w:r>
-          </w:p>
-        </w:tc>
-        <w:tc>
-          <w:tcPr>
-            <w:tcW w:w="5620" w:type="dxa"/>
-            <w:tcBorders>
-              <w:top w:val="single" w:sz="8" w:space="0" w:color="FFFFFF"/>
-              <w:left w:val="single" w:sz="8" w:space="0" w:color="FFFFFF"/>
-              <w:bottom w:val="single" w:sz="24" w:space="0" w:color="FFFFFF"/>
-              <w:right w:val="single" w:sz="8" w:space="0" w:color="FFFFFF"/>
-            </w:tcBorders>
-            <w:shd w:val="clear" w:color="auto" w:fill="4BACC6"/>
-            <w:tcMar>
-              <w:top w:w="15" w:type="dxa"/>
-              <w:left w:w="108" w:type="dxa"/>
-              <w:bottom w:w="0" w:type="dxa"/>
-              <w:right w:w="108" w:type="dxa"/>
-            </w:tcMar>
-            <w:hideMark/>
-          </w:tcPr>
-          <w:p>
-            <w:r>
-              <w:rPr>
-                <w:b/>
-                <w:bCs/>
-              </w:rPr>
-              <w:t>RF 07</w:t>
-            </w:r>
-          </w:p>
-        </w:tc>
-      </w:tr>
-      <w:tr>
-        <w:trPr>
-          <w:trHeight w:val="608"/>
-        </w:trPr>
-        <w:tc>
-          <w:tcPr>
-            <w:tcW w:w="3280" w:type="dxa"/>
-            <w:tcBorders>
-              <w:top w:val="single" w:sz="24" w:space="0" w:color="FFFFFF"/>
-              <w:left w:val="single" w:sz="8" w:space="0" w:color="FFFFFF"/>
-              <w:bottom w:val="single" w:sz="8" w:space="0" w:color="FFFFFF"/>
-              <w:right w:val="single" w:sz="8" w:space="0" w:color="FFFFFF"/>
-            </w:tcBorders>
-            <w:shd w:val="clear" w:color="auto" w:fill="4BACC6"/>
-            <w:tcMar>
-              <w:top w:w="15" w:type="dxa"/>
-              <w:left w:w="108" w:type="dxa"/>
-              <w:bottom w:w="0" w:type="dxa"/>
-              <w:right w:w="108" w:type="dxa"/>
-            </w:tcMar>
-            <w:hideMark/>
-          </w:tcPr>
-          <w:p>
-            <w:r>
-              <w:rPr>
-                <w:b/>
-                <w:bCs/>
-              </w:rPr>
-              <w:t xml:space="preserve">Nombre del requerimiento </w:t>
-            </w:r>
-          </w:p>
-        </w:tc>
-        <w:tc>
-          <w:tcPr>
-            <w:tcW w:w="5620" w:type="dxa"/>
-            <w:tcBorders>
-              <w:top w:val="single" w:sz="24" w:space="0" w:color="FFFFFF"/>
-              <w:left w:val="single" w:sz="8" w:space="0" w:color="FFFFFF"/>
-              <w:bottom w:val="single" w:sz="8" w:space="0" w:color="FFFFFF"/>
-              <w:right w:val="single" w:sz="8" w:space="0" w:color="FFFFFF"/>
-            </w:tcBorders>
-            <w:shd w:val="clear" w:color="auto" w:fill="D0E3EA"/>
-            <w:tcMar>
-              <w:top w:w="15" w:type="dxa"/>
-              <w:left w:w="108" w:type="dxa"/>
-              <w:bottom w:w="0" w:type="dxa"/>
-              <w:right w:w="108" w:type="dxa"/>
-            </w:tcMar>
-            <w:hideMark/>
-          </w:tcPr>
-          <w:p>
-            <w:r>
-              <w:t>Reporte de ingresos y salidas de vehículos.</w:t>
-            </w:r>
-          </w:p>
-        </w:tc>
-      </w:tr>
-      <w:tr>
-        <w:trPr>
-          <w:trHeight w:val="608"/>
-        </w:trPr>
-        <w:tc>
-          <w:tcPr>
-            <w:tcW w:w="3280" w:type="dxa"/>
-            <w:tcBorders>
-              <w:top w:val="single" w:sz="8" w:space="0" w:color="FFFFFF"/>
-              <w:left w:val="single" w:sz="8" w:space="0" w:color="FFFFFF"/>
-              <w:bottom w:val="single" w:sz="8" w:space="0" w:color="FFFFFF"/>
-              <w:right w:val="single" w:sz="8" w:space="0" w:color="FFFFFF"/>
-            </w:tcBorders>
-            <w:shd w:val="clear" w:color="auto" w:fill="4BACC6"/>
-            <w:tcMar>
-              <w:top w:w="15" w:type="dxa"/>
-              <w:left w:w="108" w:type="dxa"/>
-              <w:bottom w:w="0" w:type="dxa"/>
-              <w:right w:w="108" w:type="dxa"/>
-            </w:tcMar>
-            <w:hideMark/>
-          </w:tcPr>
-          <w:p>
-            <w:r>
-              <w:rPr>
-                <w:b/>
-                <w:bCs/>
-              </w:rPr>
-              <w:lastRenderedPageBreak/>
-              <w:t xml:space="preserve">Características </w:t>
-            </w:r>
-          </w:p>
-        </w:tc>
-        <w:tc>
-          <w:tcPr>
-            <w:tcW w:w="5620" w:type="dxa"/>
-            <w:tcBorders>
-              <w:top w:val="single" w:sz="8" w:space="0" w:color="FFFFFF"/>
-              <w:left w:val="single" w:sz="8" w:space="0" w:color="FFFFFF"/>
-              <w:bottom w:val="single" w:sz="8" w:space="0" w:color="FFFFFF"/>
-              <w:right w:val="single" w:sz="8" w:space="0" w:color="FFFFFF"/>
-            </w:tcBorders>
-            <w:shd w:val="clear" w:color="auto" w:fill="E9F1F5"/>
-            <w:tcMar>
-              <w:top w:w="15" w:type="dxa"/>
-              <w:left w:w="108" w:type="dxa"/>
-              <w:bottom w:w="0" w:type="dxa"/>
-              <w:right w:w="108" w:type="dxa"/>
-            </w:tcMar>
-            <w:hideMark/>
-          </w:tcPr>
-          <w:p>
-            <w:r>
-              <w:t>Permite acceder a un histórico de los ingresos y salidas de los vehículos.</w:t>
-            </w:r>
-          </w:p>
-        </w:tc>
-      </w:tr>
-      <w:tr>
-        <w:trPr>
-          <w:trHeight w:val="1191"/>
-        </w:trPr>
-        <w:tc>
-          <w:tcPr>
-            <w:tcW w:w="3280" w:type="dxa"/>
-            <w:tcBorders>
-              <w:top w:val="single" w:sz="8" w:space="0" w:color="FFFFFF"/>
-              <w:left w:val="single" w:sz="8" w:space="0" w:color="FFFFFF"/>
-              <w:bottom w:val="single" w:sz="8" w:space="0" w:color="FFFFFF"/>
-              <w:right w:val="single" w:sz="8" w:space="0" w:color="FFFFFF"/>
-            </w:tcBorders>
-            <w:shd w:val="clear" w:color="auto" w:fill="4BACC6"/>
-            <w:tcMar>
-              <w:top w:w="15" w:type="dxa"/>
-              <w:left w:w="108" w:type="dxa"/>
-              <w:bottom w:w="0" w:type="dxa"/>
-              <w:right w:w="108" w:type="dxa"/>
-            </w:tcMar>
-            <w:hideMark/>
-          </w:tcPr>
-          <w:p>
-            <w:r>
-              <w:rPr>
-                <w:b/>
-                <w:bCs/>
-              </w:rPr>
-              <w:t xml:space="preserve">Descripción del requerimiento </w:t>
-            </w:r>
-          </w:p>
-        </w:tc>
-        <w:tc>
-          <w:tcPr>
-            <w:tcW w:w="5620" w:type="dxa"/>
-            <w:tcBorders>
-              <w:top w:val="single" w:sz="8" w:space="0" w:color="FFFFFF"/>
-              <w:left w:val="single" w:sz="8" w:space="0" w:color="FFFFFF"/>
-              <w:bottom w:val="single" w:sz="8" w:space="0" w:color="FFFFFF"/>
-              <w:right w:val="single" w:sz="8" w:space="0" w:color="FFFFFF"/>
-            </w:tcBorders>
-            <w:shd w:val="clear" w:color="auto" w:fill="D0E3EA"/>
-            <w:tcMar>
-              <w:top w:w="15" w:type="dxa"/>
-              <w:left w:w="108" w:type="dxa"/>
-              <w:bottom w:w="0" w:type="dxa"/>
-              <w:right w:w="108" w:type="dxa"/>
-            </w:tcMar>
-            <w:hideMark/>
-          </w:tcPr>
-          <w:p>
-            <w:r>
-              <w:t>Permite al usuario un acceso a la información relacionada con los ingresos y salidas diarias de cada vehículo que hace uso del parqueadero.</w:t>
-            </w:r>
-          </w:p>
-        </w:tc>
-      </w:tr>
-      <w:tr>
-        <w:trPr>
-          <w:trHeight w:val="608"/>
-        </w:trPr>
-        <w:tc>
-          <w:tcPr>
-            <w:tcW w:w="3280" w:type="dxa"/>
-            <w:tcBorders>
-              <w:top w:val="single" w:sz="8" w:space="0" w:color="FFFFFF"/>
-              <w:left w:val="single" w:sz="8" w:space="0" w:color="FFFFFF"/>
-              <w:bottom w:val="single" w:sz="8" w:space="0" w:color="FFFFFF"/>
-              <w:right w:val="single" w:sz="8" w:space="0" w:color="FFFFFF"/>
-            </w:tcBorders>
-            <w:shd w:val="clear" w:color="auto" w:fill="4BACC6"/>
-            <w:tcMar>
-              <w:top w:w="15" w:type="dxa"/>
-              <w:left w:w="108" w:type="dxa"/>
-              <w:bottom w:w="0" w:type="dxa"/>
-              <w:right w:w="108" w:type="dxa"/>
-            </w:tcMar>
-            <w:hideMark/>
-          </w:tcPr>
-          <w:p>
-            <w:r>
-              <w:rPr>
-                <w:b/>
-                <w:bCs/>
-              </w:rPr>
-              <w:t xml:space="preserve">Prioridad del requerimiento </w:t>
-            </w:r>
-          </w:p>
-        </w:tc>
-        <w:tc>
-          <w:tcPr>
-            <w:tcW w:w="5620" w:type="dxa"/>
-            <w:tcBorders>
-              <w:top w:val="single" w:sz="8" w:space="0" w:color="FFFFFF"/>
-              <w:left w:val="single" w:sz="8" w:space="0" w:color="FFFFFF"/>
-              <w:bottom w:val="single" w:sz="8" w:space="0" w:color="FFFFFF"/>
-              <w:right w:val="single" w:sz="8" w:space="0" w:color="FFFFFF"/>
-            </w:tcBorders>
-            <w:shd w:val="clear" w:color="auto" w:fill="E9F1F5"/>
-            <w:tcMar>
-              <w:top w:w="15" w:type="dxa"/>
-              <w:left w:w="108" w:type="dxa"/>
-              <w:bottom w:w="0" w:type="dxa"/>
-              <w:right w:w="108" w:type="dxa"/>
-            </w:tcMar>
-            <w:hideMark/>
-          </w:tcPr>
-          <w:p>
-            <w:r>
-              <w:t xml:space="preserve"> Alta </w:t>
+              <w:t xml:space="preserve"> </w:t>
+            </w:r>
+            <w:r>
+              <w:t>Media</w:t>
             </w:r>
           </w:p>
         </w:tc>
@@ -12099,81 +11652,15 @@
     <w:p/>
     <w:p/>
     <w:p/>
-    <w:p>
-      <w:pPr>
-        <w:jc w:val="right"/>
-      </w:pPr>
-    </w:p>
-    <w:p>
-      <w:pPr>
-        <w:jc w:val="right"/>
-      </w:pPr>
-    </w:p>
-    <w:p>
-      <w:pPr>
-        <w:jc w:val="right"/>
-      </w:pPr>
-    </w:p>
-    <w:p>
-      <w:pPr>
-        <w:jc w:val="right"/>
-      </w:pPr>
-    </w:p>
-    <w:p>
-      <w:pPr>
-        <w:jc w:val="right"/>
-      </w:pPr>
-    </w:p>
-    <w:p>
-      <w:pPr>
-        <w:jc w:val="right"/>
-      </w:pPr>
-    </w:p>
-    <w:p>
-      <w:pPr>
-        <w:jc w:val="right"/>
-      </w:pPr>
-    </w:p>
-    <w:p>
-      <w:pPr>
-        <w:jc w:val="right"/>
-      </w:pPr>
-    </w:p>
-    <w:p>
-      <w:pPr>
-        <w:jc w:val="right"/>
-      </w:pPr>
-    </w:p>
-    <w:p>
-      <w:pPr>
-        <w:jc w:val="right"/>
-      </w:pPr>
-    </w:p>
-    <w:p>
-      <w:pPr>
-        <w:jc w:val="right"/>
-      </w:pPr>
-    </w:p>
-    <w:p>
-      <w:pPr>
-        <w:jc w:val="right"/>
-      </w:pPr>
-      <w:bookmarkStart w:id="19" w:name="_GoBack"/>
-      <w:bookmarkEnd w:id="19"/>
-    </w:p>
-    <w:p>
-      <w:pPr>
-        <w:jc w:val="right"/>
-      </w:pPr>
-    </w:p>
-    <w:p>
-      <w:pPr>
-        <w:jc w:val="right"/>
-      </w:pPr>
-    </w:p>
+    <w:p/>
     <w:p>
       <w:pPr>
         <w:jc w:val="left"/>
+      </w:pPr>
+    </w:p>
+    <w:p>
+      <w:pPr>
+        <w:jc w:val="left"/>
         <w:rPr>
           <w:b/>
           <w:sz w:val="28"/>
@@ -12188,7 +11675,6 @@
           <w:szCs w:val="28"/>
           <w:u w:val="single"/>
         </w:rPr>
-        <w:lastRenderedPageBreak/>
         <w:t xml:space="preserve">14.2. </w:t>
       </w:r>
       <w:r>
@@ -12311,14 +11797,9 @@
             <w:r>
               <w:t xml:space="preserve">registrados en </w:t>
             </w:r>
-            <w:proofErr w:type="gramStart"/>
-            <w:r>
-              <w:t xml:space="preserve">el </w:t>
-            </w:r>
-            <w:r>
-              <w:t xml:space="preserve"> sistema</w:t>
-            </w:r>
-            <w:proofErr w:type="gramEnd"/>
+            <w:r>
+              <w:t>el sistema</w:t>
+            </w:r>
             <w:r>
               <w:t xml:space="preserve">. </w:t>
             </w:r>
@@ -12355,11 +11836,9 @@
             <w:r>
               <w:t xml:space="preserve">El sistema cuenta con una interfaz llamativa </w:t>
             </w:r>
-            <w:proofErr w:type="gramStart"/>
-            <w:r>
-              <w:t>y  sencilla</w:t>
-            </w:r>
-            <w:proofErr w:type="gramEnd"/>
+            <w:r>
+              <w:t>y sencilla</w:t>
+            </w:r>
             <w:r>
               <w:t xml:space="preserve"> de utilizar.</w:t>
             </w:r>
@@ -12397,391 +11876,6 @@
         </w:tc>
       </w:tr>
     </w:tbl>
-    <w:p>
-      <w:pPr>
-        <w:jc w:val="right"/>
-      </w:pPr>
-    </w:p>
-    <w:p>
-      <w:pPr>
-        <w:jc w:val="right"/>
-      </w:pPr>
-    </w:p>
-    <w:tbl>
-      <w:tblPr>
-        <w:tblStyle w:val="Tablaconcuadrcula5oscura-nfasis1"/>
-        <w:tblW w:w="0" w:type="auto"/>
-        <w:tblLook w:val="04A0" w:firstRow="1" w:lastRow="0" w:firstColumn="1" w:lastColumn="0" w:noHBand="0" w:noVBand="1"/>
-      </w:tblPr>
-      <w:tblGrid>
-        <w:gridCol w:w="3256"/>
-        <w:gridCol w:w="5572"/>
-      </w:tblGrid>
-      <w:tr>
-        <w:trPr>
-          <w:cnfStyle w:val="100000000000" w:firstRow="1" w:lastRow="0" w:firstColumn="0" w:lastColumn="0" w:oddVBand="0" w:evenVBand="0" w:oddHBand="0" w:evenHBand="0" w:firstRowFirstColumn="0" w:firstRowLastColumn="0" w:lastRowFirstColumn="0" w:lastRowLastColumn="0"/>
-        </w:trPr>
-        <w:tc>
-          <w:tcPr>
-            <w:cnfStyle w:val="001000000000" w:firstRow="0" w:lastRow="0" w:firstColumn="1" w:lastColumn="0" w:oddVBand="0" w:evenVBand="0" w:oddHBand="0" w:evenHBand="0" w:firstRowFirstColumn="0" w:firstRowLastColumn="0" w:lastRowFirstColumn="0" w:lastRowLastColumn="0"/>
-            <w:tcW w:w="3256" w:type="dxa"/>
-          </w:tcPr>
-          <w:p>
-            <w:pPr>
-              <w:jc w:val="left"/>
-            </w:pPr>
-            <w:r>
-              <w:t xml:space="preserve">Identificación del requerimiento </w:t>
-            </w:r>
-          </w:p>
-        </w:tc>
-        <w:tc>
-          <w:tcPr>
-            <w:tcW w:w="5572" w:type="dxa"/>
-          </w:tcPr>
-          <w:p>
-            <w:pPr>
-              <w:jc w:val="left"/>
-              <w:cnfStyle w:val="100000000000" w:firstRow="1" w:lastRow="0" w:firstColumn="0" w:lastColumn="0" w:oddVBand="0" w:evenVBand="0" w:oddHBand="0" w:evenHBand="0" w:firstRowFirstColumn="0" w:firstRowLastColumn="0" w:lastRowFirstColumn="0" w:lastRowLastColumn="0"/>
-            </w:pPr>
-            <w:r>
-              <w:t>RNF 02</w:t>
-            </w:r>
-          </w:p>
-        </w:tc>
-      </w:tr>
-      <w:tr>
-        <w:trPr>
-          <w:cnfStyle w:val="000000100000" w:firstRow="0" w:lastRow="0" w:firstColumn="0" w:lastColumn="0" w:oddVBand="0" w:evenVBand="0" w:oddHBand="1" w:evenHBand="0" w:firstRowFirstColumn="0" w:firstRowLastColumn="0" w:lastRowFirstColumn="0" w:lastRowLastColumn="0"/>
-        </w:trPr>
-        <w:tc>
-          <w:tcPr>
-            <w:cnfStyle w:val="001000000000" w:firstRow="0" w:lastRow="0" w:firstColumn="1" w:lastColumn="0" w:oddVBand="0" w:evenVBand="0" w:oddHBand="0" w:evenHBand="0" w:firstRowFirstColumn="0" w:firstRowLastColumn="0" w:lastRowFirstColumn="0" w:lastRowLastColumn="0"/>
-            <w:tcW w:w="3256" w:type="dxa"/>
-          </w:tcPr>
-          <w:p>
-            <w:pPr>
-              <w:jc w:val="left"/>
-            </w:pPr>
-            <w:r>
-              <w:t xml:space="preserve">Nombre del requerimiento </w:t>
-            </w:r>
-          </w:p>
-        </w:tc>
-        <w:tc>
-          <w:tcPr>
-            <w:tcW w:w="5572" w:type="dxa"/>
-          </w:tcPr>
-          <w:p>
-            <w:pPr>
-              <w:jc w:val="left"/>
-              <w:cnfStyle w:val="000000100000" w:firstRow="0" w:lastRow="0" w:firstColumn="0" w:lastColumn="0" w:oddVBand="0" w:evenVBand="0" w:oddHBand="1" w:evenHBand="0" w:firstRowFirstColumn="0" w:firstRowLastColumn="0" w:lastRowFirstColumn="0" w:lastRowLastColumn="0"/>
-            </w:pPr>
-            <w:r>
-              <w:t>Mantenimiento</w:t>
-            </w:r>
-            <w:r>
-              <w:t xml:space="preserve"> del sistema.</w:t>
-            </w:r>
-          </w:p>
-        </w:tc>
-      </w:tr>
-      <w:tr>
-        <w:tc>
-          <w:tcPr>
-            <w:cnfStyle w:val="001000000000" w:firstRow="0" w:lastRow="0" w:firstColumn="1" w:lastColumn="0" w:oddVBand="0" w:evenVBand="0" w:oddHBand="0" w:evenHBand="0" w:firstRowFirstColumn="0" w:firstRowLastColumn="0" w:lastRowFirstColumn="0" w:lastRowLastColumn="0"/>
-            <w:tcW w:w="3256" w:type="dxa"/>
-          </w:tcPr>
-          <w:p>
-            <w:pPr>
-              <w:jc w:val="left"/>
-            </w:pPr>
-            <w:r>
-              <w:t xml:space="preserve">Características </w:t>
-            </w:r>
-          </w:p>
-        </w:tc>
-        <w:tc>
-          <w:tcPr>
-            <w:tcW w:w="5572" w:type="dxa"/>
-          </w:tcPr>
-          <w:p>
-            <w:pPr>
-              <w:jc w:val="left"/>
-              <w:cnfStyle w:val="000000000000" w:firstRow="0" w:lastRow="0" w:firstColumn="0" w:lastColumn="0" w:oddVBand="0" w:evenVBand="0" w:oddHBand="0" w:evenHBand="0" w:firstRowFirstColumn="0" w:firstRowLastColumn="0" w:lastRowFirstColumn="0" w:lastRowLastColumn="0"/>
-            </w:pPr>
-            <w:r>
-              <w:t xml:space="preserve">El sistema contara con un sistema de instalación y un manual de usuario para facilitar los mantenimientos que serán realizados por el administrador. </w:t>
-            </w:r>
-          </w:p>
-        </w:tc>
-      </w:tr>
-      <w:tr>
-        <w:trPr>
-          <w:cnfStyle w:val="000000100000" w:firstRow="0" w:lastRow="0" w:firstColumn="0" w:lastColumn="0" w:oddVBand="0" w:evenVBand="0" w:oddHBand="1" w:evenHBand="0" w:firstRowFirstColumn="0" w:firstRowLastColumn="0" w:lastRowFirstColumn="0" w:lastRowLastColumn="0"/>
-        </w:trPr>
-        <w:tc>
-          <w:tcPr>
-            <w:cnfStyle w:val="001000000000" w:firstRow="0" w:lastRow="0" w:firstColumn="1" w:lastColumn="0" w:oddVBand="0" w:evenVBand="0" w:oddHBand="0" w:evenHBand="0" w:firstRowFirstColumn="0" w:firstRowLastColumn="0" w:lastRowFirstColumn="0" w:lastRowLastColumn="0"/>
-            <w:tcW w:w="3256" w:type="dxa"/>
-          </w:tcPr>
-          <w:p>
-            <w:pPr>
-              <w:jc w:val="left"/>
-            </w:pPr>
-            <w:r>
-              <w:t xml:space="preserve">Descripción del requerimiento </w:t>
-            </w:r>
-          </w:p>
-        </w:tc>
-        <w:tc>
-          <w:tcPr>
-            <w:tcW w:w="5572" w:type="dxa"/>
-          </w:tcPr>
-          <w:p>
-            <w:pPr>
-              <w:jc w:val="left"/>
-              <w:cnfStyle w:val="000000100000" w:firstRow="0" w:lastRow="0" w:firstColumn="0" w:lastColumn="0" w:oddVBand="0" w:evenVBand="0" w:oddHBand="1" w:evenHBand="0" w:firstRowFirstColumn="0" w:firstRowLastColumn="0" w:lastRowFirstColumn="0" w:lastRowLastColumn="0"/>
-            </w:pPr>
-            <w:r>
-              <w:t xml:space="preserve">El sistema dispondrá de una documentación fácilmente actualizable que permitirá </w:t>
-            </w:r>
-            <w:proofErr w:type="gramStart"/>
-            <w:r>
-              <w:t>realizar  las</w:t>
-            </w:r>
-            <w:proofErr w:type="gramEnd"/>
-            <w:r>
-              <w:t xml:space="preserve"> operaciones con el menor esfuerzo posible.</w:t>
-            </w:r>
-          </w:p>
-        </w:tc>
-      </w:tr>
-      <w:tr>
-        <w:tc>
-          <w:tcPr>
-            <w:cnfStyle w:val="001000000000" w:firstRow="0" w:lastRow="0" w:firstColumn="1" w:lastColumn="0" w:oddVBand="0" w:evenVBand="0" w:oddHBand="0" w:evenHBand="0" w:firstRowFirstColumn="0" w:firstRowLastColumn="0" w:lastRowFirstColumn="0" w:lastRowLastColumn="0"/>
-            <w:tcW w:w="3256" w:type="dxa"/>
-          </w:tcPr>
-          <w:p>
-            <w:pPr>
-              <w:jc w:val="left"/>
-            </w:pPr>
-            <w:r>
-              <w:t xml:space="preserve">Prioridad del requerimiento </w:t>
-            </w:r>
-          </w:p>
-        </w:tc>
-        <w:tc>
-          <w:tcPr>
-            <w:tcW w:w="5572" w:type="dxa"/>
-          </w:tcPr>
-          <w:p>
-            <w:pPr>
-              <w:jc w:val="left"/>
-              <w:cnfStyle w:val="000000000000" w:firstRow="0" w:lastRow="0" w:firstColumn="0" w:lastColumn="0" w:oddVBand="0" w:evenVBand="0" w:oddHBand="0" w:evenHBand="0" w:firstRowFirstColumn="0" w:firstRowLastColumn="0" w:lastRowFirstColumn="0" w:lastRowLastColumn="0"/>
-            </w:pPr>
-            <w:r>
-              <w:t xml:space="preserve"> Alta </w:t>
-            </w:r>
-          </w:p>
-        </w:tc>
-      </w:tr>
-    </w:tbl>
-    <w:p>
-      <w:pPr>
-        <w:jc w:val="right"/>
-      </w:pPr>
-    </w:p>
-    <w:p>
-      <w:pPr>
-        <w:jc w:val="right"/>
-      </w:pPr>
-    </w:p>
-    <w:tbl>
-      <w:tblPr>
-        <w:tblStyle w:val="Tablaconcuadrcula5oscura-nfasis1"/>
-        <w:tblW w:w="0" w:type="auto"/>
-        <w:tblLook w:val="04A0" w:firstRow="1" w:lastRow="0" w:firstColumn="1" w:lastColumn="0" w:noHBand="0" w:noVBand="1"/>
-      </w:tblPr>
-      <w:tblGrid>
-        <w:gridCol w:w="3256"/>
-        <w:gridCol w:w="5572"/>
-      </w:tblGrid>
-      <w:tr>
-        <w:trPr>
-          <w:cnfStyle w:val="100000000000" w:firstRow="1" w:lastRow="0" w:firstColumn="0" w:lastColumn="0" w:oddVBand="0" w:evenVBand="0" w:oddHBand="0" w:evenHBand="0" w:firstRowFirstColumn="0" w:firstRowLastColumn="0" w:lastRowFirstColumn="0" w:lastRowLastColumn="0"/>
-        </w:trPr>
-        <w:tc>
-          <w:tcPr>
-            <w:cnfStyle w:val="001000000000" w:firstRow="0" w:lastRow="0" w:firstColumn="1" w:lastColumn="0" w:oddVBand="0" w:evenVBand="0" w:oddHBand="0" w:evenHBand="0" w:firstRowFirstColumn="0" w:firstRowLastColumn="0" w:lastRowFirstColumn="0" w:lastRowLastColumn="0"/>
-            <w:tcW w:w="3256" w:type="dxa"/>
-          </w:tcPr>
-          <w:p>
-            <w:pPr>
-              <w:jc w:val="left"/>
-            </w:pPr>
-            <w:r>
-              <w:lastRenderedPageBreak/>
-              <w:t xml:space="preserve">Identificación del requerimiento </w:t>
-            </w:r>
-          </w:p>
-        </w:tc>
-        <w:tc>
-          <w:tcPr>
-            <w:tcW w:w="5572" w:type="dxa"/>
-          </w:tcPr>
-          <w:p>
-            <w:pPr>
-              <w:jc w:val="left"/>
-              <w:cnfStyle w:val="100000000000" w:firstRow="1" w:lastRow="0" w:firstColumn="0" w:lastColumn="0" w:oddVBand="0" w:evenVBand="0" w:oddHBand="0" w:evenHBand="0" w:firstRowFirstColumn="0" w:firstRowLastColumn="0" w:lastRowFirstColumn="0" w:lastRowLastColumn="0"/>
-            </w:pPr>
-            <w:r>
-              <w:t>RNF 03</w:t>
-            </w:r>
-          </w:p>
-        </w:tc>
-      </w:tr>
-      <w:tr>
-        <w:trPr>
-          <w:cnfStyle w:val="000000100000" w:firstRow="0" w:lastRow="0" w:firstColumn="0" w:lastColumn="0" w:oddVBand="0" w:evenVBand="0" w:oddHBand="1" w:evenHBand="0" w:firstRowFirstColumn="0" w:firstRowLastColumn="0" w:lastRowFirstColumn="0" w:lastRowLastColumn="0"/>
-        </w:trPr>
-        <w:tc>
-          <w:tcPr>
-            <w:cnfStyle w:val="001000000000" w:firstRow="0" w:lastRow="0" w:firstColumn="1" w:lastColumn="0" w:oddVBand="0" w:evenVBand="0" w:oddHBand="0" w:evenHBand="0" w:firstRowFirstColumn="0" w:firstRowLastColumn="0" w:lastRowFirstColumn="0" w:lastRowLastColumn="0"/>
-            <w:tcW w:w="3256" w:type="dxa"/>
-          </w:tcPr>
-          <w:p>
-            <w:pPr>
-              <w:jc w:val="left"/>
-            </w:pPr>
-            <w:r>
-              <w:t xml:space="preserve">Nombre del requerimiento </w:t>
-            </w:r>
-          </w:p>
-        </w:tc>
-        <w:tc>
-          <w:tcPr>
-            <w:tcW w:w="5572" w:type="dxa"/>
-          </w:tcPr>
-          <w:p>
-            <w:pPr>
-              <w:jc w:val="left"/>
-              <w:cnfStyle w:val="000000100000" w:firstRow="0" w:lastRow="0" w:firstColumn="0" w:lastColumn="0" w:oddVBand="0" w:evenVBand="0" w:oddHBand="1" w:evenHBand="0" w:firstRowFirstColumn="0" w:firstRowLastColumn="0" w:lastRowFirstColumn="0" w:lastRowLastColumn="0"/>
-            </w:pPr>
-            <w:r>
-              <w:t xml:space="preserve">Desempeño </w:t>
-            </w:r>
-          </w:p>
-        </w:tc>
-      </w:tr>
-      <w:tr>
-        <w:tc>
-          <w:tcPr>
-            <w:cnfStyle w:val="001000000000" w:firstRow="0" w:lastRow="0" w:firstColumn="1" w:lastColumn="0" w:oddVBand="0" w:evenVBand="0" w:oddHBand="0" w:evenHBand="0" w:firstRowFirstColumn="0" w:firstRowLastColumn="0" w:lastRowFirstColumn="0" w:lastRowLastColumn="0"/>
-            <w:tcW w:w="3256" w:type="dxa"/>
-          </w:tcPr>
-          <w:p>
-            <w:pPr>
-              <w:jc w:val="left"/>
-            </w:pPr>
-            <w:r>
-              <w:t xml:space="preserve">Características </w:t>
-            </w:r>
-          </w:p>
-        </w:tc>
-        <w:tc>
-          <w:tcPr>
-            <w:tcW w:w="5572" w:type="dxa"/>
-          </w:tcPr>
-          <w:p>
-            <w:pPr>
-              <w:jc w:val="left"/>
-              <w:cnfStyle w:val="000000000000" w:firstRow="0" w:lastRow="0" w:firstColumn="0" w:lastColumn="0" w:oddVBand="0" w:evenVBand="0" w:oddHBand="0" w:evenHBand="0" w:firstRowFirstColumn="0" w:firstRowLastColumn="0" w:lastRowFirstColumn="0" w:lastRowLastColumn="0"/>
-            </w:pPr>
-            <w:r>
-              <w:t xml:space="preserve">El sistema garantizara a los </w:t>
-            </w:r>
-            <w:proofErr w:type="gramStart"/>
-            <w:r>
-              <w:t>usuarios  un</w:t>
-            </w:r>
-            <w:proofErr w:type="gramEnd"/>
-            <w:r>
-              <w:t xml:space="preserve"> desempeño en cuanto a los  datos almacenados en el sistema ofreciendo una confiabilidad a este mismo. </w:t>
-            </w:r>
-          </w:p>
-        </w:tc>
-      </w:tr>
-      <w:tr>
-        <w:trPr>
-          <w:cnfStyle w:val="000000100000" w:firstRow="0" w:lastRow="0" w:firstColumn="0" w:lastColumn="0" w:oddVBand="0" w:evenVBand="0" w:oddHBand="1" w:evenHBand="0" w:firstRowFirstColumn="0" w:firstRowLastColumn="0" w:lastRowFirstColumn="0" w:lastRowLastColumn="0"/>
-        </w:trPr>
-        <w:tc>
-          <w:tcPr>
-            <w:cnfStyle w:val="001000000000" w:firstRow="0" w:lastRow="0" w:firstColumn="1" w:lastColumn="0" w:oddVBand="0" w:evenVBand="0" w:oddHBand="0" w:evenHBand="0" w:firstRowFirstColumn="0" w:firstRowLastColumn="0" w:lastRowFirstColumn="0" w:lastRowLastColumn="0"/>
-            <w:tcW w:w="3256" w:type="dxa"/>
-          </w:tcPr>
-          <w:p>
-            <w:pPr>
-              <w:jc w:val="left"/>
-            </w:pPr>
-            <w:r>
-              <w:t xml:space="preserve">Descripción del requerimiento </w:t>
-            </w:r>
-          </w:p>
-        </w:tc>
-        <w:tc>
-          <w:tcPr>
-            <w:tcW w:w="5572" w:type="dxa"/>
-          </w:tcPr>
-          <w:p>
-            <w:pPr>
-              <w:jc w:val="left"/>
-              <w:cnfStyle w:val="000000100000" w:firstRow="0" w:lastRow="0" w:firstColumn="0" w:lastColumn="0" w:oddVBand="0" w:evenVBand="0" w:oddHBand="1" w:evenHBand="0" w:firstRowFirstColumn="0" w:firstRowLastColumn="0" w:lastRowFirstColumn="0" w:lastRowLastColumn="0"/>
-            </w:pPr>
-            <w:r>
-              <w:t>Garantizar el desempeño del sistema de información web a los diferentes usuarios. En este caso la información almacenada podrá ser consultada, modificada y actualizada permanentemente y simultáneamente sin que afecte el tiempo de respuesta.</w:t>
-            </w:r>
-          </w:p>
-        </w:tc>
-      </w:tr>
-      <w:tr>
-        <w:tc>
-          <w:tcPr>
-            <w:cnfStyle w:val="001000000000" w:firstRow="0" w:lastRow="0" w:firstColumn="1" w:lastColumn="0" w:oddVBand="0" w:evenVBand="0" w:oddHBand="0" w:evenHBand="0" w:firstRowFirstColumn="0" w:firstRowLastColumn="0" w:lastRowFirstColumn="0" w:lastRowLastColumn="0"/>
-            <w:tcW w:w="3256" w:type="dxa"/>
-          </w:tcPr>
-          <w:p>
-            <w:pPr>
-              <w:jc w:val="left"/>
-            </w:pPr>
-            <w:r>
-              <w:t xml:space="preserve">Prioridad del requerimiento </w:t>
-            </w:r>
-          </w:p>
-        </w:tc>
-        <w:tc>
-          <w:tcPr>
-            <w:tcW w:w="5572" w:type="dxa"/>
-          </w:tcPr>
-          <w:p>
-            <w:pPr>
-              <w:jc w:val="left"/>
-              <w:cnfStyle w:val="000000000000" w:firstRow="0" w:lastRow="0" w:firstColumn="0" w:lastColumn="0" w:oddVBand="0" w:evenVBand="0" w:oddHBand="0" w:evenHBand="0" w:firstRowFirstColumn="0" w:firstRowLastColumn="0" w:lastRowFirstColumn="0" w:lastRowLastColumn="0"/>
-            </w:pPr>
-            <w:r>
-              <w:t xml:space="preserve"> Alta </w:t>
-            </w:r>
-          </w:p>
-        </w:tc>
-      </w:tr>
-    </w:tbl>
-    <w:p>
-      <w:pPr>
-        <w:jc w:val="right"/>
-      </w:pPr>
-    </w:p>
     <w:p/>
     <w:tbl>
       <w:tblPr>
@@ -12821,7 +11915,7 @@
               <w:cnfStyle w:val="100000000000" w:firstRow="1" w:lastRow="0" w:firstColumn="0" w:lastColumn="0" w:oddVBand="0" w:evenVBand="0" w:oddHBand="0" w:evenHBand="0" w:firstRowFirstColumn="0" w:firstRowLastColumn="0" w:lastRowFirstColumn="0" w:lastRowLastColumn="0"/>
             </w:pPr>
             <w:r>
-              <w:t>RNF 04</w:t>
+              <w:t>RNF 02</w:t>
             </w:r>
           </w:p>
         </w:tc>
@@ -12854,7 +11948,10 @@
               <w:cnfStyle w:val="000000100000" w:firstRow="0" w:lastRow="0" w:firstColumn="0" w:lastColumn="0" w:oddVBand="0" w:evenVBand="0" w:oddHBand="1" w:evenHBand="0" w:firstRowFirstColumn="0" w:firstRowLastColumn="0" w:lastRowFirstColumn="0" w:lastRowLastColumn="0"/>
             </w:pPr>
             <w:r>
-              <w:t>Nivel del usuario.</w:t>
+              <w:t>Mantenimiento</w:t>
+            </w:r>
+            <w:r>
+              <w:t xml:space="preserve"> del sistema.</w:t>
             </w:r>
           </w:p>
         </w:tc>
@@ -12884,13 +11981,7 @@
               <w:cnfStyle w:val="000000000000" w:firstRow="0" w:lastRow="0" w:firstColumn="0" w:lastColumn="0" w:oddVBand="0" w:evenVBand="0" w:oddHBand="0" w:evenHBand="0" w:firstRowFirstColumn="0" w:firstRowLastColumn="0" w:lastRowFirstColumn="0" w:lastRowLastColumn="0"/>
             </w:pPr>
             <w:r>
-              <w:t>Garantiza al usuario el acceso de información de acuerdo al nivel que posee</w:t>
-            </w:r>
-            <w:r>
-              <w:t xml:space="preserve"> en relación</w:t>
-            </w:r>
-            <w:r>
-              <w:t xml:space="preserve"> “Administrador, empleado o cliente”.</w:t>
+              <w:t xml:space="preserve">El sistema contara con un sistema de instalación y un manual de usuario para facilitar los mantenimientos que serán realizados por el administrador. </w:t>
             </w:r>
           </w:p>
         </w:tc>
@@ -12923,7 +12014,13 @@
               <w:cnfStyle w:val="000000100000" w:firstRow="0" w:lastRow="0" w:firstColumn="0" w:lastColumn="0" w:oddVBand="0" w:evenVBand="0" w:oddHBand="1" w:evenHBand="0" w:firstRowFirstColumn="0" w:firstRowLastColumn="0" w:lastRowFirstColumn="0" w:lastRowLastColumn="0"/>
             </w:pPr>
             <w:r>
-              <w:t>Facilidad y control para permitir el acceso de la información según sea autorizado, con la intención de consultar o subir información pertinente.</w:t>
+              <w:t xml:space="preserve">El sistema dispondrá de una documentación fácilmente actualizable que permitirá </w:t>
+            </w:r>
+            <w:r>
+              <w:t>realizar las</w:t>
+            </w:r>
+            <w:r>
+              <w:t xml:space="preserve"> operaciones con el menor esfuerzo posible.</w:t>
             </w:r>
           </w:p>
         </w:tc>
@@ -12959,11 +12056,6 @@
         </w:tc>
       </w:tr>
     </w:tbl>
-    <w:p>
-      <w:pPr>
-        <w:jc w:val="right"/>
-      </w:pPr>
-    </w:p>
     <w:p/>
     <w:tbl>
       <w:tblPr>
@@ -12989,7 +12081,6 @@
               <w:jc w:val="left"/>
             </w:pPr>
             <w:r>
-              <w:lastRenderedPageBreak/>
               <w:t xml:space="preserve">Identificación del requerimiento </w:t>
             </w:r>
           </w:p>
@@ -13004,7 +12095,7 @@
               <w:cnfStyle w:val="100000000000" w:firstRow="1" w:lastRow="0" w:firstColumn="0" w:lastColumn="0" w:oddVBand="0" w:evenVBand="0" w:oddHBand="0" w:evenHBand="0" w:firstRowFirstColumn="0" w:firstRowLastColumn="0" w:lastRowFirstColumn="0" w:lastRowLastColumn="0"/>
             </w:pPr>
             <w:r>
-              <w:t>RNF 05</w:t>
+              <w:t>RNF 03</w:t>
             </w:r>
           </w:p>
         </w:tc>
@@ -13037,7 +12128,7 @@
               <w:cnfStyle w:val="000000100000" w:firstRow="0" w:lastRow="0" w:firstColumn="0" w:lastColumn="0" w:oddVBand="0" w:evenVBand="0" w:oddHBand="1" w:evenHBand="0" w:firstRowFirstColumn="0" w:firstRowLastColumn="0" w:lastRowFirstColumn="0" w:lastRowLastColumn="0"/>
             </w:pPr>
             <w:r>
-              <w:t xml:space="preserve">Confiabilidad del sistema </w:t>
+              <w:t xml:space="preserve">Desempeño </w:t>
             </w:r>
           </w:p>
         </w:tc>
@@ -13067,7 +12158,19 @@
               <w:cnfStyle w:val="000000000000" w:firstRow="0" w:lastRow="0" w:firstColumn="0" w:lastColumn="0" w:oddVBand="0" w:evenVBand="0" w:oddHBand="0" w:evenHBand="0" w:firstRowFirstColumn="0" w:firstRowLastColumn="0" w:lastRowFirstColumn="0" w:lastRowLastColumn="0"/>
             </w:pPr>
             <w:r>
-              <w:t xml:space="preserve">El sistema estará en funcionamiento todo el tiempo ya que es un sistema de información encargado de almacenar datos. </w:t>
+              <w:t xml:space="preserve">El sistema garantizara a los </w:t>
+            </w:r>
+            <w:r>
+              <w:t>usuarios un</w:t>
+            </w:r>
+            <w:r>
+              <w:t xml:space="preserve"> desempeño en cuanto a </w:t>
+            </w:r>
+            <w:r>
+              <w:t>los datos</w:t>
+            </w:r>
+            <w:r>
+              <w:t xml:space="preserve"> almacenados en el sistema ofreciendo una confiabilidad a este mismo. </w:t>
             </w:r>
           </w:p>
         </w:tc>
@@ -13100,7 +12203,7 @@
               <w:cnfStyle w:val="000000100000" w:firstRow="0" w:lastRow="0" w:firstColumn="0" w:lastColumn="0" w:oddVBand="0" w:evenVBand="0" w:oddHBand="1" w:evenHBand="0" w:firstRowFirstColumn="0" w:firstRowLastColumn="0" w:lastRowFirstColumn="0" w:lastRowLastColumn="0"/>
             </w:pPr>
             <w:r>
-              <w:t>La disponibilidad del sistema será continua con un nivel de servicio alto garantizado.</w:t>
+              <w:t>Garantizar el desempeño del sistema de información web a los diferentes usuarios. En este caso la información almacenada podrá ser consultada, modificada y actualizada permanentemente y simultáneamente sin que afecte el tiempo de respuesta.</w:t>
             </w:r>
           </w:p>
         </w:tc>
@@ -13166,6 +12269,373 @@
               <w:jc w:val="left"/>
             </w:pPr>
             <w:r>
+              <w:lastRenderedPageBreak/>
+              <w:t xml:space="preserve">Identificación del requerimiento </w:t>
+            </w:r>
+          </w:p>
+        </w:tc>
+        <w:tc>
+          <w:tcPr>
+            <w:tcW w:w="5572" w:type="dxa"/>
+          </w:tcPr>
+          <w:p>
+            <w:pPr>
+              <w:jc w:val="left"/>
+              <w:cnfStyle w:val="100000000000" w:firstRow="1" w:lastRow="0" w:firstColumn="0" w:lastColumn="0" w:oddVBand="0" w:evenVBand="0" w:oddHBand="0" w:evenHBand="0" w:firstRowFirstColumn="0" w:firstRowLastColumn="0" w:lastRowFirstColumn="0" w:lastRowLastColumn="0"/>
+            </w:pPr>
+            <w:r>
+              <w:t>RNF 04</w:t>
+            </w:r>
+          </w:p>
+        </w:tc>
+      </w:tr>
+      <w:tr>
+        <w:trPr>
+          <w:cnfStyle w:val="000000100000" w:firstRow="0" w:lastRow="0" w:firstColumn="0" w:lastColumn="0" w:oddVBand="0" w:evenVBand="0" w:oddHBand="1" w:evenHBand="0" w:firstRowFirstColumn="0" w:firstRowLastColumn="0" w:lastRowFirstColumn="0" w:lastRowLastColumn="0"/>
+        </w:trPr>
+        <w:tc>
+          <w:tcPr>
+            <w:cnfStyle w:val="001000000000" w:firstRow="0" w:lastRow="0" w:firstColumn="1" w:lastColumn="0" w:oddVBand="0" w:evenVBand="0" w:oddHBand="0" w:evenHBand="0" w:firstRowFirstColumn="0" w:firstRowLastColumn="0" w:lastRowFirstColumn="0" w:lastRowLastColumn="0"/>
+            <w:tcW w:w="3256" w:type="dxa"/>
+          </w:tcPr>
+          <w:p>
+            <w:pPr>
+              <w:jc w:val="left"/>
+            </w:pPr>
+            <w:r>
+              <w:t xml:space="preserve">Nombre del requerimiento </w:t>
+            </w:r>
+          </w:p>
+        </w:tc>
+        <w:tc>
+          <w:tcPr>
+            <w:tcW w:w="5572" w:type="dxa"/>
+          </w:tcPr>
+          <w:p>
+            <w:pPr>
+              <w:jc w:val="left"/>
+              <w:cnfStyle w:val="000000100000" w:firstRow="0" w:lastRow="0" w:firstColumn="0" w:lastColumn="0" w:oddVBand="0" w:evenVBand="0" w:oddHBand="1" w:evenHBand="0" w:firstRowFirstColumn="0" w:firstRowLastColumn="0" w:lastRowFirstColumn="0" w:lastRowLastColumn="0"/>
+            </w:pPr>
+            <w:r>
+              <w:t>Nivel del usuario.</w:t>
+            </w:r>
+          </w:p>
+        </w:tc>
+      </w:tr>
+      <w:tr>
+        <w:tc>
+          <w:tcPr>
+            <w:cnfStyle w:val="001000000000" w:firstRow="0" w:lastRow="0" w:firstColumn="1" w:lastColumn="0" w:oddVBand="0" w:evenVBand="0" w:oddHBand="0" w:evenHBand="0" w:firstRowFirstColumn="0" w:firstRowLastColumn="0" w:lastRowFirstColumn="0" w:lastRowLastColumn="0"/>
+            <w:tcW w:w="3256" w:type="dxa"/>
+          </w:tcPr>
+          <w:p>
+            <w:pPr>
+              <w:jc w:val="left"/>
+            </w:pPr>
+            <w:r>
+              <w:t xml:space="preserve">Características </w:t>
+            </w:r>
+          </w:p>
+        </w:tc>
+        <w:tc>
+          <w:tcPr>
+            <w:tcW w:w="5572" w:type="dxa"/>
+          </w:tcPr>
+          <w:p>
+            <w:pPr>
+              <w:jc w:val="left"/>
+              <w:cnfStyle w:val="000000000000" w:firstRow="0" w:lastRow="0" w:firstColumn="0" w:lastColumn="0" w:oddVBand="0" w:evenVBand="0" w:oddHBand="0" w:evenHBand="0" w:firstRowFirstColumn="0" w:firstRowLastColumn="0" w:lastRowFirstColumn="0" w:lastRowLastColumn="0"/>
+            </w:pPr>
+            <w:r>
+              <w:t>Garantiza al usuario el acceso de información de acuerdo al nivel que posee</w:t>
+            </w:r>
+            <w:r>
+              <w:t xml:space="preserve"> en relación</w:t>
+            </w:r>
+            <w:r>
+              <w:t xml:space="preserve"> “Administrador, </w:t>
+            </w:r>
+            <w:r>
+              <w:t>usuario</w:t>
+            </w:r>
+            <w:r>
+              <w:t>”.</w:t>
+            </w:r>
+          </w:p>
+        </w:tc>
+      </w:tr>
+      <w:tr>
+        <w:trPr>
+          <w:cnfStyle w:val="000000100000" w:firstRow="0" w:lastRow="0" w:firstColumn="0" w:lastColumn="0" w:oddVBand="0" w:evenVBand="0" w:oddHBand="1" w:evenHBand="0" w:firstRowFirstColumn="0" w:firstRowLastColumn="0" w:lastRowFirstColumn="0" w:lastRowLastColumn="0"/>
+        </w:trPr>
+        <w:tc>
+          <w:tcPr>
+            <w:cnfStyle w:val="001000000000" w:firstRow="0" w:lastRow="0" w:firstColumn="1" w:lastColumn="0" w:oddVBand="0" w:evenVBand="0" w:oddHBand="0" w:evenHBand="0" w:firstRowFirstColumn="0" w:firstRowLastColumn="0" w:lastRowFirstColumn="0" w:lastRowLastColumn="0"/>
+            <w:tcW w:w="3256" w:type="dxa"/>
+          </w:tcPr>
+          <w:p>
+            <w:pPr>
+              <w:jc w:val="left"/>
+            </w:pPr>
+            <w:r>
+              <w:t xml:space="preserve">Descripción del requerimiento </w:t>
+            </w:r>
+          </w:p>
+        </w:tc>
+        <w:tc>
+          <w:tcPr>
+            <w:tcW w:w="5572" w:type="dxa"/>
+          </w:tcPr>
+          <w:p>
+            <w:pPr>
+              <w:jc w:val="left"/>
+              <w:cnfStyle w:val="000000100000" w:firstRow="0" w:lastRow="0" w:firstColumn="0" w:lastColumn="0" w:oddVBand="0" w:evenVBand="0" w:oddHBand="1" w:evenHBand="0" w:firstRowFirstColumn="0" w:firstRowLastColumn="0" w:lastRowFirstColumn="0" w:lastRowLastColumn="0"/>
+            </w:pPr>
+            <w:r>
+              <w:t>Facilidad y control para permitir el acceso de la información según sea autorizado, con la intención de consultar o subir información pertinente.</w:t>
+            </w:r>
+          </w:p>
+        </w:tc>
+      </w:tr>
+      <w:tr>
+        <w:tc>
+          <w:tcPr>
+            <w:cnfStyle w:val="001000000000" w:firstRow="0" w:lastRow="0" w:firstColumn="1" w:lastColumn="0" w:oddVBand="0" w:evenVBand="0" w:oddHBand="0" w:evenHBand="0" w:firstRowFirstColumn="0" w:firstRowLastColumn="0" w:lastRowFirstColumn="0" w:lastRowLastColumn="0"/>
+            <w:tcW w:w="3256" w:type="dxa"/>
+          </w:tcPr>
+          <w:p>
+            <w:pPr>
+              <w:jc w:val="left"/>
+            </w:pPr>
+            <w:r>
+              <w:t xml:space="preserve">Prioridad del requerimiento </w:t>
+            </w:r>
+          </w:p>
+        </w:tc>
+        <w:tc>
+          <w:tcPr>
+            <w:tcW w:w="5572" w:type="dxa"/>
+          </w:tcPr>
+          <w:p>
+            <w:pPr>
+              <w:jc w:val="left"/>
+              <w:cnfStyle w:val="000000000000" w:firstRow="0" w:lastRow="0" w:firstColumn="0" w:lastColumn="0" w:oddVBand="0" w:evenVBand="0" w:oddHBand="0" w:evenHBand="0" w:firstRowFirstColumn="0" w:firstRowLastColumn="0" w:lastRowFirstColumn="0" w:lastRowLastColumn="0"/>
+            </w:pPr>
+            <w:r>
+              <w:t xml:space="preserve"> Alta </w:t>
+            </w:r>
+          </w:p>
+        </w:tc>
+      </w:tr>
+    </w:tbl>
+    <w:p>
+      <w:pPr>
+        <w:jc w:val="right"/>
+      </w:pPr>
+    </w:p>
+    <w:p/>
+    <w:p/>
+    <w:tbl>
+      <w:tblPr>
+        <w:tblStyle w:val="Tablaconcuadrcula5oscura-nfasis1"/>
+        <w:tblW w:w="0" w:type="auto"/>
+        <w:tblLook w:val="04A0" w:firstRow="1" w:lastRow="0" w:firstColumn="1" w:lastColumn="0" w:noHBand="0" w:noVBand="1"/>
+      </w:tblPr>
+      <w:tblGrid>
+        <w:gridCol w:w="3256"/>
+        <w:gridCol w:w="5572"/>
+      </w:tblGrid>
+      <w:tr>
+        <w:trPr>
+          <w:cnfStyle w:val="100000000000" w:firstRow="1" w:lastRow="0" w:firstColumn="0" w:lastColumn="0" w:oddVBand="0" w:evenVBand="0" w:oddHBand="0" w:evenHBand="0" w:firstRowFirstColumn="0" w:firstRowLastColumn="0" w:lastRowFirstColumn="0" w:lastRowLastColumn="0"/>
+        </w:trPr>
+        <w:tc>
+          <w:tcPr>
+            <w:cnfStyle w:val="001000000000" w:firstRow="0" w:lastRow="0" w:firstColumn="1" w:lastColumn="0" w:oddVBand="0" w:evenVBand="0" w:oddHBand="0" w:evenHBand="0" w:firstRowFirstColumn="0" w:firstRowLastColumn="0" w:lastRowFirstColumn="0" w:lastRowLastColumn="0"/>
+            <w:tcW w:w="3256" w:type="dxa"/>
+          </w:tcPr>
+          <w:p>
+            <w:pPr>
+              <w:jc w:val="left"/>
+            </w:pPr>
+            <w:r>
+              <w:t xml:space="preserve">Identificación del requerimiento </w:t>
+            </w:r>
+          </w:p>
+        </w:tc>
+        <w:tc>
+          <w:tcPr>
+            <w:tcW w:w="5572" w:type="dxa"/>
+          </w:tcPr>
+          <w:p>
+            <w:pPr>
+              <w:jc w:val="left"/>
+              <w:cnfStyle w:val="100000000000" w:firstRow="1" w:lastRow="0" w:firstColumn="0" w:lastColumn="0" w:oddVBand="0" w:evenVBand="0" w:oddHBand="0" w:evenHBand="0" w:firstRowFirstColumn="0" w:firstRowLastColumn="0" w:lastRowFirstColumn="0" w:lastRowLastColumn="0"/>
+            </w:pPr>
+            <w:r>
+              <w:t>RNF 05</w:t>
+            </w:r>
+          </w:p>
+        </w:tc>
+      </w:tr>
+      <w:tr>
+        <w:trPr>
+          <w:cnfStyle w:val="000000100000" w:firstRow="0" w:lastRow="0" w:firstColumn="0" w:lastColumn="0" w:oddVBand="0" w:evenVBand="0" w:oddHBand="1" w:evenHBand="0" w:firstRowFirstColumn="0" w:firstRowLastColumn="0" w:lastRowFirstColumn="0" w:lastRowLastColumn="0"/>
+        </w:trPr>
+        <w:tc>
+          <w:tcPr>
+            <w:cnfStyle w:val="001000000000" w:firstRow="0" w:lastRow="0" w:firstColumn="1" w:lastColumn="0" w:oddVBand="0" w:evenVBand="0" w:oddHBand="0" w:evenHBand="0" w:firstRowFirstColumn="0" w:firstRowLastColumn="0" w:lastRowFirstColumn="0" w:lastRowLastColumn="0"/>
+            <w:tcW w:w="3256" w:type="dxa"/>
+          </w:tcPr>
+          <w:p>
+            <w:pPr>
+              <w:jc w:val="left"/>
+            </w:pPr>
+            <w:r>
+              <w:t xml:space="preserve">Nombre del requerimiento </w:t>
+            </w:r>
+          </w:p>
+        </w:tc>
+        <w:tc>
+          <w:tcPr>
+            <w:tcW w:w="5572" w:type="dxa"/>
+          </w:tcPr>
+          <w:p>
+            <w:pPr>
+              <w:jc w:val="left"/>
+              <w:cnfStyle w:val="000000100000" w:firstRow="0" w:lastRow="0" w:firstColumn="0" w:lastColumn="0" w:oddVBand="0" w:evenVBand="0" w:oddHBand="1" w:evenHBand="0" w:firstRowFirstColumn="0" w:firstRowLastColumn="0" w:lastRowFirstColumn="0" w:lastRowLastColumn="0"/>
+            </w:pPr>
+            <w:r>
+              <w:t xml:space="preserve">Confiabilidad del sistema </w:t>
+            </w:r>
+          </w:p>
+        </w:tc>
+      </w:tr>
+      <w:tr>
+        <w:tc>
+          <w:tcPr>
+            <w:cnfStyle w:val="001000000000" w:firstRow="0" w:lastRow="0" w:firstColumn="1" w:lastColumn="0" w:oddVBand="0" w:evenVBand="0" w:oddHBand="0" w:evenHBand="0" w:firstRowFirstColumn="0" w:firstRowLastColumn="0" w:lastRowFirstColumn="0" w:lastRowLastColumn="0"/>
+            <w:tcW w:w="3256" w:type="dxa"/>
+          </w:tcPr>
+          <w:p>
+            <w:pPr>
+              <w:jc w:val="left"/>
+            </w:pPr>
+            <w:r>
+              <w:t xml:space="preserve">Características </w:t>
+            </w:r>
+          </w:p>
+        </w:tc>
+        <w:tc>
+          <w:tcPr>
+            <w:tcW w:w="5572" w:type="dxa"/>
+          </w:tcPr>
+          <w:p>
+            <w:pPr>
+              <w:jc w:val="left"/>
+              <w:cnfStyle w:val="000000000000" w:firstRow="0" w:lastRow="0" w:firstColumn="0" w:lastColumn="0" w:oddVBand="0" w:evenVBand="0" w:oddHBand="0" w:evenHBand="0" w:firstRowFirstColumn="0" w:firstRowLastColumn="0" w:lastRowFirstColumn="0" w:lastRowLastColumn="0"/>
+            </w:pPr>
+            <w:r>
+              <w:t xml:space="preserve">El sistema estará en funcionamiento todo el tiempo ya que es un sistema de información encargado de almacenar datos. </w:t>
+            </w:r>
+          </w:p>
+        </w:tc>
+      </w:tr>
+      <w:tr>
+        <w:trPr>
+          <w:cnfStyle w:val="000000100000" w:firstRow="0" w:lastRow="0" w:firstColumn="0" w:lastColumn="0" w:oddVBand="0" w:evenVBand="0" w:oddHBand="1" w:evenHBand="0" w:firstRowFirstColumn="0" w:firstRowLastColumn="0" w:lastRowFirstColumn="0" w:lastRowLastColumn="0"/>
+        </w:trPr>
+        <w:tc>
+          <w:tcPr>
+            <w:cnfStyle w:val="001000000000" w:firstRow="0" w:lastRow="0" w:firstColumn="1" w:lastColumn="0" w:oddVBand="0" w:evenVBand="0" w:oddHBand="0" w:evenHBand="0" w:firstRowFirstColumn="0" w:firstRowLastColumn="0" w:lastRowFirstColumn="0" w:lastRowLastColumn="0"/>
+            <w:tcW w:w="3256" w:type="dxa"/>
+          </w:tcPr>
+          <w:p>
+            <w:pPr>
+              <w:jc w:val="left"/>
+            </w:pPr>
+            <w:r>
+              <w:t xml:space="preserve">Descripción del requerimiento </w:t>
+            </w:r>
+          </w:p>
+        </w:tc>
+        <w:tc>
+          <w:tcPr>
+            <w:tcW w:w="5572" w:type="dxa"/>
+          </w:tcPr>
+          <w:p>
+            <w:pPr>
+              <w:jc w:val="left"/>
+              <w:cnfStyle w:val="000000100000" w:firstRow="0" w:lastRow="0" w:firstColumn="0" w:lastColumn="0" w:oddVBand="0" w:evenVBand="0" w:oddHBand="1" w:evenHBand="0" w:firstRowFirstColumn="0" w:firstRowLastColumn="0" w:lastRowFirstColumn="0" w:lastRowLastColumn="0"/>
+            </w:pPr>
+            <w:r>
+              <w:t>La disponibilidad del sistema será continua con un nivel de servicio alto garantizado.</w:t>
+            </w:r>
+          </w:p>
+        </w:tc>
+      </w:tr>
+      <w:tr>
+        <w:tc>
+          <w:tcPr>
+            <w:cnfStyle w:val="001000000000" w:firstRow="0" w:lastRow="0" w:firstColumn="1" w:lastColumn="0" w:oddVBand="0" w:evenVBand="0" w:oddHBand="0" w:evenHBand="0" w:firstRowFirstColumn="0" w:firstRowLastColumn="0" w:lastRowFirstColumn="0" w:lastRowLastColumn="0"/>
+            <w:tcW w:w="3256" w:type="dxa"/>
+          </w:tcPr>
+          <w:p>
+            <w:pPr>
+              <w:jc w:val="left"/>
+            </w:pPr>
+            <w:r>
+              <w:t xml:space="preserve">Prioridad del requerimiento </w:t>
+            </w:r>
+          </w:p>
+        </w:tc>
+        <w:tc>
+          <w:tcPr>
+            <w:tcW w:w="5572" w:type="dxa"/>
+          </w:tcPr>
+          <w:p>
+            <w:pPr>
+              <w:jc w:val="left"/>
+              <w:cnfStyle w:val="000000000000" w:firstRow="0" w:lastRow="0" w:firstColumn="0" w:lastColumn="0" w:oddVBand="0" w:evenVBand="0" w:oddHBand="0" w:evenHBand="0" w:firstRowFirstColumn="0" w:firstRowLastColumn="0" w:lastRowFirstColumn="0" w:lastRowLastColumn="0"/>
+            </w:pPr>
+            <w:r>
+              <w:t xml:space="preserve"> Alta </w:t>
+            </w:r>
+          </w:p>
+        </w:tc>
+      </w:tr>
+    </w:tbl>
+    <w:p>
+      <w:pPr>
+        <w:jc w:val="right"/>
+      </w:pPr>
+    </w:p>
+    <w:p/>
+    <w:tbl>
+      <w:tblPr>
+        <w:tblStyle w:val="Tablaconcuadrcula5oscura-nfasis1"/>
+        <w:tblW w:w="0" w:type="auto"/>
+        <w:tblLook w:val="04A0" w:firstRow="1" w:lastRow="0" w:firstColumn="1" w:lastColumn="0" w:noHBand="0" w:noVBand="1"/>
+      </w:tblPr>
+      <w:tblGrid>
+        <w:gridCol w:w="3256"/>
+        <w:gridCol w:w="5572"/>
+      </w:tblGrid>
+      <w:tr>
+        <w:trPr>
+          <w:cnfStyle w:val="100000000000" w:firstRow="1" w:lastRow="0" w:firstColumn="0" w:lastColumn="0" w:oddVBand="0" w:evenVBand="0" w:oddHBand="0" w:evenHBand="0" w:firstRowFirstColumn="0" w:firstRowLastColumn="0" w:lastRowFirstColumn="0" w:lastRowLastColumn="0"/>
+        </w:trPr>
+        <w:tc>
+          <w:tcPr>
+            <w:cnfStyle w:val="001000000000" w:firstRow="0" w:lastRow="0" w:firstColumn="1" w:lastColumn="0" w:oddVBand="0" w:evenVBand="0" w:oddHBand="0" w:evenHBand="0" w:firstRowFirstColumn="0" w:firstRowLastColumn="0" w:lastRowFirstColumn="0" w:lastRowLastColumn="0"/>
+            <w:tcW w:w="3256" w:type="dxa"/>
+          </w:tcPr>
+          <w:p>
+            <w:pPr>
+              <w:jc w:val="left"/>
+            </w:pPr>
+            <w:r>
+              <w:lastRenderedPageBreak/>
               <w:t xml:space="preserve">Identificación del requerimiento </w:t>
             </w:r>
           </w:p>
@@ -13291,7 +12761,13 @@
               <w:cnfStyle w:val="000000100000" w:firstRow="0" w:lastRow="0" w:firstColumn="0" w:lastColumn="0" w:oddVBand="0" w:evenVBand="0" w:oddHBand="1" w:evenHBand="0" w:firstRowFirstColumn="0" w:firstRowLastColumn="0" w:lastRowFirstColumn="0" w:lastRowLastColumn="0"/>
             </w:pPr>
             <w:r>
-              <w:t>Garantizando la seguridad del sistema con respecto a la información suministrada tales como documentos, archivos y contraseñas.</w:t>
+              <w:t>Garantizando la seguridad del sistema con respecto a la información suministrada tales como</w:t>
+            </w:r>
+            <w:r>
+              <w:t xml:space="preserve"> información, usuarios</w:t>
+            </w:r>
+            <w:r>
+              <w:t xml:space="preserve"> y contraseñas.</w:t>
             </w:r>
           </w:p>
         </w:tc>
@@ -13359,6 +12835,106 @@
     </w:p>
     <w:p>
       <w:pPr>
+        <w:rPr>
+          <w:rFonts w:cs="Arial"/>
+          <w:sz w:val="28"/>
+          <w:szCs w:val="28"/>
+          <w:u w:val="single"/>
+        </w:rPr>
+      </w:pPr>
+    </w:p>
+    <w:p>
+      <w:pPr>
+        <w:rPr>
+          <w:rFonts w:cs="Arial"/>
+          <w:sz w:val="28"/>
+          <w:szCs w:val="28"/>
+          <w:u w:val="single"/>
+        </w:rPr>
+      </w:pPr>
+    </w:p>
+    <w:p>
+      <w:pPr>
+        <w:rPr>
+          <w:rFonts w:cs="Arial"/>
+          <w:sz w:val="28"/>
+          <w:szCs w:val="28"/>
+          <w:u w:val="single"/>
+        </w:rPr>
+      </w:pPr>
+    </w:p>
+    <w:p>
+      <w:pPr>
+        <w:rPr>
+          <w:rFonts w:cs="Arial"/>
+          <w:sz w:val="28"/>
+          <w:szCs w:val="28"/>
+          <w:u w:val="single"/>
+        </w:rPr>
+      </w:pPr>
+    </w:p>
+    <w:p>
+      <w:pPr>
+        <w:rPr>
+          <w:rFonts w:cs="Arial"/>
+          <w:sz w:val="28"/>
+          <w:szCs w:val="28"/>
+          <w:u w:val="single"/>
+        </w:rPr>
+      </w:pPr>
+    </w:p>
+    <w:p>
+      <w:pPr>
+        <w:rPr>
+          <w:rFonts w:cs="Arial"/>
+          <w:sz w:val="28"/>
+          <w:szCs w:val="28"/>
+          <w:u w:val="single"/>
+        </w:rPr>
+      </w:pPr>
+    </w:p>
+    <w:p>
+      <w:pPr>
+        <w:rPr>
+          <w:rFonts w:cs="Arial"/>
+          <w:sz w:val="28"/>
+          <w:szCs w:val="28"/>
+          <w:u w:val="single"/>
+        </w:rPr>
+      </w:pPr>
+    </w:p>
+    <w:p>
+      <w:pPr>
+        <w:rPr>
+          <w:rFonts w:cs="Arial"/>
+          <w:sz w:val="28"/>
+          <w:szCs w:val="28"/>
+          <w:u w:val="single"/>
+        </w:rPr>
+      </w:pPr>
+    </w:p>
+    <w:p>
+      <w:pPr>
+        <w:rPr>
+          <w:rFonts w:cs="Arial"/>
+          <w:sz w:val="28"/>
+          <w:szCs w:val="28"/>
+          <w:u w:val="single"/>
+        </w:rPr>
+      </w:pPr>
+    </w:p>
+    <w:p>
+      <w:pPr>
+        <w:rPr>
+          <w:rFonts w:cs="Arial"/>
+          <w:sz w:val="28"/>
+          <w:szCs w:val="28"/>
+          <w:u w:val="single"/>
+        </w:rPr>
+      </w:pPr>
+    </w:p>
+    <w:p>
+      <w:pPr>
         <w:ind w:left="360"/>
         <w:jc w:val="left"/>
         <w:rPr>
@@ -13377,6 +12953,7 @@
           <w:szCs w:val="28"/>
           <w:u w:val="single"/>
         </w:rPr>
+        <w:lastRenderedPageBreak/>
         <w:t>15.</w:t>
       </w:r>
       <w:r>
@@ -13406,24 +12983,32 @@
         <w:jc w:val="left"/>
         <w:rPr>
           <w:rFonts w:cs="Arial"/>
-          <w:sz w:val="28"/>
-          <w:szCs w:val="28"/>
-        </w:rPr>
-      </w:pPr>
-      <w:r>
-        <w:rPr>
-          <w:rFonts w:cs="Arial"/>
+          <w:b/>
+          <w:sz w:val="28"/>
+          <w:szCs w:val="28"/>
+          <w:u w:val="single"/>
+        </w:rPr>
+      </w:pPr>
+    </w:p>
+    <w:p>
+      <w:pPr>
+        <w:ind w:left="360"/>
+        <w:jc w:val="left"/>
+        <w:rPr>
+          <w:rFonts w:cs="Arial"/>
+          <w:sz w:val="28"/>
+          <w:szCs w:val="28"/>
+        </w:rPr>
+      </w:pPr>
+      <w:r>
+        <w:rPr>
           <w:noProof/>
-          <w:sz w:val="28"/>
-          <w:szCs w:val="28"/>
-          <w:lang w:eastAsia="es-CO"/>
-        </w:rPr>
-        <w:lastRenderedPageBreak/>
+        </w:rPr>
         <w:drawing>
-          <wp:inline distT="0" distB="0" distL="0" distR="0">
-            <wp:extent cx="5853916" cy="4707890"/>
-            <wp:effectExtent l="0" t="0" r="0" b="0"/>
-            <wp:docPr id="41" name="Imagen 41" descr="C:\Users\Fer Avarez\Desktop\Fase 1.jpg"/>
+          <wp:inline distT="0" distB="0" distL="0" distR="0" wp14:anchorId="3A009D50" wp14:editId="449FD7E2">
+            <wp:extent cx="5612130" cy="5490845"/>
+            <wp:effectExtent l="0" t="0" r="7620" b="0"/>
+            <wp:docPr id="2" name="Imagen 2"/>
             <wp:cNvGraphicFramePr>
               <a:graphicFrameLocks xmlns:a="http://schemas.openxmlformats.org/drawingml/2006/main" noChangeAspect="1"/>
             </wp:cNvGraphicFramePr>
@@ -13431,36 +13016,23 @@
               <a:graphicData uri="http://schemas.openxmlformats.org/drawingml/2006/picture">
                 <pic:pic xmlns:pic="http://schemas.openxmlformats.org/drawingml/2006/picture">
                   <pic:nvPicPr>
-                    <pic:cNvPr id="0" name="Picture 1" descr="C:\Users\Fer Avarez\Desktop\Fase 1.jpg"/>
-                    <pic:cNvPicPr>
-                      <a:picLocks noChangeAspect="1" noChangeArrowheads="1"/>
-                    </pic:cNvPicPr>
+                    <pic:cNvPr id="1" name=""/>
+                    <pic:cNvPicPr/>
                   </pic:nvPicPr>
                   <pic:blipFill>
-                    <a:blip r:embed="rId23">
-                      <a:extLst>
-                        <a:ext uri="{28A0092B-C50C-407E-A947-70E740481C1C}">
-                          <a14:useLocalDpi xmlns:a14="http://schemas.microsoft.com/office/drawing/2010/main" val="0"/>
-                        </a:ext>
-                      </a:extLst>
-                    </a:blip>
-                    <a:srcRect/>
+                    <a:blip r:embed="rId7"/>
                     <a:stretch>
                       <a:fillRect/>
                     </a:stretch>
                   </pic:blipFill>
-                  <pic:spPr bwMode="auto">
+                  <pic:spPr>
                     <a:xfrm>
                       <a:off x="0" y="0"/>
-                      <a:ext cx="5869989" cy="4720817"/>
+                      <a:ext cx="5612130" cy="5490845"/>
                     </a:xfrm>
                     <a:prstGeom prst="rect">
                       <a:avLst/>
                     </a:prstGeom>
-                    <a:noFill/>
-                    <a:ln>
-                      <a:noFill/>
-                    </a:ln>
                   </pic:spPr>
                 </pic:pic>
               </a:graphicData>
@@ -13481,18 +13053,14 @@
       </w:pPr>
       <w:r>
         <w:rPr>
-          <w:rFonts w:cs="Arial"/>
           <w:noProof/>
-          <w:sz w:val="28"/>
-          <w:szCs w:val="28"/>
-          <w:lang w:eastAsia="es-CO"/>
         </w:rPr>
         <w:lastRenderedPageBreak/>
         <w:drawing>
-          <wp:inline distT="0" distB="0" distL="0" distR="0">
-            <wp:extent cx="5841242" cy="4789805"/>
-            <wp:effectExtent l="0" t="0" r="7620" b="0"/>
-            <wp:docPr id="43" name="Imagen 43" descr="C:\Users\Fer Avarez\Desktop\Fase 2.jpg"/>
+          <wp:inline distT="0" distB="0" distL="0" distR="0" wp14:anchorId="12B88D6B" wp14:editId="4D1606CE">
+            <wp:extent cx="5612130" cy="3615690"/>
+            <wp:effectExtent l="0" t="0" r="7620" b="3810"/>
+            <wp:docPr id="3" name="Imagen 3"/>
             <wp:cNvGraphicFramePr>
               <a:graphicFrameLocks xmlns:a="http://schemas.openxmlformats.org/drawingml/2006/main" noChangeAspect="1"/>
             </wp:cNvGraphicFramePr>
@@ -13500,10 +13068,277 @@
               <a:graphicData uri="http://schemas.openxmlformats.org/drawingml/2006/picture">
                 <pic:pic xmlns:pic="http://schemas.openxmlformats.org/drawingml/2006/picture">
                   <pic:nvPicPr>
-                    <pic:cNvPr id="0" name="Picture 3" descr="C:\Users\Fer Avarez\Desktop\Fase 2.jpg"/>
-                    <pic:cNvPicPr>
-                      <a:picLocks noChangeAspect="1" noChangeArrowheads="1"/>
-                    </pic:cNvPicPr>
+                    <pic:cNvPr id="1" name=""/>
+                    <pic:cNvPicPr/>
+                  </pic:nvPicPr>
+                  <pic:blipFill>
+                    <a:blip r:embed="rId8"/>
+                    <a:stretch>
+                      <a:fillRect/>
+                    </a:stretch>
+                  </pic:blipFill>
+                  <pic:spPr>
+                    <a:xfrm>
+                      <a:off x="0" y="0"/>
+                      <a:ext cx="5612130" cy="3615690"/>
+                    </a:xfrm>
+                    <a:prstGeom prst="rect">
+                      <a:avLst/>
+                    </a:prstGeom>
+                  </pic:spPr>
+                </pic:pic>
+              </a:graphicData>
+            </a:graphic>
+          </wp:inline>
+        </w:drawing>
+      </w:r>
+    </w:p>
+    <w:p>
+      <w:pPr>
+        <w:ind w:left="360"/>
+        <w:jc w:val="left"/>
+        <w:rPr>
+          <w:rFonts w:cs="Arial"/>
+          <w:sz w:val="28"/>
+          <w:szCs w:val="28"/>
+        </w:rPr>
+      </w:pPr>
+      <w:r>
+        <w:lastRenderedPageBreak/>
+        <w:drawing>
+          <wp:inline distT="0" distB="0" distL="0" distR="0" wp14:anchorId="3D657671" wp14:editId="579C71C6">
+            <wp:extent cx="5765976" cy="3926840"/>
+            <wp:effectExtent l="0" t="0" r="6350" b="0"/>
+            <wp:docPr id="4" name="Imagen 4"/>
+            <wp:cNvGraphicFramePr>
+              <a:graphicFrameLocks xmlns:a="http://schemas.openxmlformats.org/drawingml/2006/main" noChangeAspect="1"/>
+            </wp:cNvGraphicFramePr>
+            <a:graphic xmlns:a="http://schemas.openxmlformats.org/drawingml/2006/main">
+              <a:graphicData uri="http://schemas.openxmlformats.org/drawingml/2006/picture">
+                <pic:pic xmlns:pic="http://schemas.openxmlformats.org/drawingml/2006/picture">
+                  <pic:nvPicPr>
+                    <pic:cNvPr id="1" name=""/>
+                    <pic:cNvPicPr/>
+                  </pic:nvPicPr>
+                  <pic:blipFill>
+                    <a:blip r:embed="rId23"/>
+                    <a:stretch>
+                      <a:fillRect/>
+                    </a:stretch>
+                  </pic:blipFill>
+                  <pic:spPr>
+                    <a:xfrm>
+                      <a:off x="0" y="0"/>
+                      <a:ext cx="5766555" cy="3927234"/>
+                    </a:xfrm>
+                    <a:prstGeom prst="rect">
+                      <a:avLst/>
+                    </a:prstGeom>
+                  </pic:spPr>
+                </pic:pic>
+              </a:graphicData>
+            </a:graphic>
+          </wp:inline>
+        </w:drawing>
+      </w:r>
+    </w:p>
+    <w:p>
+      <w:pPr>
+        <w:ind w:left="360"/>
+        <w:jc w:val="left"/>
+        <w:rPr>
+          <w:rFonts w:cs="Arial"/>
+          <w:sz w:val="28"/>
+          <w:szCs w:val="28"/>
+        </w:rPr>
+      </w:pPr>
+    </w:p>
+    <w:p>
+      <w:pPr>
+        <w:ind w:left="360"/>
+        <w:jc w:val="left"/>
+        <w:rPr>
+          <w:rFonts w:cs="Arial"/>
+          <w:sz w:val="28"/>
+          <w:szCs w:val="28"/>
+        </w:rPr>
+      </w:pPr>
+    </w:p>
+    <w:p>
+      <w:pPr>
+        <w:ind w:left="360"/>
+        <w:jc w:val="left"/>
+        <w:rPr>
+          <w:rFonts w:cs="Arial"/>
+          <w:sz w:val="28"/>
+          <w:szCs w:val="28"/>
+        </w:rPr>
+      </w:pPr>
+    </w:p>
+    <w:p>
+      <w:pPr>
+        <w:ind w:left="360"/>
+        <w:jc w:val="left"/>
+        <w:rPr>
+          <w:rFonts w:cs="Arial"/>
+          <w:sz w:val="28"/>
+          <w:szCs w:val="28"/>
+        </w:rPr>
+      </w:pPr>
+    </w:p>
+    <w:p>
+      <w:pPr>
+        <w:ind w:left="360"/>
+        <w:jc w:val="left"/>
+        <w:rPr>
+          <w:rFonts w:cs="Arial"/>
+          <w:sz w:val="28"/>
+          <w:szCs w:val="28"/>
+        </w:rPr>
+      </w:pPr>
+    </w:p>
+    <w:p>
+      <w:pPr>
+        <w:ind w:left="360"/>
+        <w:jc w:val="left"/>
+        <w:rPr>
+          <w:rFonts w:cs="Arial"/>
+          <w:sz w:val="28"/>
+          <w:szCs w:val="28"/>
+        </w:rPr>
+      </w:pPr>
+    </w:p>
+    <w:p>
+      <w:pPr>
+        <w:ind w:left="360"/>
+        <w:jc w:val="left"/>
+        <w:rPr>
+          <w:rFonts w:cs="Arial"/>
+          <w:sz w:val="28"/>
+          <w:szCs w:val="28"/>
+        </w:rPr>
+      </w:pPr>
+    </w:p>
+    <w:p>
+      <w:pPr>
+        <w:ind w:left="360"/>
+        <w:jc w:val="left"/>
+        <w:rPr>
+          <w:rFonts w:cs="Arial"/>
+          <w:sz w:val="28"/>
+          <w:szCs w:val="28"/>
+        </w:rPr>
+      </w:pPr>
+    </w:p>
+    <w:p>
+      <w:pPr>
+        <w:ind w:left="360"/>
+        <w:jc w:val="left"/>
+        <w:rPr>
+          <w:rFonts w:cs="Arial"/>
+          <w:sz w:val="28"/>
+          <w:szCs w:val="28"/>
+        </w:rPr>
+      </w:pPr>
+    </w:p>
+    <w:p>
+      <w:pPr>
+        <w:ind w:left="360"/>
+        <w:jc w:val="left"/>
+        <w:rPr>
+          <w:rFonts w:cs="Arial"/>
+          <w:sz w:val="28"/>
+          <w:szCs w:val="28"/>
+        </w:rPr>
+      </w:pPr>
+    </w:p>
+    <w:p>
+      <w:pPr>
+        <w:jc w:val="left"/>
+        <w:rPr>
+          <w:rFonts w:cs="Arial"/>
+          <w:b/>
+          <w:sz w:val="28"/>
+          <w:szCs w:val="28"/>
+          <w:u w:val="single"/>
+        </w:rPr>
+      </w:pPr>
+      <w:r>
+        <w:rPr>
+          <w:rFonts w:cs="Arial"/>
+          <w:b/>
+          <w:sz w:val="28"/>
+          <w:szCs w:val="28"/>
+          <w:u w:val="single"/>
+        </w:rPr>
+        <w:lastRenderedPageBreak/>
+        <w:t>16.Casos de uso.</w:t>
+      </w:r>
+    </w:p>
+    <w:p>
+      <w:pPr>
+        <w:jc w:val="left"/>
+        <w:rPr>
+          <w:rFonts w:cs="Arial"/>
+          <w:b/>
+          <w:sz w:val="28"/>
+          <w:szCs w:val="28"/>
+          <w:u w:val="single"/>
+        </w:rPr>
+      </w:pPr>
+    </w:p>
+    <w:p>
+      <w:pPr>
+        <w:jc w:val="left"/>
+        <w:rPr>
+          <w:rFonts w:cs="Arial"/>
+          <w:sz w:val="28"/>
+          <w:szCs w:val="28"/>
+        </w:rPr>
+      </w:pPr>
+      <w:r>
+        <w:rPr>
+          <w:rFonts w:cs="Arial"/>
+          <w:sz w:val="28"/>
+          <w:szCs w:val="28"/>
+        </w:rPr>
+        <w:t>Diagrama de casos de uso:</w:t>
+      </w:r>
+    </w:p>
+    <w:p>
+      <w:pPr>
+        <w:jc w:val="left"/>
+        <w:rPr>
+          <w:rFonts w:cs="Arial"/>
+          <w:b/>
+          <w:sz w:val="28"/>
+          <w:szCs w:val="28"/>
+          <w:u w:val="single"/>
+        </w:rPr>
+      </w:pPr>
+      <w:r>
+        <w:rPr>
+          <w:rFonts w:cs="Arial"/>
+          <w:b/>
+          <w:noProof/>
+          <w:sz w:val="28"/>
+          <w:szCs w:val="28"/>
+          <w:u w:val="single"/>
+        </w:rPr>
+        <w:drawing>
+          <wp:inline distT="0" distB="0" distL="0" distR="0">
+            <wp:extent cx="5625200" cy="4371975"/>
+            <wp:effectExtent l="0" t="0" r="0" b="0"/>
+            <wp:docPr id="5" name="Imagen 5"/>
+            <wp:cNvGraphicFramePr>
+              <a:graphicFrameLocks xmlns:a="http://schemas.openxmlformats.org/drawingml/2006/main" noChangeAspect="1"/>
+            </wp:cNvGraphicFramePr>
+            <a:graphic xmlns:a="http://schemas.openxmlformats.org/drawingml/2006/main">
+              <a:graphicData uri="http://schemas.openxmlformats.org/drawingml/2006/picture">
+                <pic:pic xmlns:pic="http://schemas.openxmlformats.org/drawingml/2006/picture">
+                  <pic:nvPicPr>
+                    <pic:cNvPr id="5" name="pantallazo caso de uso productos.PNG"/>
+                    <pic:cNvPicPr/>
                   </pic:nvPicPr>
                   <pic:blipFill>
                     <a:blip r:embed="rId24">
@@ -13513,23 +13348,18 @@
                         </a:ext>
                       </a:extLst>
                     </a:blip>
-                    <a:srcRect/>
                     <a:stretch>
                       <a:fillRect/>
                     </a:stretch>
                   </pic:blipFill>
-                  <pic:spPr bwMode="auto">
+                  <pic:spPr>
                     <a:xfrm>
                       <a:off x="0" y="0"/>
-                      <a:ext cx="5854912" cy="4801015"/>
+                      <a:ext cx="5663832" cy="4402000"/>
                     </a:xfrm>
                     <a:prstGeom prst="rect">
                       <a:avLst/>
                     </a:prstGeom>
-                    <a:noFill/>
-                    <a:ln>
-                      <a:noFill/>
-                    </a:ln>
                   </pic:spPr>
                 </pic:pic>
               </a:graphicData>
@@ -13540,28 +13370,30 @@
     </w:p>
     <w:p>
       <w:pPr>
-        <w:ind w:left="360"/>
         <w:jc w:val="left"/>
         <w:rPr>
           <w:rFonts w:cs="Arial"/>
-          <w:sz w:val="28"/>
-          <w:szCs w:val="28"/>
-        </w:rPr>
-      </w:pPr>
-      <w:r>
-        <w:rPr>
-          <w:rFonts w:cs="Arial"/>
+          <w:b/>
+          <w:sz w:val="28"/>
+          <w:szCs w:val="28"/>
+          <w:u w:val="single"/>
+        </w:rPr>
+      </w:pPr>
+      <w:r>
+        <w:rPr>
+          <w:rFonts w:cs="Arial"/>
+          <w:b/>
           <w:noProof/>
           <w:sz w:val="28"/>
           <w:szCs w:val="28"/>
-          <w:lang w:eastAsia="es-CO"/>
+          <w:u w:val="single"/>
         </w:rPr>
         <w:lastRenderedPageBreak/>
         <w:drawing>
           <wp:inline distT="0" distB="0" distL="0" distR="0">
-            <wp:extent cx="5909310" cy="4462818"/>
-            <wp:effectExtent l="0" t="0" r="0" b="0"/>
-            <wp:docPr id="44" name="Imagen 44" descr="C:\Users\Fer Avarez\Desktop\Diagrama Gantt.jpg"/>
+            <wp:extent cx="5612130" cy="4270375"/>
+            <wp:effectExtent l="0" t="0" r="7620" b="0"/>
+            <wp:docPr id="7" name="Imagen 7"/>
             <wp:cNvGraphicFramePr>
               <a:graphicFrameLocks xmlns:a="http://schemas.openxmlformats.org/drawingml/2006/main" noChangeAspect="1"/>
             </wp:cNvGraphicFramePr>
@@ -13569,10 +13401,8 @@
               <a:graphicData uri="http://schemas.openxmlformats.org/drawingml/2006/picture">
                 <pic:pic xmlns:pic="http://schemas.openxmlformats.org/drawingml/2006/picture">
                   <pic:nvPicPr>
-                    <pic:cNvPr id="0" name="Picture 4" descr="C:\Users\Fer Avarez\Desktop\Diagrama Gantt.jpg"/>
-                    <pic:cNvPicPr>
-                      <a:picLocks noChangeAspect="1" noChangeArrowheads="1"/>
-                    </pic:cNvPicPr>
+                    <pic:cNvPr id="7" name="pantallazo caso de uso proveedores.PNG"/>
+                    <pic:cNvPicPr/>
                   </pic:nvPicPr>
                   <pic:blipFill>
                     <a:blip r:embed="rId25">
@@ -13582,23 +13412,18 @@
                         </a:ext>
                       </a:extLst>
                     </a:blip>
-                    <a:srcRect/>
                     <a:stretch>
                       <a:fillRect/>
                     </a:stretch>
                   </pic:blipFill>
-                  <pic:spPr bwMode="auto">
+                  <pic:spPr>
                     <a:xfrm>
                       <a:off x="0" y="0"/>
-                      <a:ext cx="5929508" cy="4478072"/>
+                      <a:ext cx="5612130" cy="4270375"/>
                     </a:xfrm>
                     <a:prstGeom prst="rect">
                       <a:avLst/>
                     </a:prstGeom>
-                    <a:noFill/>
-                    <a:ln>
-                      <a:noFill/>
-                    </a:ln>
                   </pic:spPr>
                 </pic:pic>
               </a:graphicData>
@@ -13606,172 +13431,21 @@
           </wp:inline>
         </w:drawing>
       </w:r>
-    </w:p>
-    <w:p>
-      <w:pPr>
-        <w:ind w:left="360"/>
-        <w:jc w:val="left"/>
-        <w:rPr>
-          <w:rFonts w:cs="Arial"/>
-          <w:sz w:val="28"/>
-          <w:szCs w:val="28"/>
-        </w:rPr>
-      </w:pPr>
-    </w:p>
-    <w:p>
-      <w:pPr>
-        <w:ind w:left="360"/>
-        <w:jc w:val="left"/>
-        <w:rPr>
-          <w:rFonts w:cs="Arial"/>
-          <w:sz w:val="28"/>
-          <w:szCs w:val="28"/>
-        </w:rPr>
-      </w:pPr>
-    </w:p>
-    <w:p>
-      <w:pPr>
-        <w:ind w:left="360"/>
-        <w:jc w:val="left"/>
-        <w:rPr>
-          <w:rFonts w:cs="Arial"/>
-          <w:sz w:val="28"/>
-          <w:szCs w:val="28"/>
-        </w:rPr>
-      </w:pPr>
-    </w:p>
-    <w:p>
-      <w:pPr>
-        <w:ind w:left="360"/>
-        <w:jc w:val="left"/>
-        <w:rPr>
-          <w:rFonts w:cs="Arial"/>
-          <w:sz w:val="28"/>
-          <w:szCs w:val="28"/>
-        </w:rPr>
-      </w:pPr>
-    </w:p>
-    <w:p>
-      <w:pPr>
-        <w:ind w:left="360"/>
-        <w:jc w:val="left"/>
-        <w:rPr>
-          <w:rFonts w:cs="Arial"/>
-          <w:sz w:val="28"/>
-          <w:szCs w:val="28"/>
-        </w:rPr>
-      </w:pPr>
-    </w:p>
-    <w:p>
-      <w:pPr>
-        <w:ind w:left="360"/>
-        <w:jc w:val="left"/>
-        <w:rPr>
-          <w:rFonts w:cs="Arial"/>
-          <w:sz w:val="28"/>
-          <w:szCs w:val="28"/>
-        </w:rPr>
-      </w:pPr>
-    </w:p>
-    <w:p>
-      <w:pPr>
-        <w:ind w:left="360"/>
-        <w:jc w:val="left"/>
-        <w:rPr>
-          <w:rFonts w:cs="Arial"/>
-          <w:sz w:val="28"/>
-          <w:szCs w:val="28"/>
-        </w:rPr>
-      </w:pPr>
-    </w:p>
-    <w:p>
-      <w:pPr>
-        <w:ind w:left="360"/>
-        <w:jc w:val="left"/>
-        <w:rPr>
-          <w:rFonts w:cs="Arial"/>
-          <w:sz w:val="28"/>
-          <w:szCs w:val="28"/>
-        </w:rPr>
-      </w:pPr>
-    </w:p>
-    <w:p>
-      <w:pPr>
-        <w:jc w:val="left"/>
-        <w:rPr>
-          <w:rFonts w:cs="Arial"/>
-          <w:b/>
+      <w:r>
+        <w:rPr>
+          <w:rFonts w:cs="Arial"/>
+          <w:b/>
+          <w:noProof/>
           <w:sz w:val="28"/>
           <w:szCs w:val="28"/>
           <w:u w:val="single"/>
         </w:rPr>
-      </w:pPr>
-      <w:r>
-        <w:rPr>
-          <w:rFonts w:cs="Arial"/>
-          <w:b/>
-          <w:sz w:val="28"/>
-          <w:szCs w:val="28"/>
-          <w:u w:val="single"/>
-        </w:rPr>
         <w:lastRenderedPageBreak/>
-        <w:t>16.Casos de uso.</w:t>
-      </w:r>
-    </w:p>
-    <w:p>
-      <w:pPr>
-        <w:jc w:val="left"/>
-        <w:rPr>
-          <w:rFonts w:cs="Arial"/>
-          <w:b/>
-          <w:sz w:val="28"/>
-          <w:szCs w:val="28"/>
-          <w:u w:val="single"/>
-        </w:rPr>
-      </w:pPr>
-    </w:p>
-    <w:p>
-      <w:pPr>
-        <w:jc w:val="left"/>
-        <w:rPr>
-          <w:rFonts w:cs="Arial"/>
-          <w:sz w:val="28"/>
-          <w:szCs w:val="28"/>
-        </w:rPr>
-      </w:pPr>
-      <w:r>
-        <w:rPr>
-          <w:rFonts w:cs="Arial"/>
-          <w:sz w:val="28"/>
-          <w:szCs w:val="28"/>
-        </w:rPr>
-        <w:t>Diagrama de casos de uso:</w:t>
-      </w:r>
-    </w:p>
-    <w:p>
-      <w:pPr>
-        <w:jc w:val="left"/>
-        <w:rPr>
-          <w:rFonts w:cs="Arial"/>
-          <w:b/>
-          <w:sz w:val="28"/>
-          <w:szCs w:val="28"/>
-          <w:u w:val="single"/>
-        </w:rPr>
-      </w:pPr>
-      <w:r>
-        <w:rPr>
-          <w:rFonts w:cs="Arial"/>
-          <w:noProof/>
-          <w:sz w:val="28"/>
-          <w:szCs w:val="28"/>
-          <w:lang w:eastAsia="es-CO"/>
-        </w:rPr>
         <w:drawing>
           <wp:inline distT="0" distB="0" distL="0" distR="0">
-            <wp:extent cx="6045958" cy="5417820"/>
-            <wp:effectExtent l="0" t="0" r="0" b="0"/>
-            <wp:docPr id="45" name="Imagen 45" descr="C:\Users\Fer Avarez\Desktop\casos de uso parqueadero.jpg"/>
+            <wp:extent cx="5612130" cy="3719195"/>
+            <wp:effectExtent l="0" t="0" r="7620" b="0"/>
+            <wp:docPr id="8" name="Imagen 8"/>
             <wp:cNvGraphicFramePr>
               <a:graphicFrameLocks xmlns:a="http://schemas.openxmlformats.org/drawingml/2006/main" noChangeAspect="1"/>
             </wp:cNvGraphicFramePr>
@@ -13779,10 +13453,8 @@
               <a:graphicData uri="http://schemas.openxmlformats.org/drawingml/2006/picture">
                 <pic:pic xmlns:pic="http://schemas.openxmlformats.org/drawingml/2006/picture">
                   <pic:nvPicPr>
-                    <pic:cNvPr id="0" name="Picture 5" descr="C:\Users\Fer Avarez\Desktop\casos de uso parqueadero.jpg"/>
-                    <pic:cNvPicPr>
-                      <a:picLocks noChangeAspect="1" noChangeArrowheads="1"/>
-                    </pic:cNvPicPr>
+                    <pic:cNvPr id="8" name="pantallazo caso de uso sistema de inventario.PNG"/>
+                    <pic:cNvPicPr/>
                   </pic:nvPicPr>
                   <pic:blipFill>
                     <a:blip r:embed="rId26">
@@ -13792,23 +13464,18 @@
                         </a:ext>
                       </a:extLst>
                     </a:blip>
-                    <a:srcRect/>
                     <a:stretch>
                       <a:fillRect/>
                     </a:stretch>
                   </pic:blipFill>
-                  <pic:spPr bwMode="auto">
+                  <pic:spPr>
                     <a:xfrm>
                       <a:off x="0" y="0"/>
-                      <a:ext cx="6085121" cy="5452914"/>
+                      <a:ext cx="5612130" cy="3719195"/>
                     </a:xfrm>
                     <a:prstGeom prst="rect">
                       <a:avLst/>
                     </a:prstGeom>
-                    <a:noFill/>
-                    <a:ln>
-                      <a:noFill/>
-                    </a:ln>
                   </pic:spPr>
                 </pic:pic>
               </a:graphicData>
@@ -13816,77 +13483,21 @@
           </wp:inline>
         </w:drawing>
       </w:r>
-    </w:p>
-    <w:p>
-      <w:pPr>
-        <w:jc w:val="left"/>
-        <w:rPr>
-          <w:rFonts w:cs="Arial"/>
-          <w:sz w:val="28"/>
-          <w:szCs w:val="28"/>
-        </w:rPr>
-      </w:pPr>
-    </w:p>
-    <w:p>
-      <w:pPr>
-        <w:jc w:val="left"/>
-        <w:rPr>
-          <w:rFonts w:cs="Arial"/>
-          <w:sz w:val="28"/>
-          <w:szCs w:val="28"/>
-        </w:rPr>
-      </w:pPr>
-    </w:p>
-    <w:p>
-      <w:pPr>
-        <w:jc w:val="left"/>
-        <w:rPr>
-          <w:rFonts w:cs="Arial"/>
-          <w:sz w:val="28"/>
-          <w:szCs w:val="28"/>
-        </w:rPr>
-      </w:pPr>
-    </w:p>
-    <w:p>
-      <w:pPr>
-        <w:jc w:val="left"/>
-        <w:rPr>
-          <w:rFonts w:cs="Arial"/>
-          <w:sz w:val="28"/>
-          <w:szCs w:val="28"/>
-        </w:rPr>
-      </w:pPr>
-      <w:r>
-        <w:rPr>
-          <w:rFonts w:cs="Arial"/>
-          <w:sz w:val="28"/>
-          <w:szCs w:val="28"/>
-        </w:rPr>
-        <w:t>Diagrama de gestión de procesos:</w:t>
-      </w:r>
-    </w:p>
-    <w:p>
-      <w:pPr>
-        <w:jc w:val="left"/>
-        <w:rPr>
-          <w:rFonts w:cs="Arial"/>
-          <w:sz w:val="28"/>
-          <w:szCs w:val="28"/>
-        </w:rPr>
-      </w:pPr>
-      <w:r>
-        <w:rPr>
-          <w:rFonts w:cs="Arial"/>
+      <w:r>
+        <w:rPr>
+          <w:rFonts w:cs="Arial"/>
+          <w:b/>
           <w:noProof/>
           <w:sz w:val="28"/>
           <w:szCs w:val="28"/>
-          <w:lang w:eastAsia="es-CO"/>
-        </w:rPr>
+          <w:u w:val="single"/>
+        </w:rPr>
+        <w:lastRenderedPageBreak/>
         <w:drawing>
           <wp:inline distT="0" distB="0" distL="0" distR="0">
-            <wp:extent cx="6045835" cy="5377218"/>
-            <wp:effectExtent l="0" t="0" r="0" b="0"/>
-            <wp:docPr id="46" name="Imagen 46" descr="C:\Users\Fer Avarez\Desktop\Gestión de procesos.jpg"/>
+            <wp:extent cx="5612130" cy="4984750"/>
+            <wp:effectExtent l="0" t="0" r="7620" b="6350"/>
+            <wp:docPr id="9" name="Imagen 9"/>
             <wp:cNvGraphicFramePr>
               <a:graphicFrameLocks xmlns:a="http://schemas.openxmlformats.org/drawingml/2006/main" noChangeAspect="1"/>
             </wp:cNvGraphicFramePr>
@@ -13894,10 +13505,8 @@
               <a:graphicData uri="http://schemas.openxmlformats.org/drawingml/2006/picture">
                 <pic:pic xmlns:pic="http://schemas.openxmlformats.org/drawingml/2006/picture">
                   <pic:nvPicPr>
-                    <pic:cNvPr id="0" name="Picture 6" descr="C:\Users\Fer Avarez\Desktop\Gestión de procesos.jpg"/>
-                    <pic:cNvPicPr>
-                      <a:picLocks noChangeAspect="1" noChangeArrowheads="1"/>
-                    </pic:cNvPicPr>
+                    <pic:cNvPr id="9" name="pantallazo caso de uso usuario.PNG"/>
+                    <pic:cNvPicPr/>
                   </pic:nvPicPr>
                   <pic:blipFill>
                     <a:blip r:embed="rId27">
@@ -13907,23 +13516,18 @@
                         </a:ext>
                       </a:extLst>
                     </a:blip>
-                    <a:srcRect/>
                     <a:stretch>
                       <a:fillRect/>
                     </a:stretch>
                   </pic:blipFill>
-                  <pic:spPr bwMode="auto">
+                  <pic:spPr>
                     <a:xfrm>
                       <a:off x="0" y="0"/>
-                      <a:ext cx="6062039" cy="5391630"/>
+                      <a:ext cx="5612130" cy="4984750"/>
                     </a:xfrm>
                     <a:prstGeom prst="rect">
                       <a:avLst/>
                     </a:prstGeom>
-                    <a:noFill/>
-                    <a:ln>
-                      <a:noFill/>
-                    </a:ln>
                   </pic:spPr>
                 </pic:pic>
               </a:graphicData>
@@ -13931,6 +13535,58 @@
           </wp:inline>
         </w:drawing>
       </w:r>
+      <w:r>
+        <w:rPr>
+          <w:rFonts w:cs="Arial"/>
+          <w:b/>
+          <w:noProof/>
+          <w:sz w:val="28"/>
+          <w:szCs w:val="28"/>
+          <w:u w:val="single"/>
+        </w:rPr>
+        <w:lastRenderedPageBreak/>
+        <w:drawing>
+          <wp:inline distT="0" distB="0" distL="0" distR="0">
+            <wp:extent cx="5612130" cy="4138930"/>
+            <wp:effectExtent l="0" t="0" r="7620" b="0"/>
+            <wp:docPr id="10" name="Imagen 10"/>
+            <wp:cNvGraphicFramePr>
+              <a:graphicFrameLocks xmlns:a="http://schemas.openxmlformats.org/drawingml/2006/main" noChangeAspect="1"/>
+            </wp:cNvGraphicFramePr>
+            <a:graphic xmlns:a="http://schemas.openxmlformats.org/drawingml/2006/main">
+              <a:graphicData uri="http://schemas.openxmlformats.org/drawingml/2006/picture">
+                <pic:pic xmlns:pic="http://schemas.openxmlformats.org/drawingml/2006/picture">
+                  <pic:nvPicPr>
+                    <pic:cNvPr id="10" name="pantallazo caso de uso ventas.PNG"/>
+                    <pic:cNvPicPr/>
+                  </pic:nvPicPr>
+                  <pic:blipFill>
+                    <a:blip r:embed="rId28">
+                      <a:extLst>
+                        <a:ext uri="{28A0092B-C50C-407E-A947-70E740481C1C}">
+                          <a14:useLocalDpi xmlns:a14="http://schemas.microsoft.com/office/drawing/2010/main" val="0"/>
+                        </a:ext>
+                      </a:extLst>
+                    </a:blip>
+                    <a:stretch>
+                      <a:fillRect/>
+                    </a:stretch>
+                  </pic:blipFill>
+                  <pic:spPr>
+                    <a:xfrm>
+                      <a:off x="0" y="0"/>
+                      <a:ext cx="5612130" cy="4138930"/>
+                    </a:xfrm>
+                    <a:prstGeom prst="rect">
+                      <a:avLst/>
+                    </a:prstGeom>
+                  </pic:spPr>
+                </pic:pic>
+              </a:graphicData>
+            </a:graphic>
+          </wp:inline>
+        </w:drawing>
+      </w:r>
     </w:p>
     <w:p>
       <w:pPr>
@@ -13961,6 +13617,58 @@
           <w:szCs w:val="28"/>
         </w:rPr>
       </w:pPr>
+    </w:p>
+    <w:p>
+      <w:pPr>
+        <w:jc w:val="left"/>
+        <w:rPr>
+          <w:rFonts w:cs="Arial"/>
+          <w:sz w:val="28"/>
+          <w:szCs w:val="28"/>
+        </w:rPr>
+      </w:pPr>
+    </w:p>
+    <w:p>
+      <w:pPr>
+        <w:jc w:val="left"/>
+        <w:rPr>
+          <w:rFonts w:cs="Arial"/>
+          <w:sz w:val="28"/>
+          <w:szCs w:val="28"/>
+        </w:rPr>
+      </w:pPr>
+    </w:p>
+    <w:p>
+      <w:pPr>
+        <w:jc w:val="left"/>
+        <w:rPr>
+          <w:rFonts w:cs="Arial"/>
+          <w:sz w:val="28"/>
+          <w:szCs w:val="28"/>
+        </w:rPr>
+      </w:pPr>
+    </w:p>
+    <w:p>
+      <w:pPr>
+        <w:jc w:val="left"/>
+        <w:rPr>
+          <w:rFonts w:cs="Arial"/>
+          <w:sz w:val="28"/>
+          <w:szCs w:val="28"/>
+        </w:rPr>
+      </w:pPr>
+    </w:p>
+    <w:p>
+      <w:pPr>
+        <w:jc w:val="left"/>
+        <w:rPr>
+          <w:rFonts w:cs="Arial"/>
+          <w:sz w:val="28"/>
+          <w:szCs w:val="28"/>
+        </w:rPr>
+      </w:pPr>
+      <w:bookmarkStart w:id="19" w:name="_GoBack"/>
+      <w:bookmarkEnd w:id="19"/>
     </w:p>
     <w:p>
       <w:pPr>
@@ -14032,7 +13740,7 @@
                     </pic:cNvPicPr>
                   </pic:nvPicPr>
                   <pic:blipFill>
-                    <a:blip r:embed="rId28">
+                    <a:blip r:embed="rId29">
                       <a:extLst>
                         <a:ext uri="{28A0092B-C50C-407E-A947-70E740481C1C}">
                           <a14:useLocalDpi xmlns:a14="http://schemas.microsoft.com/office/drawing/2010/main" val="0"/>
@@ -14102,7 +13810,7 @@
                     </pic:cNvPicPr>
                   </pic:nvPicPr>
                   <pic:blipFill>
-                    <a:blip r:embed="rId29">
+                    <a:blip r:embed="rId30">
                       <a:extLst>
                         <a:ext uri="{28A0092B-C50C-407E-A947-70E740481C1C}">
                           <a14:useLocalDpi xmlns:a14="http://schemas.microsoft.com/office/drawing/2010/main" val="0"/>
@@ -14510,7 +14218,7 @@
           <w:color w:val="000000" w:themeColor="text1"/>
         </w:rPr>
       </w:pPr>
-      <w:hyperlink r:id="rId30" w:history="1">
+      <w:hyperlink r:id="rId31" w:history="1">
         <w:r>
           <w:rPr>
             <w:rStyle w:val="Hipervnculo"/>
@@ -14549,7 +14257,7 @@
           <w:u w:val="none"/>
         </w:rPr>
       </w:pPr>
-      <w:hyperlink r:id="rId31" w:history="1">
+      <w:hyperlink r:id="rId32" w:history="1">
         <w:r>
           <w:rPr>
             <w:rStyle w:val="Hipervnculo"/>
@@ -14583,7 +14291,7 @@
           <w:u w:val="single"/>
         </w:rPr>
       </w:pPr>
-      <w:hyperlink r:id="rId32" w:history="1">
+      <w:hyperlink r:id="rId33" w:history="1">
         <w:r>
           <w:rPr>
             <w:rStyle w:val="Hipervnculo"/>
@@ -14604,8 +14312,8 @@
       </w:pPr>
     </w:p>
     <w:sectPr>
-      <w:headerReference w:type="default" r:id="rId33"/>
-      <w:footerReference w:type="default" r:id="rId34"/>
+      <w:headerReference w:type="default" r:id="rId34"/>
+      <w:footerReference w:type="default" r:id="rId35"/>
       <w:pgSz w:w="12240" w:h="15840"/>
       <w:pgMar w:top="1701" w:right="1134" w:bottom="1701" w:left="2268" w:header="1701" w:footer="1701" w:gutter="0"/>
       <w:pgNumType w:start="0"/>

</xml_diff>

<commit_message>
Se crearon la base de datos
modifique el documento de word y se crearon las relaciones en las tablas.
</commit_message>
<xml_diff>
--- a/DOCUMENTACION SISTEMA DE INVENTARIO/Trabajo final inventario.docx
+++ b/DOCUMENTACION SISTEMA DE INVENTARIO/Trabajo final inventario.docx
@@ -11845,10 +11845,7 @@
               <w:t xml:space="preserve">El sistema permitirá al </w:t>
             </w:r>
             <w:r>
-              <w:t>administrador</w:t>
-            </w:r>
-            <w:r>
-              <w:t xml:space="preserve"> y al usuario</w:t>
+              <w:t>administrador y al usuario</w:t>
             </w:r>
             <w:r>
               <w:t xml:space="preserve"> </w:t>
@@ -11914,10 +11911,7 @@
               <w:t>Permite a</w:t>
             </w:r>
             <w:r>
-              <w:t>l administrador</w:t>
-            </w:r>
-            <w:r>
-              <w:t xml:space="preserve"> y al usuario</w:t>
+              <w:t>l administrador y al usuario</w:t>
             </w:r>
             <w:r>
               <w:t xml:space="preserve"> </w:t>
@@ -12201,10 +12195,7 @@
               <w:t xml:space="preserve"> </w:t>
             </w:r>
             <w:r>
-              <w:t>consultar usuarios</w:t>
-            </w:r>
-            <w:r>
-              <w:t>.</w:t>
+              <w:t>consultar usuarios.</w:t>
             </w:r>
           </w:p>
         </w:tc>
@@ -12815,10 +12806,7 @@
           </w:tcPr>
           <w:p>
             <w:r>
-              <w:t xml:space="preserve">Eliminar </w:t>
-            </w:r>
-            <w:r>
-              <w:t>usuarios</w:t>
+              <w:t>Eliminar usuarios</w:t>
             </w:r>
             <w:r>
               <w:t xml:space="preserve">. </w:t>
@@ -12887,13 +12875,7 @@
               <w:t xml:space="preserve"> </w:t>
             </w:r>
             <w:r>
-              <w:t xml:space="preserve">eliminar </w:t>
-            </w:r>
-            <w:r>
-              <w:t>usuarios</w:t>
-            </w:r>
-            <w:r>
-              <w:t>.</w:t>
+              <w:t>eliminar usuarios.</w:t>
             </w:r>
           </w:p>
         </w:tc>
@@ -13234,19 +13216,13 @@
               <w:t xml:space="preserve">El sistema permitirá al </w:t>
             </w:r>
             <w:r>
-              <w:t>administrador</w:t>
-            </w:r>
-            <w:r>
-              <w:t xml:space="preserve"> y al usuario</w:t>
+              <w:t>administrador y al usuario</w:t>
             </w:r>
             <w:r>
               <w:t xml:space="preserve"> </w:t>
             </w:r>
             <w:r>
-              <w:t>consultar proveedores</w:t>
-            </w:r>
-            <w:r>
-              <w:t>.</w:t>
+              <w:t>consultar proveedores.</w:t>
             </w:r>
           </w:p>
         </w:tc>
@@ -14199,10 +14175,7 @@
           </w:tcPr>
           <w:p>
             <w:r>
-              <w:t xml:space="preserve">Eliminar </w:t>
-            </w:r>
-            <w:r>
-              <w:t>proveedor</w:t>
+              <w:t>Eliminar proveedor</w:t>
             </w:r>
             <w:r>
               <w:t xml:space="preserve">. </w:t>
@@ -44025,6 +43998,7 @@
     </w:p>
     <w:tbl>
       <w:tblPr>
+        <w:tblpPr w:leftFromText="141" w:rightFromText="141" w:horzAnchor="margin" w:tblpY="-615"/>
         <w:tblW w:w="8646" w:type="dxa"/>
         <w:tblBorders>
           <w:top w:val="single" w:sz="4" w:space="0" w:color="auto"/>
@@ -44769,8 +44743,6 @@
               </w:rPr>
               <w:t>13</w:t>
             </w:r>
-            <w:bookmarkStart w:id="22" w:name="_GoBack"/>
-            <w:bookmarkEnd w:id="22"/>
           </w:p>
         </w:tc>
       </w:tr>
@@ -44910,7 +44882,7 @@
       <w:tr>
         <w:trPr>
           <w:cantSplit/>
-          <w:trHeight w:val="2011"/>
+          <w:trHeight w:val="1895"/>
         </w:trPr>
         <w:tc>
           <w:tcPr>
@@ -45105,6 +45077,8 @@
                 <w:bCs/>
               </w:rPr>
             </w:pPr>
+            <w:bookmarkStart w:id="22" w:name="_GoBack"/>
+            <w:bookmarkEnd w:id="22"/>
           </w:p>
         </w:tc>
       </w:tr>
@@ -45203,6 +45177,7 @@
       <w:tr>
         <w:trPr>
           <w:cantSplit/>
+          <w:trHeight w:val="880"/>
         </w:trPr>
         <w:tc>
           <w:tcPr>
@@ -45455,441 +45430,9 @@
         </w:rPr>
       </w:pPr>
     </w:p>
-    <w:p>
-      <w:pPr>
-        <w:jc w:val="left"/>
-        <w:rPr>
-          <w:rFonts w:cs="Arial"/>
-          <w:b/>
-          <w:sz w:val="28"/>
-          <w:szCs w:val="28"/>
-          <w:u w:val="single"/>
-        </w:rPr>
-      </w:pPr>
-    </w:p>
-    <w:p>
-      <w:pPr>
-        <w:jc w:val="left"/>
-        <w:rPr>
-          <w:rFonts w:cs="Arial"/>
-          <w:b/>
-          <w:sz w:val="28"/>
-          <w:szCs w:val="28"/>
-          <w:u w:val="single"/>
-        </w:rPr>
-      </w:pPr>
-      <w:r>
-        <w:rPr>
-          <w:rFonts w:cs="Arial"/>
-          <w:b/>
-          <w:sz w:val="28"/>
-          <w:szCs w:val="28"/>
-          <w:u w:val="single"/>
-        </w:rPr>
-        <w:t>18.Referencias de sistemas informáticos.</w:t>
-      </w:r>
-    </w:p>
-    <w:p>
-      <w:pPr>
-        <w:jc w:val="left"/>
-        <w:rPr>
-          <w:rFonts w:cs="Arial"/>
-          <w:b/>
-          <w:sz w:val="28"/>
-          <w:szCs w:val="28"/>
-          <w:u w:val="single"/>
-        </w:rPr>
-      </w:pPr>
-    </w:p>
-    <w:p>
-      <w:pPr>
-        <w:jc w:val="left"/>
-        <w:rPr>
-          <w:rFonts w:cs="Arial"/>
-          <w:sz w:val="28"/>
-          <w:szCs w:val="28"/>
-        </w:rPr>
-      </w:pPr>
-      <w:r>
-        <w:rPr>
-          <w:rFonts w:cs="Arial"/>
-          <w:sz w:val="28"/>
-          <w:szCs w:val="28"/>
-        </w:rPr>
-        <w:t xml:space="preserve">-Trabajo en general: </w:t>
-      </w:r>
-      <w:r>
-        <w:rPr>
-          <w:rFonts w:cs="Arial"/>
-          <w:b/>
-          <w:sz w:val="28"/>
-          <w:szCs w:val="28"/>
-        </w:rPr>
-        <w:t>WORD</w:t>
-      </w:r>
-    </w:p>
-    <w:p>
-      <w:pPr>
-        <w:jc w:val="left"/>
-        <w:rPr>
-          <w:rFonts w:cs="Arial"/>
-          <w:sz w:val="28"/>
-          <w:szCs w:val="28"/>
-        </w:rPr>
-      </w:pPr>
-      <w:r>
-        <w:rPr>
-          <w:rFonts w:cs="Arial"/>
-          <w:sz w:val="28"/>
-          <w:szCs w:val="28"/>
-        </w:rPr>
-        <w:t xml:space="preserve">-Cronograma de actividades y ciclo de vida: </w:t>
-      </w:r>
-      <w:r>
-        <w:rPr>
-          <w:rFonts w:cs="Arial"/>
-          <w:b/>
-          <w:sz w:val="28"/>
-          <w:szCs w:val="28"/>
-        </w:rPr>
-        <w:t>PROJECT</w:t>
-      </w:r>
-    </w:p>
-    <w:p>
-      <w:pPr>
-        <w:jc w:val="left"/>
-        <w:rPr>
-          <w:rFonts w:cs="Arial"/>
-          <w:sz w:val="28"/>
-          <w:szCs w:val="28"/>
-        </w:rPr>
-      </w:pPr>
-      <w:r>
-        <w:rPr>
-          <w:rFonts w:cs="Arial"/>
-          <w:sz w:val="28"/>
-          <w:szCs w:val="28"/>
-        </w:rPr>
-        <w:t xml:space="preserve">-Tabla de presupuesto: </w:t>
-      </w:r>
-      <w:r>
-        <w:rPr>
-          <w:rFonts w:cs="Arial"/>
-          <w:b/>
-          <w:sz w:val="28"/>
-          <w:szCs w:val="28"/>
-        </w:rPr>
-        <w:t>EXCEL</w:t>
-      </w:r>
-    </w:p>
-    <w:p>
-      <w:pPr>
-        <w:jc w:val="left"/>
-        <w:rPr>
-          <w:rFonts w:cs="Arial"/>
-          <w:sz w:val="28"/>
-          <w:szCs w:val="28"/>
-        </w:rPr>
-      </w:pPr>
-      <w:r>
-        <w:rPr>
-          <w:rFonts w:cs="Arial"/>
-          <w:sz w:val="28"/>
-          <w:szCs w:val="28"/>
-        </w:rPr>
-        <w:t xml:space="preserve">-Encuestas mediante formularios </w:t>
-      </w:r>
-      <w:r>
-        <w:rPr>
-          <w:rFonts w:cs="Arial"/>
-          <w:b/>
-          <w:sz w:val="28"/>
-          <w:szCs w:val="28"/>
-        </w:rPr>
-        <w:t>GOOGLE</w:t>
-      </w:r>
-    </w:p>
-    <w:p>
-      <w:pPr>
-        <w:jc w:val="left"/>
-        <w:rPr>
-          <w:rFonts w:cs="Arial"/>
-          <w:sz w:val="28"/>
-          <w:szCs w:val="28"/>
-        </w:rPr>
-      </w:pPr>
-      <w:r>
-        <w:rPr>
-          <w:rFonts w:cs="Arial"/>
-          <w:sz w:val="28"/>
-          <w:szCs w:val="28"/>
-        </w:rPr>
-        <w:t xml:space="preserve">-BPMN: </w:t>
-      </w:r>
-      <w:r>
-        <w:rPr>
-          <w:rFonts w:cs="Arial"/>
-          <w:b/>
-          <w:sz w:val="28"/>
-          <w:szCs w:val="28"/>
-        </w:rPr>
-        <w:t>BIZAGI</w:t>
-      </w:r>
-    </w:p>
-    <w:p>
-      <w:pPr>
-        <w:jc w:val="left"/>
-        <w:rPr>
-          <w:rFonts w:cs="Arial"/>
-          <w:sz w:val="28"/>
-          <w:szCs w:val="28"/>
-        </w:rPr>
-      </w:pPr>
-      <w:r>
-        <w:rPr>
-          <w:rFonts w:cs="Arial"/>
-          <w:sz w:val="28"/>
-          <w:szCs w:val="28"/>
-        </w:rPr>
-        <w:t xml:space="preserve">-Fases del proyecto: </w:t>
-      </w:r>
-      <w:r>
-        <w:rPr>
-          <w:rFonts w:cs="Arial"/>
-          <w:b/>
-          <w:sz w:val="28"/>
-          <w:szCs w:val="28"/>
-        </w:rPr>
-        <w:t>PROJECT</w:t>
-      </w:r>
-    </w:p>
-    <w:p>
-      <w:pPr>
-        <w:jc w:val="left"/>
-        <w:rPr>
-          <w:rFonts w:cs="Arial"/>
-          <w:sz w:val="28"/>
-          <w:szCs w:val="28"/>
-        </w:rPr>
-      </w:pPr>
-      <w:r>
-        <w:rPr>
-          <w:rFonts w:cs="Arial"/>
-          <w:sz w:val="28"/>
-          <w:szCs w:val="28"/>
-        </w:rPr>
-        <w:t xml:space="preserve">-Diagrama de Gantt: </w:t>
-      </w:r>
-      <w:r>
-        <w:rPr>
-          <w:rFonts w:cs="Arial"/>
-          <w:b/>
-          <w:sz w:val="28"/>
-          <w:szCs w:val="28"/>
-        </w:rPr>
-        <w:t>PROJECT</w:t>
-      </w:r>
-    </w:p>
-    <w:p>
-      <w:pPr>
-        <w:jc w:val="left"/>
-        <w:rPr>
-          <w:rFonts w:cs="Arial"/>
-          <w:b/>
-          <w:sz w:val="28"/>
-          <w:szCs w:val="28"/>
-        </w:rPr>
-      </w:pPr>
-      <w:r>
-        <w:rPr>
-          <w:rFonts w:cs="Arial"/>
-          <w:sz w:val="28"/>
-          <w:szCs w:val="28"/>
-        </w:rPr>
-        <w:t xml:space="preserve">-Casos de uso: </w:t>
-      </w:r>
-      <w:r>
-        <w:rPr>
-          <w:rFonts w:cs="Arial"/>
-          <w:b/>
-          <w:sz w:val="28"/>
-          <w:szCs w:val="28"/>
-        </w:rPr>
-        <w:t>VISUAL PARADIGM</w:t>
-      </w:r>
-    </w:p>
-    <w:p>
-      <w:pPr>
-        <w:jc w:val="left"/>
-        <w:rPr>
-          <w:rFonts w:cs="Arial"/>
-          <w:sz w:val="28"/>
-          <w:szCs w:val="28"/>
-        </w:rPr>
-      </w:pPr>
-    </w:p>
-    <w:p>
-      <w:pPr>
-        <w:jc w:val="left"/>
-        <w:rPr>
-          <w:rFonts w:cs="Arial"/>
-          <w:sz w:val="28"/>
-          <w:szCs w:val="28"/>
-        </w:rPr>
-      </w:pPr>
-    </w:p>
-    <w:p>
-      <w:pPr>
-        <w:jc w:val="left"/>
-        <w:rPr>
-          <w:rFonts w:cs="Arial"/>
-          <w:b/>
-          <w:sz w:val="28"/>
-          <w:szCs w:val="28"/>
-          <w:u w:val="single"/>
-        </w:rPr>
-      </w:pPr>
-      <w:r>
-        <w:rPr>
-          <w:rFonts w:cs="Arial"/>
-          <w:b/>
-          <w:sz w:val="28"/>
-          <w:szCs w:val="28"/>
-          <w:u w:val="single"/>
-        </w:rPr>
-        <w:t>19.Bibliografía.</w:t>
-      </w:r>
-    </w:p>
-    <w:p>
-      <w:pPr>
-        <w:rPr>
-          <w:rFonts w:cs="Arial"/>
-          <w:sz w:val="28"/>
-          <w:szCs w:val="28"/>
-          <w:u w:val="single"/>
-        </w:rPr>
-      </w:pPr>
-    </w:p>
-    <w:p>
-      <w:pPr>
-        <w:rPr>
-          <w:rFonts w:cs="Arial"/>
-          <w:color w:val="000000" w:themeColor="text1"/>
-          <w:sz w:val="28"/>
-          <w:szCs w:val="28"/>
-          <w:u w:val="single"/>
-        </w:rPr>
-      </w:pPr>
-    </w:p>
-    <w:p>
-      <w:pPr>
-        <w:pStyle w:val="Prrafodelista"/>
-        <w:numPr>
-          <w:ilvl w:val="0"/>
-          <w:numId w:val="18"/>
-        </w:numPr>
-        <w:rPr>
-          <w:rStyle w:val="Hipervnculo"/>
-          <w:rFonts w:cs="Arial"/>
-          <w:color w:val="000000" w:themeColor="text1"/>
-        </w:rPr>
-      </w:pPr>
-      <w:hyperlink r:id="rId29" w:history="1">
-        <w:r>
-          <w:rPr>
-            <w:rStyle w:val="Hipervnculo"/>
-            <w:rFonts w:cs="Arial"/>
-            <w:color w:val="000000" w:themeColor="text1"/>
-          </w:rPr>
-          <w:t>https://epson.com.co/Para-el-trabajo/Impresoras/Punto-de-Venta/Impresora-Epson-TM-T20II-para-recibos-de-puntos-de-venta/p/C31CD52062</w:t>
-        </w:r>
-      </w:hyperlink>
-    </w:p>
-    <w:p>
-      <w:pPr>
-        <w:pStyle w:val="Prrafodelista"/>
-        <w:ind w:left="1114"/>
-        <w:rPr>
-          <w:rFonts w:cs="Arial"/>
-          <w:color w:val="000000" w:themeColor="text1"/>
-          <w:sz w:val="28"/>
-          <w:szCs w:val="28"/>
-          <w:u w:val="single"/>
-        </w:rPr>
-      </w:pPr>
-    </w:p>
-    <w:p>
-      <w:pPr>
-        <w:pStyle w:val="Prrafodelista"/>
-        <w:numPr>
-          <w:ilvl w:val="0"/>
-          <w:numId w:val="18"/>
-        </w:numPr>
-        <w:rPr>
-          <w:rStyle w:val="Hipervnculo"/>
-          <w:rFonts w:cs="Arial"/>
-          <w:color w:val="000000" w:themeColor="text1"/>
-          <w:szCs w:val="24"/>
-          <w:u w:val="none"/>
-        </w:rPr>
-      </w:pPr>
-      <w:hyperlink r:id="rId30" w:history="1">
-        <w:r>
-          <w:rPr>
-            <w:rStyle w:val="Hipervnculo"/>
-            <w:rFonts w:cs="Arial"/>
-            <w:color w:val="000000" w:themeColor="text1"/>
-          </w:rPr>
-          <w:t>http://www.dell.com/co/empresas/p/vostro-3200-series-small-desktop/pd?oc=la_smv3250sffw10p301&amp;model_id=vostro-3200-series-small-desktop</w:t>
-        </w:r>
-      </w:hyperlink>
-    </w:p>
-    <w:p>
-      <w:pPr>
-        <w:pStyle w:val="Prrafodelista"/>
-        <w:rPr>
-          <w:rFonts w:cs="Arial"/>
-          <w:color w:val="000000" w:themeColor="text1"/>
-          <w:szCs w:val="24"/>
-        </w:rPr>
-      </w:pPr>
-    </w:p>
-    <w:p>
-      <w:pPr>
-        <w:pStyle w:val="Prrafodelista"/>
-        <w:numPr>
-          <w:ilvl w:val="0"/>
-          <w:numId w:val="18"/>
-        </w:numPr>
-        <w:rPr>
-          <w:rFonts w:cs="Arial"/>
-          <w:color w:val="000000" w:themeColor="text1"/>
-          <w:u w:val="single"/>
-        </w:rPr>
-      </w:pPr>
-      <w:hyperlink r:id="rId31" w:history="1">
-        <w:r>
-          <w:rPr>
-            <w:rStyle w:val="Hipervnculo"/>
-            <w:rFonts w:cs="Arial"/>
-            <w:color w:val="000000" w:themeColor="text1"/>
-          </w:rPr>
-          <w:t>http://accessories.la.dell.com/sna/productdetail.aspx?c=co&amp;l=es&amp;s=bsd&amp;cs=cobsdt1&amp;sku=A7470607</w:t>
-        </w:r>
-      </w:hyperlink>
-    </w:p>
-    <w:p>
-      <w:pPr>
-        <w:rPr>
-          <w:rFonts w:cs="Arial"/>
-          <w:b/>
-          <w:szCs w:val="24"/>
-        </w:rPr>
-      </w:pPr>
-    </w:p>
     <w:sectPr>
-      <w:headerReference w:type="default" r:id="rId32"/>
-      <w:footerReference w:type="default" r:id="rId33"/>
+      <w:headerReference w:type="default" r:id="rId29"/>
+      <w:footerReference w:type="default" r:id="rId30"/>
       <w:pgSz w:w="12240" w:h="15840"/>
       <w:pgMar w:top="1701" w:right="1134" w:bottom="1701" w:left="2268" w:header="1701" w:footer="1701" w:gutter="0"/>
       <w:pgNumType w:start="0"/>

</xml_diff>

<commit_message>
diagrama de clases y base de datos
se creó el diagrama de clases y se modificaron las tablas de la base de datos
</commit_message>
<xml_diff>
--- a/DOCUMENTACION SISTEMA DE INVENTARIO/Trabajo final inventario.docx
+++ b/DOCUMENTACION SISTEMA DE INVENTARIO/Trabajo final inventario.docx
@@ -643,6 +643,7 @@
                                     <w:dataBinding w:prefixMappings="xmlns:ns0='http://purl.org/dc/elements/1.1/' xmlns:ns1='http://schemas.openxmlformats.org/package/2006/metadata/core-properties' " w:xpath="/ns1:coreProperties[1]/ns0:title[1]" w:storeItemID="{6C3C8BC8-F283-45AE-878A-BAB7291924A1}"/>
                                     <w:text/>
                                   </w:sdtPr>
+                                  <w:sdtEndPr/>
                                   <w:sdtContent>
                                     <w:p>
                                       <w:pPr>
@@ -693,6 +694,7 @@
                                       <w:dataBinding w:prefixMappings="xmlns:ns0='http://purl.org/dc/elements/1.1/' xmlns:ns1='http://schemas.openxmlformats.org/package/2006/metadata/core-properties' " w:xpath="/ns1:coreProperties[1]/ns0:subject[1]" w:storeItemID="{6C3C8BC8-F283-45AE-878A-BAB7291924A1}"/>
                                       <w:text/>
                                     </w:sdtPr>
+                                    <w:sdtEndPr/>
                                     <w:sdtContent>
                                       <w:r>
                                         <w:rPr>
@@ -1956,7 +1958,7 @@
           <w:sz w:val="28"/>
           <w:szCs w:val="28"/>
         </w:rPr>
-        <w:t>Referencias de sistemas informáticos.</w:t>
+        <w:t>Diagrama de clases</w:t>
       </w:r>
     </w:p>
     <w:p>
@@ -1979,6 +1981,29 @@
           <w:sz w:val="28"/>
           <w:szCs w:val="28"/>
         </w:rPr>
+        <w:t>Referencias de sistemas informáticos.</w:t>
+      </w:r>
+    </w:p>
+    <w:p>
+      <w:pPr>
+        <w:pStyle w:val="Prrafodelista"/>
+        <w:numPr>
+          <w:ilvl w:val="0"/>
+          <w:numId w:val="2"/>
+        </w:numPr>
+        <w:jc w:val="left"/>
+        <w:rPr>
+          <w:rFonts w:cs="Arial"/>
+          <w:sz w:val="28"/>
+          <w:szCs w:val="28"/>
+        </w:rPr>
+      </w:pPr>
+      <w:r>
+        <w:rPr>
+          <w:rFonts w:cs="Arial"/>
+          <w:sz w:val="28"/>
+          <w:szCs w:val="28"/>
+        </w:rPr>
         <w:t>Bibliografía.</w:t>
       </w:r>
     </w:p>
@@ -2043,7 +2068,6 @@
           <w:szCs w:val="28"/>
           <w:u w:val="single"/>
         </w:rPr>
-        <w:lastRenderedPageBreak/>
         <w:t>Idea del Proyecto:</w:t>
       </w:r>
     </w:p>
@@ -14314,15 +14338,7 @@
           <w:szCs w:val="28"/>
           <w:u w:val="single"/>
         </w:rPr>
-        <w:t>Requerimientos no funcionales</w:t>
-      </w:r>
-      <w:r>
-        <w:rPr>
-          <w:sz w:val="28"/>
-          <w:szCs w:val="28"/>
-          <w:u w:val="single"/>
-        </w:rPr>
-        <w:t>:</w:t>
+        <w:t>Requerimientos no funcionales:</w:t>
       </w:r>
     </w:p>
     <w:p>
@@ -32331,6 +32347,7 @@
                 <w:bCs/>
                 <w:sz w:val="22"/>
               </w:rPr>
+              <w:lastRenderedPageBreak/>
               <w:t>Precondición</w:t>
             </w:r>
           </w:p>
@@ -33420,7 +33437,6 @@
                 <w:bCs/>
                 <w:sz w:val="22"/>
               </w:rPr>
-              <w:lastRenderedPageBreak/>
               <w:t>Tipo</w:t>
             </w:r>
           </w:p>
@@ -33486,6 +33502,7 @@
                 <w:bCs/>
                 <w:sz w:val="22"/>
               </w:rPr>
+              <w:lastRenderedPageBreak/>
               <w:t>Descripción</w:t>
             </w:r>
           </w:p>
@@ -34570,7 +34587,6 @@
                 <w:bCs/>
                 <w:sz w:val="22"/>
               </w:rPr>
-              <w:lastRenderedPageBreak/>
               <w:t>Fecha</w:t>
             </w:r>
           </w:p>
@@ -34636,6 +34652,7 @@
                 <w:bCs/>
                 <w:sz w:val="22"/>
               </w:rPr>
+              <w:lastRenderedPageBreak/>
               <w:t>Versión</w:t>
             </w:r>
           </w:p>
@@ -35729,6 +35746,7 @@
                 <w:bCs/>
                 <w:sz w:val="22"/>
               </w:rPr>
+              <w:lastRenderedPageBreak/>
               <w:t xml:space="preserve"># </w:t>
             </w:r>
             <w:proofErr w:type="spellStart"/>
@@ -36860,7 +36878,6 @@
                 <w:bCs/>
                 <w:sz w:val="22"/>
               </w:rPr>
-              <w:lastRenderedPageBreak/>
               <w:t xml:space="preserve">Frecuencia esperada </w:t>
             </w:r>
           </w:p>
@@ -36923,6 +36940,7 @@
                 <w:bCs/>
                 <w:sz w:val="22"/>
               </w:rPr>
+              <w:lastRenderedPageBreak/>
               <w:t>Prioridad</w:t>
             </w:r>
           </w:p>
@@ -38212,7 +38230,6 @@
                 <w:b/>
                 <w:sz w:val="22"/>
               </w:rPr>
-              <w:lastRenderedPageBreak/>
               <w:t>Caminos alternos</w:t>
             </w:r>
           </w:p>
@@ -38250,6 +38267,7 @@
                 <w:bCs/>
                 <w:sz w:val="22"/>
               </w:rPr>
+              <w:lastRenderedPageBreak/>
               <w:t xml:space="preserve">Excepciones </w:t>
             </w:r>
           </w:p>
@@ -45912,6 +45930,209 @@
           <w:ilvl w:val="0"/>
           <w:numId w:val="33"/>
         </w:numPr>
+        <w:ind w:left="284" w:hanging="502"/>
+        <w:jc w:val="left"/>
+        <w:rPr>
+          <w:rFonts w:cs="Arial"/>
+          <w:b/>
+          <w:sz w:val="28"/>
+          <w:szCs w:val="28"/>
+          <w:u w:val="single"/>
+        </w:rPr>
+      </w:pPr>
+      <w:r>
+        <w:rPr>
+          <w:rFonts w:cs="Arial"/>
+          <w:b/>
+          <w:sz w:val="28"/>
+          <w:szCs w:val="28"/>
+          <w:u w:val="single"/>
+        </w:rPr>
+        <w:lastRenderedPageBreak/>
+        <w:t>Diagrama de clases</w:t>
+      </w:r>
+    </w:p>
+    <w:p>
+      <w:pPr>
+        <w:pStyle w:val="Prrafodelista"/>
+        <w:ind w:left="284"/>
+        <w:jc w:val="left"/>
+        <w:rPr>
+          <w:rFonts w:cs="Arial"/>
+          <w:b/>
+          <w:sz w:val="28"/>
+          <w:szCs w:val="28"/>
+          <w:u w:val="single"/>
+        </w:rPr>
+      </w:pPr>
+    </w:p>
+    <w:p>
+      <w:pPr>
+        <w:pStyle w:val="Prrafodelista"/>
+        <w:ind w:left="284"/>
+        <w:jc w:val="left"/>
+        <w:rPr>
+          <w:rFonts w:cs="Arial"/>
+          <w:b/>
+          <w:sz w:val="28"/>
+          <w:szCs w:val="28"/>
+          <w:u w:val="single"/>
+        </w:rPr>
+      </w:pPr>
+    </w:p>
+    <w:p>
+      <w:pPr>
+        <w:pStyle w:val="Prrafodelista"/>
+        <w:ind w:left="0"/>
+        <w:jc w:val="left"/>
+        <w:rPr>
+          <w:rFonts w:cs="Arial"/>
+          <w:b/>
+          <w:sz w:val="28"/>
+          <w:szCs w:val="28"/>
+          <w:u w:val="single"/>
+        </w:rPr>
+      </w:pPr>
+      <w:bookmarkStart w:id="24" w:name="_GoBack"/>
+      <w:r>
+        <w:rPr>
+          <w:noProof/>
+        </w:rPr>
+        <w:drawing>
+          <wp:inline distT="0" distB="0" distL="0" distR="0">
+            <wp:extent cx="5559525" cy="4429125"/>
+            <wp:effectExtent l="0" t="0" r="3175" b="0"/>
+            <wp:docPr id="16" name="Imagen 16"/>
+            <wp:cNvGraphicFramePr>
+              <a:graphicFrameLocks xmlns:a="http://schemas.openxmlformats.org/drawingml/2006/main" noChangeAspect="1"/>
+            </wp:cNvGraphicFramePr>
+            <a:graphic xmlns:a="http://schemas.openxmlformats.org/drawingml/2006/main">
+              <a:graphicData uri="http://schemas.openxmlformats.org/drawingml/2006/picture">
+                <pic:pic xmlns:pic="http://schemas.openxmlformats.org/drawingml/2006/picture">
+                  <pic:nvPicPr>
+                    <pic:cNvPr id="16" name="PANTALLAZO DIAGRAMA DE CLASES.PNG"/>
+                    <pic:cNvPicPr/>
+                  </pic:nvPicPr>
+                  <pic:blipFill>
+                    <a:blip r:embed="rId35">
+                      <a:extLst>
+                        <a:ext uri="{28A0092B-C50C-407E-A947-70E740481C1C}">
+                          <a14:useLocalDpi xmlns:a14="http://schemas.microsoft.com/office/drawing/2010/main" val="0"/>
+                        </a:ext>
+                      </a:extLst>
+                    </a:blip>
+                    <a:stretch>
+                      <a:fillRect/>
+                    </a:stretch>
+                  </pic:blipFill>
+                  <pic:spPr>
+                    <a:xfrm>
+                      <a:off x="0" y="0"/>
+                      <a:ext cx="5564221" cy="4432866"/>
+                    </a:xfrm>
+                    <a:prstGeom prst="rect">
+                      <a:avLst/>
+                    </a:prstGeom>
+                  </pic:spPr>
+                </pic:pic>
+              </a:graphicData>
+            </a:graphic>
+          </wp:inline>
+        </w:drawing>
+      </w:r>
+      <w:bookmarkEnd w:id="24"/>
+    </w:p>
+    <w:p>
+      <w:pPr>
+        <w:jc w:val="left"/>
+        <w:rPr>
+          <w:rFonts w:cs="Arial"/>
+          <w:b/>
+          <w:sz w:val="28"/>
+          <w:szCs w:val="28"/>
+          <w:u w:val="single"/>
+        </w:rPr>
+      </w:pPr>
+    </w:p>
+    <w:p>
+      <w:pPr>
+        <w:jc w:val="left"/>
+        <w:rPr>
+          <w:rFonts w:cs="Arial"/>
+          <w:b/>
+          <w:sz w:val="28"/>
+          <w:szCs w:val="28"/>
+          <w:u w:val="single"/>
+        </w:rPr>
+      </w:pPr>
+    </w:p>
+    <w:p>
+      <w:pPr>
+        <w:jc w:val="left"/>
+        <w:rPr>
+          <w:rFonts w:cs="Arial"/>
+          <w:b/>
+          <w:sz w:val="28"/>
+          <w:szCs w:val="28"/>
+          <w:u w:val="single"/>
+        </w:rPr>
+      </w:pPr>
+    </w:p>
+    <w:p>
+      <w:pPr>
+        <w:jc w:val="left"/>
+        <w:rPr>
+          <w:rFonts w:cs="Arial"/>
+          <w:b/>
+          <w:sz w:val="28"/>
+          <w:szCs w:val="28"/>
+          <w:u w:val="single"/>
+        </w:rPr>
+      </w:pPr>
+    </w:p>
+    <w:p>
+      <w:pPr>
+        <w:jc w:val="left"/>
+        <w:rPr>
+          <w:rFonts w:cs="Arial"/>
+          <w:b/>
+          <w:sz w:val="28"/>
+          <w:szCs w:val="28"/>
+          <w:u w:val="single"/>
+        </w:rPr>
+      </w:pPr>
+    </w:p>
+    <w:p>
+      <w:pPr>
+        <w:jc w:val="left"/>
+        <w:rPr>
+          <w:rFonts w:cs="Arial"/>
+          <w:b/>
+          <w:sz w:val="28"/>
+          <w:szCs w:val="28"/>
+          <w:u w:val="single"/>
+        </w:rPr>
+      </w:pPr>
+    </w:p>
+    <w:p>
+      <w:pPr>
+        <w:jc w:val="left"/>
+        <w:rPr>
+          <w:rFonts w:cs="Arial"/>
+          <w:b/>
+          <w:sz w:val="28"/>
+          <w:szCs w:val="28"/>
+          <w:u w:val="single"/>
+        </w:rPr>
+      </w:pPr>
+    </w:p>
+    <w:p>
+      <w:pPr>
+        <w:pStyle w:val="Prrafodelista"/>
+        <w:numPr>
+          <w:ilvl w:val="0"/>
+          <w:numId w:val="33"/>
+        </w:numPr>
         <w:ind w:left="567" w:hanging="720"/>
         <w:jc w:val="left"/>
         <w:rPr>
@@ -46266,6 +46487,10 @@
     <w:sdt>
       <w:sdtPr>
         <w:rPr>
+          <w:rFonts w:ascii="Arial" w:eastAsiaTheme="minorHAnsi" w:hAnsi="Arial" w:cstheme="minorBidi"/>
+          <w:color w:val="auto"/>
+          <w:sz w:val="24"/>
+          <w:szCs w:val="22"/>
           <w:lang w:val="es-ES"/>
         </w:rPr>
         <w:id w:val="854620101"/>
@@ -46276,10 +46501,6 @@
       </w:sdtPr>
       <w:sdtEndPr>
         <w:rPr>
-          <w:rFonts w:ascii="Arial" w:eastAsiaTheme="minorHAnsi" w:hAnsi="Arial" w:cstheme="minorBidi"/>
-          <w:color w:val="auto"/>
-          <w:sz w:val="24"/>
-          <w:szCs w:val="22"/>
           <w:lang w:val="es-CO"/>
         </w:rPr>
       </w:sdtEndPr>
@@ -46305,9 +46526,8 @@
             <w:id w:val="111145805"/>
             <w:bibliography/>
           </w:sdtPr>
+          <w:sdtEndPr/>
           <w:sdtContent>
-            <w:bookmarkStart w:id="24" w:name="_GoBack" w:displacedByCustomXml="prev"/>
-            <w:bookmarkEnd w:id="24" w:displacedByCustomXml="prev"/>
             <w:p/>
             <w:p>
               <w:r>
@@ -46315,7 +46535,7 @@
               </w:r>
             </w:p>
             <w:p>
-              <w:hyperlink r:id="rId35" w:history="1">
+              <w:hyperlink r:id="rId36" w:history="1">
                 <w:r>
                   <w:rPr>
                     <w:rStyle w:val="Hipervnculo"/>
@@ -46337,7 +46557,7 @@
                   <w:rStyle w:val="Hipervnculo"/>
                 </w:rPr>
               </w:pPr>
-              <w:hyperlink r:id="rId36" w:history="1">
+              <w:hyperlink r:id="rId37" w:history="1">
                 <w:r>
                   <w:rPr>
                     <w:rStyle w:val="Hipervnculo"/>
@@ -46354,7 +46574,7 @@
             </w:p>
             <w:p/>
             <w:p>
-              <w:hyperlink r:id="rId37" w:history="1">
+              <w:hyperlink r:id="rId38" w:history="1">
                 <w:r>
                   <w:rPr>
                     <w:rStyle w:val="Hipervnculo"/>
@@ -46391,8 +46611,8 @@
       </w:pPr>
     </w:p>
     <w:sectPr>
-      <w:headerReference w:type="default" r:id="rId38"/>
-      <w:footerReference w:type="default" r:id="rId39"/>
+      <w:headerReference w:type="default" r:id="rId39"/>
+      <w:footerReference w:type="default" r:id="rId40"/>
       <w:pgSz w:w="12240" w:h="15840"/>
       <w:pgMar w:top="1701" w:right="1134" w:bottom="1701" w:left="2268" w:header="1701" w:footer="1701" w:gutter="0"/>
       <w:pgNumType w:start="0"/>
@@ -48785,6 +49005,92 @@
     </w:lvl>
   </w:abstractNum>
   <w:abstractNum w:abstractNumId="22" w15:restartNumberingAfterBreak="0">
+    <w:nsid w:val="64AF4B04"/>
+    <w:multiLevelType w:val="hybridMultilevel"/>
+    <w:tmpl w:val="33FEE7B4"/>
+    <w:lvl w:ilvl="0" w:tplc="240A000F">
+      <w:start w:val="1"/>
+      <w:numFmt w:val="decimal"/>
+      <w:lvlText w:val="%1."/>
+      <w:lvlJc w:val="left"/>
+      <w:pPr>
+        <w:ind w:left="360" w:hanging="360"/>
+      </w:pPr>
+    </w:lvl>
+    <w:lvl w:ilvl="1" w:tplc="240A0019" w:tentative="1">
+      <w:start w:val="1"/>
+      <w:numFmt w:val="lowerLetter"/>
+      <w:lvlText w:val="%2."/>
+      <w:lvlJc w:val="left"/>
+      <w:pPr>
+        <w:ind w:left="1080" w:hanging="360"/>
+      </w:pPr>
+    </w:lvl>
+    <w:lvl w:ilvl="2" w:tplc="240A001B" w:tentative="1">
+      <w:start w:val="1"/>
+      <w:numFmt w:val="lowerRoman"/>
+      <w:lvlText w:val="%3."/>
+      <w:lvlJc w:val="right"/>
+      <w:pPr>
+        <w:ind w:left="1800" w:hanging="180"/>
+      </w:pPr>
+    </w:lvl>
+    <w:lvl w:ilvl="3" w:tplc="240A000F" w:tentative="1">
+      <w:start w:val="1"/>
+      <w:numFmt w:val="decimal"/>
+      <w:lvlText w:val="%4."/>
+      <w:lvlJc w:val="left"/>
+      <w:pPr>
+        <w:ind w:left="2520" w:hanging="360"/>
+      </w:pPr>
+    </w:lvl>
+    <w:lvl w:ilvl="4" w:tplc="240A0019" w:tentative="1">
+      <w:start w:val="1"/>
+      <w:numFmt w:val="lowerLetter"/>
+      <w:lvlText w:val="%5."/>
+      <w:lvlJc w:val="left"/>
+      <w:pPr>
+        <w:ind w:left="3240" w:hanging="360"/>
+      </w:pPr>
+    </w:lvl>
+    <w:lvl w:ilvl="5" w:tplc="240A001B" w:tentative="1">
+      <w:start w:val="1"/>
+      <w:numFmt w:val="lowerRoman"/>
+      <w:lvlText w:val="%6."/>
+      <w:lvlJc w:val="right"/>
+      <w:pPr>
+        <w:ind w:left="3960" w:hanging="180"/>
+      </w:pPr>
+    </w:lvl>
+    <w:lvl w:ilvl="6" w:tplc="240A000F" w:tentative="1">
+      <w:start w:val="1"/>
+      <w:numFmt w:val="decimal"/>
+      <w:lvlText w:val="%7."/>
+      <w:lvlJc w:val="left"/>
+      <w:pPr>
+        <w:ind w:left="4680" w:hanging="360"/>
+      </w:pPr>
+    </w:lvl>
+    <w:lvl w:ilvl="7" w:tplc="240A0019" w:tentative="1">
+      <w:start w:val="1"/>
+      <w:numFmt w:val="lowerLetter"/>
+      <w:lvlText w:val="%8."/>
+      <w:lvlJc w:val="left"/>
+      <w:pPr>
+        <w:ind w:left="5400" w:hanging="360"/>
+      </w:pPr>
+    </w:lvl>
+    <w:lvl w:ilvl="8" w:tplc="240A001B" w:tentative="1">
+      <w:start w:val="1"/>
+      <w:numFmt w:val="lowerRoman"/>
+      <w:lvlText w:val="%9."/>
+      <w:lvlJc w:val="right"/>
+      <w:pPr>
+        <w:ind w:left="6120" w:hanging="180"/>
+      </w:pPr>
+    </w:lvl>
+  </w:abstractNum>
+  <w:abstractNum w:abstractNumId="23" w15:restartNumberingAfterBreak="0">
     <w:nsid w:val="67D63E17"/>
     <w:multiLevelType w:val="multilevel"/>
     <w:tmpl w:val="FBF6D796"/>
@@ -48878,7 +49184,7 @@
       </w:pPr>
     </w:lvl>
   </w:abstractNum>
-  <w:abstractNum w:abstractNumId="23" w15:restartNumberingAfterBreak="0">
+  <w:abstractNum w:abstractNumId="24" w15:restartNumberingAfterBreak="0">
     <w:nsid w:val="693557C0"/>
     <w:multiLevelType w:val="hybridMultilevel"/>
     <w:tmpl w:val="27BCBD36"/>
@@ -48991,7 +49297,7 @@
       </w:rPr>
     </w:lvl>
   </w:abstractNum>
-  <w:abstractNum w:abstractNumId="24" w15:restartNumberingAfterBreak="0">
+  <w:abstractNum w:abstractNumId="25" w15:restartNumberingAfterBreak="0">
     <w:nsid w:val="6F514515"/>
     <w:multiLevelType w:val="multilevel"/>
     <w:tmpl w:val="FBF6D796"/>
@@ -49085,7 +49391,7 @@
       </w:pPr>
     </w:lvl>
   </w:abstractNum>
-  <w:abstractNum w:abstractNumId="25" w15:restartNumberingAfterBreak="0">
+  <w:abstractNum w:abstractNumId="26" w15:restartNumberingAfterBreak="0">
     <w:nsid w:val="722C5F1A"/>
     <w:multiLevelType w:val="multilevel"/>
     <w:tmpl w:val="FBF6D796"/>
@@ -49179,7 +49485,7 @@
       </w:pPr>
     </w:lvl>
   </w:abstractNum>
-  <w:abstractNum w:abstractNumId="26" w15:restartNumberingAfterBreak="0">
+  <w:abstractNum w:abstractNumId="27" w15:restartNumberingAfterBreak="0">
     <w:nsid w:val="732644FC"/>
     <w:multiLevelType w:val="multilevel"/>
     <w:tmpl w:val="FBF6D796"/>
@@ -49273,7 +49579,7 @@
       </w:pPr>
     </w:lvl>
   </w:abstractNum>
-  <w:abstractNum w:abstractNumId="27" w15:restartNumberingAfterBreak="0">
+  <w:abstractNum w:abstractNumId="28" w15:restartNumberingAfterBreak="0">
     <w:nsid w:val="762827BC"/>
     <w:multiLevelType w:val="multilevel"/>
     <w:tmpl w:val="F0268310"/>
@@ -49404,7 +49710,7 @@
       </w:rPr>
     </w:lvl>
   </w:abstractNum>
-  <w:abstractNum w:abstractNumId="28" w15:restartNumberingAfterBreak="0">
+  <w:abstractNum w:abstractNumId="29" w15:restartNumberingAfterBreak="0">
     <w:nsid w:val="76CB1986"/>
     <w:multiLevelType w:val="multilevel"/>
     <w:tmpl w:val="170CACF0"/>
@@ -49533,7 +49839,7 @@
       </w:rPr>
     </w:lvl>
   </w:abstractNum>
-  <w:abstractNum w:abstractNumId="29" w15:restartNumberingAfterBreak="0">
+  <w:abstractNum w:abstractNumId="30" w15:restartNumberingAfterBreak="0">
     <w:nsid w:val="76DD5814"/>
     <w:multiLevelType w:val="multilevel"/>
     <w:tmpl w:val="FBF6D796"/>
@@ -49627,7 +49933,7 @@
       </w:pPr>
     </w:lvl>
   </w:abstractNum>
-  <w:abstractNum w:abstractNumId="30" w15:restartNumberingAfterBreak="0">
+  <w:abstractNum w:abstractNumId="31" w15:restartNumberingAfterBreak="0">
     <w:nsid w:val="770C6597"/>
     <w:multiLevelType w:val="multilevel"/>
     <w:tmpl w:val="FBF6D796"/>
@@ -49721,7 +50027,7 @@
       </w:pPr>
     </w:lvl>
   </w:abstractNum>
-  <w:abstractNum w:abstractNumId="31" w15:restartNumberingAfterBreak="0">
+  <w:abstractNum w:abstractNumId="32" w15:restartNumberingAfterBreak="0">
     <w:nsid w:val="794D6047"/>
     <w:multiLevelType w:val="multilevel"/>
     <w:tmpl w:val="FBF6D796"/>
@@ -49815,7 +50121,7 @@
       </w:pPr>
     </w:lvl>
   </w:abstractNum>
-  <w:abstractNum w:abstractNumId="32" w15:restartNumberingAfterBreak="0">
+  <w:abstractNum w:abstractNumId="33" w15:restartNumberingAfterBreak="0">
     <w:nsid w:val="7F31573A"/>
     <w:multiLevelType w:val="multilevel"/>
     <w:tmpl w:val="FBF6D796"/>
@@ -49910,7 +50216,7 @@
     </w:lvl>
   </w:abstractNum>
   <w:num w:numId="1">
-    <w:abstractNumId w:val="28"/>
+    <w:abstractNumId w:val="29"/>
   </w:num>
   <w:num w:numId="2">
     <w:abstractNumId w:val="1"/>
@@ -49919,7 +50225,7 @@
     <w:abstractNumId w:val="3"/>
   </w:num>
   <w:num w:numId="4">
-    <w:abstractNumId w:val="23"/>
+    <w:abstractNumId w:val="24"/>
   </w:num>
   <w:num w:numId="5">
     <w:abstractNumId w:val="14"/>
@@ -49931,7 +50237,7 @@
     <w:abstractNumId w:val="13"/>
   </w:num>
   <w:num w:numId="8">
-    <w:abstractNumId w:val="29"/>
+    <w:abstractNumId w:val="30"/>
     <w:lvlOverride w:ilvl="0">
       <w:startOverride w:val="1"/>
     </w:lvlOverride>
@@ -49964,19 +50270,19 @@
     <w:abstractNumId w:val="21"/>
   </w:num>
   <w:num w:numId="10">
-    <w:abstractNumId w:val="22"/>
+    <w:abstractNumId w:val="23"/>
   </w:num>
   <w:num w:numId="11">
     <w:abstractNumId w:val="8"/>
   </w:num>
   <w:num w:numId="12">
-    <w:abstractNumId w:val="31"/>
+    <w:abstractNumId w:val="32"/>
   </w:num>
   <w:num w:numId="13">
     <w:abstractNumId w:val="2"/>
   </w:num>
   <w:num w:numId="14">
-    <w:abstractNumId w:val="26"/>
+    <w:abstractNumId w:val="27"/>
   </w:num>
   <w:num w:numId="15">
     <w:abstractNumId w:val="5"/>
@@ -49985,7 +50291,7 @@
     <w:abstractNumId w:val="18"/>
   </w:num>
   <w:num w:numId="17">
-    <w:abstractNumId w:val="25"/>
+    <w:abstractNumId w:val="26"/>
   </w:num>
   <w:num w:numId="18">
     <w:abstractNumId w:val="6"/>
@@ -49994,7 +50300,7 @@
     <w:abstractNumId w:val="17"/>
   </w:num>
   <w:num w:numId="20">
-    <w:abstractNumId w:val="32"/>
+    <w:abstractNumId w:val="33"/>
   </w:num>
   <w:num w:numId="21">
     <w:abstractNumId w:val="15"/>
@@ -50006,7 +50312,7 @@
     <w:abstractNumId w:val="12"/>
   </w:num>
   <w:num w:numId="24">
-    <w:abstractNumId w:val="30"/>
+    <w:abstractNumId w:val="31"/>
   </w:num>
   <w:num w:numId="25">
     <w:abstractNumId w:val="16"/>
@@ -50015,7 +50321,7 @@
     <w:abstractNumId w:val="20"/>
   </w:num>
   <w:num w:numId="27">
-    <w:abstractNumId w:val="24"/>
+    <w:abstractNumId w:val="25"/>
   </w:num>
   <w:num w:numId="28">
     <w:abstractNumId w:val="0"/>
@@ -50030,10 +50336,13 @@
     <w:abstractNumId w:val="7"/>
   </w:num>
   <w:num w:numId="32">
-    <w:abstractNumId w:val="27"/>
+    <w:abstractNumId w:val="28"/>
   </w:num>
   <w:num w:numId="33">
     <w:abstractNumId w:val="9"/>
+  </w:num>
+  <w:num w:numId="34">
+    <w:abstractNumId w:val="22"/>
   </w:num>
   <w:numIdMacAtCleanup w:val="33"/>
 </w:numbering>
@@ -51387,7 +51696,7 @@
 </file>
 
 <file path=customXml/itemProps1.xml><?xml version="1.0" encoding="utf-8"?>
-<ds:datastoreItem xmlns:ds="http://schemas.openxmlformats.org/officeDocument/2006/customXml" ds:itemID="{A777CF73-5B0B-4F02-8D04-F1B7AED9D108}">
+<ds:datastoreItem xmlns:ds="http://schemas.openxmlformats.org/officeDocument/2006/customXml" ds:itemID="{877E637A-15F6-4D71-904E-801A3459249D}">
   <ds:schemaRefs>
     <ds:schemaRef ds:uri="http://schemas.openxmlformats.org/officeDocument/2006/bibliography"/>
   </ds:schemaRefs>

</xml_diff>

<commit_message>
se hizo el diagrama de distribucion
se añade el diagrama de distribucion al word y se mofifica los datos del computador del sistema añadiendo monitor, teclado y mouse.
</commit_message>
<xml_diff>
--- a/DOCUMENTACION SISTEMA DE INVENTARIO/Trabajo final inventario.docx
+++ b/DOCUMENTACION SISTEMA DE INVENTARIO/Trabajo final inventario.docx
@@ -643,7 +643,6 @@
                                     <w:dataBinding w:prefixMappings="xmlns:ns0='http://purl.org/dc/elements/1.1/' xmlns:ns1='http://schemas.openxmlformats.org/package/2006/metadata/core-properties' " w:xpath="/ns1:coreProperties[1]/ns0:title[1]" w:storeItemID="{6C3C8BC8-F283-45AE-878A-BAB7291924A1}"/>
                                     <w:text/>
                                   </w:sdtPr>
-                                  <w:sdtEndPr/>
                                   <w:sdtContent>
                                     <w:p>
                                       <w:pPr>
@@ -694,7 +693,6 @@
                                       <w:dataBinding w:prefixMappings="xmlns:ns0='http://purl.org/dc/elements/1.1/' xmlns:ns1='http://schemas.openxmlformats.org/package/2006/metadata/core-properties' " w:xpath="/ns1:coreProperties[1]/ns0:subject[1]" w:storeItemID="{6C3C8BC8-F283-45AE-878A-BAB7291924A1}"/>
                                       <w:text/>
                                     </w:sdtPr>
-                                    <w:sdtEndPr/>
                                     <w:sdtContent>
                                       <w:r>
                                         <w:rPr>
@@ -1981,7 +1979,7 @@
           <w:sz w:val="28"/>
           <w:szCs w:val="28"/>
         </w:rPr>
-        <w:t>Referencias de sistemas informáticos.</w:t>
+        <w:t xml:space="preserve">Diagrama de distribución </w:t>
       </w:r>
     </w:p>
     <w:p>
@@ -2004,6 +2002,29 @@
           <w:sz w:val="28"/>
           <w:szCs w:val="28"/>
         </w:rPr>
+        <w:t>Referencias de sistemas informáticos.</w:t>
+      </w:r>
+    </w:p>
+    <w:p>
+      <w:pPr>
+        <w:pStyle w:val="Prrafodelista"/>
+        <w:numPr>
+          <w:ilvl w:val="0"/>
+          <w:numId w:val="2"/>
+        </w:numPr>
+        <w:jc w:val="left"/>
+        <w:rPr>
+          <w:rFonts w:cs="Arial"/>
+          <w:sz w:val="28"/>
+          <w:szCs w:val="28"/>
+        </w:rPr>
+      </w:pPr>
+      <w:r>
+        <w:rPr>
+          <w:rFonts w:cs="Arial"/>
+          <w:sz w:val="28"/>
+          <w:szCs w:val="28"/>
+        </w:rPr>
         <w:t>Bibliografía.</w:t>
       </w:r>
     </w:p>
@@ -2584,7 +2605,6 @@
           <w:szCs w:val="28"/>
           <w:u w:val="single"/>
         </w:rPr>
-        <w:lastRenderedPageBreak/>
         <w:t>Justif</w:t>
       </w:r>
       <w:r>
@@ -2831,7 +2851,6 @@
           <w:szCs w:val="28"/>
           <w:u w:val="single"/>
         </w:rPr>
-        <w:lastRenderedPageBreak/>
         <w:t>Alcances y Limitaciones:</w:t>
       </w:r>
     </w:p>
@@ -3209,7 +3228,6 @@
           <w:szCs w:val="28"/>
           <w:u w:val="single"/>
         </w:rPr>
-        <w:lastRenderedPageBreak/>
         <w:t>Objetivo General:</w:t>
       </w:r>
     </w:p>
@@ -3434,7 +3452,6 @@
           <w:szCs w:val="28"/>
           <w:u w:val="single"/>
         </w:rPr>
-        <w:lastRenderedPageBreak/>
         <w:t>Objetivos específicos:</w:t>
       </w:r>
     </w:p>
@@ -8230,12 +8247,120 @@
                 <w:lang w:val="en-US"/>
               </w:rPr>
             </w:pPr>
+            <w:r>
+              <w:rPr>
+                <w:rFonts w:cs="Arial"/>
+                <w:lang w:val="en-US"/>
+              </w:rPr>
+              <w:t>Monitor</w:t>
+            </w:r>
+          </w:p>
+        </w:tc>
+        <w:tc>
+          <w:tcPr>
+            <w:tcW w:w="4322" w:type="dxa"/>
+          </w:tcPr>
+          <w:p>
+            <w:pPr>
+              <w:cnfStyle w:val="000000000000" w:firstRow="0" w:lastRow="0" w:firstColumn="0" w:lastColumn="0" w:oddVBand="0" w:evenVBand="0" w:oddHBand="0" w:evenHBand="0" w:firstRowFirstColumn="0" w:firstRowLastColumn="0" w:lastRowFirstColumn="0" w:lastRowLastColumn="0"/>
+              <w:rPr>
+                <w:rFonts w:cs="Arial"/>
+              </w:rPr>
+            </w:pPr>
+            <w:r>
+              <w:rPr>
+                <w:rFonts w:cs="Arial"/>
+              </w:rPr>
+              <w:t>HP 2</w:t>
+            </w:r>
+            <w:r>
+              <w:rPr>
+                <w:rFonts w:cs="Arial"/>
+              </w:rPr>
+              <w:t>4</w:t>
+            </w:r>
+            <w:r>
+              <w:rPr>
+                <w:rFonts w:cs="Arial"/>
+              </w:rPr>
+              <w:t xml:space="preserve"> pulgadas</w:t>
+            </w:r>
+          </w:p>
+        </w:tc>
+      </w:tr>
+      <w:tr>
+        <w:trPr>
+          <w:cnfStyle w:val="000000100000" w:firstRow="0" w:lastRow="0" w:firstColumn="0" w:lastColumn="0" w:oddVBand="0" w:evenVBand="0" w:oddHBand="1" w:evenHBand="0" w:firstRowFirstColumn="0" w:firstRowLastColumn="0" w:lastRowFirstColumn="0" w:lastRowLastColumn="0"/>
+        </w:trPr>
+        <w:tc>
+          <w:tcPr>
+            <w:cnfStyle w:val="001000000000" w:firstRow="0" w:lastRow="0" w:firstColumn="1" w:lastColumn="0" w:oddVBand="0" w:evenVBand="0" w:oddHBand="0" w:evenHBand="0" w:firstRowFirstColumn="0" w:firstRowLastColumn="0" w:lastRowFirstColumn="0" w:lastRowLastColumn="0"/>
+            <w:tcW w:w="4322" w:type="dxa"/>
+          </w:tcPr>
+          <w:p>
+            <w:pPr>
+              <w:rPr>
+                <w:rFonts w:cs="Arial"/>
+                <w:lang w:val="en-US"/>
+              </w:rPr>
+            </w:pPr>
             <w:proofErr w:type="spellStart"/>
             <w:r>
               <w:rPr>
                 <w:rFonts w:cs="Arial"/>
                 <w:lang w:val="en-US"/>
               </w:rPr>
+              <w:t>Teclado</w:t>
+            </w:r>
+            <w:proofErr w:type="spellEnd"/>
+            <w:r>
+              <w:rPr>
+                <w:rFonts w:cs="Arial"/>
+                <w:lang w:val="en-US"/>
+              </w:rPr>
+              <w:t xml:space="preserve"> y Mouse </w:t>
+            </w:r>
+          </w:p>
+        </w:tc>
+        <w:tc>
+          <w:tcPr>
+            <w:tcW w:w="4322" w:type="dxa"/>
+          </w:tcPr>
+          <w:p>
+            <w:pPr>
+              <w:cnfStyle w:val="000000100000" w:firstRow="0" w:lastRow="0" w:firstColumn="0" w:lastColumn="0" w:oddVBand="0" w:evenVBand="0" w:oddHBand="1" w:evenHBand="0" w:firstRowFirstColumn="0" w:firstRowLastColumn="0" w:lastRowFirstColumn="0" w:lastRowLastColumn="0"/>
+              <w:rPr>
+                <w:rFonts w:cs="Arial"/>
+              </w:rPr>
+            </w:pPr>
+            <w:r>
+              <w:rPr>
+                <w:rFonts w:cs="Arial"/>
+              </w:rPr>
+              <w:t>HP</w:t>
+            </w:r>
+          </w:p>
+        </w:tc>
+      </w:tr>
+      <w:tr>
+        <w:tc>
+          <w:tcPr>
+            <w:cnfStyle w:val="001000000000" w:firstRow="0" w:lastRow="0" w:firstColumn="1" w:lastColumn="0" w:oddVBand="0" w:evenVBand="0" w:oddHBand="0" w:evenHBand="0" w:firstRowFirstColumn="0" w:firstRowLastColumn="0" w:lastRowFirstColumn="0" w:lastRowLastColumn="0"/>
+            <w:tcW w:w="4322" w:type="dxa"/>
+          </w:tcPr>
+          <w:p>
+            <w:pPr>
+              <w:rPr>
+                <w:rFonts w:cs="Arial"/>
+                <w:lang w:val="en-US"/>
+              </w:rPr>
+            </w:pPr>
+            <w:proofErr w:type="spellStart"/>
+            <w:r>
+              <w:rPr>
+                <w:rFonts w:cs="Arial"/>
+                <w:lang w:val="en-US"/>
+              </w:rPr>
               <w:t>Descripción</w:t>
             </w:r>
             <w:proofErr w:type="spellEnd"/>
@@ -8293,7 +8418,19 @@
               <w:rPr>
                 <w:rFonts w:cs="Arial"/>
               </w:rPr>
-              <w:t>GB de RAM, útil para el programa que administrará el parqueadero.</w:t>
+              <w:t xml:space="preserve">GB de RAM, útil para el </w:t>
+            </w:r>
+            <w:r>
+              <w:rPr>
+                <w:rFonts w:cs="Arial"/>
+              </w:rPr>
+              <w:t>sistema de inventario</w:t>
+            </w:r>
+            <w:r>
+              <w:rPr>
+                <w:rFonts w:cs="Arial"/>
+              </w:rPr>
+              <w:t>.</w:t>
             </w:r>
           </w:p>
         </w:tc>
@@ -8374,6 +8511,7 @@
               <w:rPr>
                 <w:rFonts w:cs="Arial"/>
               </w:rPr>
+              <w:lastRenderedPageBreak/>
               <w:t>Tipo Equipo</w:t>
             </w:r>
           </w:p>
@@ -8457,7 +8595,6 @@
               <w:rPr>
                 <w:rFonts w:cs="Arial"/>
               </w:rPr>
-              <w:lastRenderedPageBreak/>
               <w:t>Modelo</w:t>
             </w:r>
           </w:p>
@@ -9096,6 +9233,7 @@
               <w:rPr>
                 <w:rFonts w:cs="Arial"/>
               </w:rPr>
+              <w:lastRenderedPageBreak/>
               <w:t>Tiempo de recarga de 6 horas a 90% después de la descarga completa</w:t>
             </w:r>
             <w:r>
@@ -9121,7 +9259,6 @@
               <w:rPr>
                 <w:rFonts w:cs="Arial"/>
               </w:rPr>
-              <w:lastRenderedPageBreak/>
               <w:t>Ideal para el hogar u oficina con alarmas audibles que anuncian pérdida de potencia.</w:t>
             </w:r>
           </w:p>
@@ -9438,7 +9575,6 @@
           <w:sz w:val="28"/>
           <w:szCs w:val="28"/>
           <w:u w:val="single"/>
-          <w:lang w:val="en-US"/>
         </w:rPr>
       </w:pPr>
     </w:p>
@@ -9451,7 +9587,6 @@
           <w:sz w:val="28"/>
           <w:szCs w:val="28"/>
           <w:u w:val="single"/>
-          <w:lang w:val="en-US"/>
         </w:rPr>
       </w:pPr>
     </w:p>
@@ -9563,7 +9698,6 @@
           <w:szCs w:val="28"/>
           <w:u w:val="single"/>
         </w:rPr>
-        <w:lastRenderedPageBreak/>
         <w:t>BPMN</w:t>
       </w:r>
       <w:r>
@@ -9745,7 +9879,6 @@
           <w:szCs w:val="28"/>
           <w:u w:val="single"/>
         </w:rPr>
-        <w:lastRenderedPageBreak/>
         <w:t>Requerimientos</w:t>
       </w:r>
       <w:r>
@@ -10554,7 +10687,6 @@
                 <w:b/>
                 <w:bCs/>
               </w:rPr>
-              <w:lastRenderedPageBreak/>
               <w:t xml:space="preserve">Identificación del requerimiento </w:t>
             </w:r>
           </w:p>
@@ -45993,7 +46125,6 @@
           <w:u w:val="single"/>
         </w:rPr>
       </w:pPr>
-      <w:bookmarkStart w:id="24" w:name="_GoBack"/>
       <w:r>
         <w:rPr>
           <w:noProof/>
@@ -46040,7 +46171,6 @@
           </wp:inline>
         </w:drawing>
       </w:r>
-      <w:bookmarkEnd w:id="24"/>
     </w:p>
     <w:p>
       <w:pPr>
@@ -46152,6 +46282,367 @@
           <w:u w:val="single"/>
         </w:rPr>
         <w:lastRenderedPageBreak/>
+        <w:t>Diagrama de distribución</w:t>
+      </w:r>
+    </w:p>
+    <w:p>
+      <w:pPr>
+        <w:pStyle w:val="Prrafodelista"/>
+        <w:ind w:left="567"/>
+        <w:jc w:val="left"/>
+        <w:rPr>
+          <w:rFonts w:cs="Arial"/>
+          <w:b/>
+          <w:sz w:val="28"/>
+          <w:szCs w:val="28"/>
+          <w:u w:val="single"/>
+        </w:rPr>
+      </w:pPr>
+    </w:p>
+    <w:p>
+      <w:pPr>
+        <w:pStyle w:val="Prrafodelista"/>
+        <w:ind w:left="0" w:hanging="851"/>
+        <w:jc w:val="left"/>
+        <w:rPr>
+          <w:rFonts w:cs="Arial"/>
+          <w:b/>
+          <w:sz w:val="28"/>
+          <w:szCs w:val="28"/>
+          <w:u w:val="single"/>
+        </w:rPr>
+      </w:pPr>
+      <w:r>
+        <w:rPr>
+          <w:rFonts w:cs="Arial"/>
+          <w:b/>
+          <w:noProof/>
+          <w:sz w:val="28"/>
+          <w:szCs w:val="28"/>
+          <w:u w:val="single"/>
+        </w:rPr>
+        <w:drawing>
+          <wp:inline distT="0" distB="0" distL="0" distR="0">
+            <wp:extent cx="6691630" cy="4343400"/>
+            <wp:effectExtent l="0" t="0" r="0" b="0"/>
+            <wp:docPr id="17" name="Imagen 17"/>
+            <wp:cNvGraphicFramePr>
+              <a:graphicFrameLocks xmlns:a="http://schemas.openxmlformats.org/drawingml/2006/main" noChangeAspect="1"/>
+            </wp:cNvGraphicFramePr>
+            <a:graphic xmlns:a="http://schemas.openxmlformats.org/drawingml/2006/main">
+              <a:graphicData uri="http://schemas.openxmlformats.org/drawingml/2006/picture">
+                <pic:pic xmlns:pic="http://schemas.openxmlformats.org/drawingml/2006/picture">
+                  <pic:nvPicPr>
+                    <pic:cNvPr id="17" name="pantallazo diagrama de distribucion.PNG"/>
+                    <pic:cNvPicPr/>
+                  </pic:nvPicPr>
+                  <pic:blipFill>
+                    <a:blip r:embed="rId36">
+                      <a:extLst>
+                        <a:ext uri="{28A0092B-C50C-407E-A947-70E740481C1C}">
+                          <a14:useLocalDpi xmlns:a14="http://schemas.microsoft.com/office/drawing/2010/main" val="0"/>
+                        </a:ext>
+                      </a:extLst>
+                    </a:blip>
+                    <a:stretch>
+                      <a:fillRect/>
+                    </a:stretch>
+                  </pic:blipFill>
+                  <pic:spPr>
+                    <a:xfrm>
+                      <a:off x="0" y="0"/>
+                      <a:ext cx="6704177" cy="4351544"/>
+                    </a:xfrm>
+                    <a:prstGeom prst="rect">
+                      <a:avLst/>
+                    </a:prstGeom>
+                  </pic:spPr>
+                </pic:pic>
+              </a:graphicData>
+            </a:graphic>
+          </wp:inline>
+        </w:drawing>
+      </w:r>
+    </w:p>
+    <w:p>
+      <w:pPr>
+        <w:pStyle w:val="Prrafodelista"/>
+        <w:ind w:left="0" w:hanging="851"/>
+        <w:jc w:val="left"/>
+        <w:rPr>
+          <w:rFonts w:cs="Arial"/>
+          <w:b/>
+          <w:sz w:val="28"/>
+          <w:szCs w:val="28"/>
+          <w:u w:val="single"/>
+        </w:rPr>
+      </w:pPr>
+    </w:p>
+    <w:p>
+      <w:pPr>
+        <w:pStyle w:val="Prrafodelista"/>
+        <w:ind w:left="0" w:hanging="851"/>
+        <w:jc w:val="left"/>
+        <w:rPr>
+          <w:rFonts w:cs="Arial"/>
+          <w:b/>
+          <w:sz w:val="28"/>
+          <w:szCs w:val="28"/>
+          <w:u w:val="single"/>
+        </w:rPr>
+      </w:pPr>
+    </w:p>
+    <w:p>
+      <w:pPr>
+        <w:pStyle w:val="Prrafodelista"/>
+        <w:ind w:left="0" w:hanging="851"/>
+        <w:jc w:val="left"/>
+        <w:rPr>
+          <w:rFonts w:cs="Arial"/>
+          <w:b/>
+          <w:sz w:val="28"/>
+          <w:szCs w:val="28"/>
+          <w:u w:val="single"/>
+        </w:rPr>
+      </w:pPr>
+    </w:p>
+    <w:p>
+      <w:pPr>
+        <w:pStyle w:val="Prrafodelista"/>
+        <w:ind w:left="0" w:hanging="851"/>
+        <w:jc w:val="left"/>
+        <w:rPr>
+          <w:rFonts w:cs="Arial"/>
+          <w:b/>
+          <w:sz w:val="28"/>
+          <w:szCs w:val="28"/>
+          <w:u w:val="single"/>
+        </w:rPr>
+      </w:pPr>
+      <w:bookmarkStart w:id="24" w:name="_GoBack"/>
+      <w:bookmarkEnd w:id="24"/>
+    </w:p>
+    <w:p>
+      <w:pPr>
+        <w:pStyle w:val="Prrafodelista"/>
+        <w:ind w:left="0" w:hanging="851"/>
+        <w:jc w:val="left"/>
+        <w:rPr>
+          <w:rFonts w:cs="Arial"/>
+          <w:b/>
+          <w:sz w:val="28"/>
+          <w:szCs w:val="28"/>
+          <w:u w:val="single"/>
+        </w:rPr>
+      </w:pPr>
+    </w:p>
+    <w:p>
+      <w:pPr>
+        <w:pStyle w:val="Prrafodelista"/>
+        <w:ind w:left="0" w:hanging="851"/>
+        <w:jc w:val="left"/>
+        <w:rPr>
+          <w:rFonts w:cs="Arial"/>
+          <w:b/>
+          <w:sz w:val="28"/>
+          <w:szCs w:val="28"/>
+          <w:u w:val="single"/>
+        </w:rPr>
+      </w:pPr>
+    </w:p>
+    <w:p>
+      <w:pPr>
+        <w:pStyle w:val="Prrafodelista"/>
+        <w:ind w:left="0" w:hanging="851"/>
+        <w:jc w:val="left"/>
+        <w:rPr>
+          <w:rFonts w:cs="Arial"/>
+          <w:b/>
+          <w:sz w:val="28"/>
+          <w:szCs w:val="28"/>
+          <w:u w:val="single"/>
+        </w:rPr>
+      </w:pPr>
+    </w:p>
+    <w:p>
+      <w:pPr>
+        <w:pStyle w:val="Prrafodelista"/>
+        <w:ind w:left="0" w:hanging="851"/>
+        <w:jc w:val="left"/>
+        <w:rPr>
+          <w:rFonts w:cs="Arial"/>
+          <w:b/>
+          <w:sz w:val="28"/>
+          <w:szCs w:val="28"/>
+          <w:u w:val="single"/>
+        </w:rPr>
+      </w:pPr>
+    </w:p>
+    <w:p>
+      <w:pPr>
+        <w:pStyle w:val="Prrafodelista"/>
+        <w:ind w:left="0" w:hanging="851"/>
+        <w:jc w:val="left"/>
+        <w:rPr>
+          <w:rFonts w:cs="Arial"/>
+          <w:b/>
+          <w:sz w:val="28"/>
+          <w:szCs w:val="28"/>
+          <w:u w:val="single"/>
+        </w:rPr>
+      </w:pPr>
+    </w:p>
+    <w:p>
+      <w:pPr>
+        <w:pStyle w:val="Prrafodelista"/>
+        <w:ind w:left="0" w:hanging="851"/>
+        <w:jc w:val="left"/>
+        <w:rPr>
+          <w:rFonts w:cs="Arial"/>
+          <w:b/>
+          <w:sz w:val="28"/>
+          <w:szCs w:val="28"/>
+          <w:u w:val="single"/>
+        </w:rPr>
+      </w:pPr>
+    </w:p>
+    <w:p>
+      <w:pPr>
+        <w:pStyle w:val="Prrafodelista"/>
+        <w:ind w:left="0" w:hanging="851"/>
+        <w:jc w:val="left"/>
+        <w:rPr>
+          <w:rFonts w:cs="Arial"/>
+          <w:b/>
+          <w:sz w:val="28"/>
+          <w:szCs w:val="28"/>
+          <w:u w:val="single"/>
+        </w:rPr>
+      </w:pPr>
+    </w:p>
+    <w:p>
+      <w:pPr>
+        <w:pStyle w:val="Prrafodelista"/>
+        <w:ind w:left="0" w:hanging="851"/>
+        <w:jc w:val="left"/>
+        <w:rPr>
+          <w:rFonts w:cs="Arial"/>
+          <w:b/>
+          <w:sz w:val="28"/>
+          <w:szCs w:val="28"/>
+          <w:u w:val="single"/>
+        </w:rPr>
+      </w:pPr>
+    </w:p>
+    <w:p>
+      <w:pPr>
+        <w:pStyle w:val="Prrafodelista"/>
+        <w:ind w:left="0" w:hanging="851"/>
+        <w:jc w:val="left"/>
+        <w:rPr>
+          <w:rFonts w:cs="Arial"/>
+          <w:b/>
+          <w:sz w:val="28"/>
+          <w:szCs w:val="28"/>
+          <w:u w:val="single"/>
+        </w:rPr>
+      </w:pPr>
+    </w:p>
+    <w:p>
+      <w:pPr>
+        <w:pStyle w:val="Prrafodelista"/>
+        <w:ind w:left="0" w:hanging="851"/>
+        <w:jc w:val="left"/>
+        <w:rPr>
+          <w:rFonts w:cs="Arial"/>
+          <w:b/>
+          <w:sz w:val="28"/>
+          <w:szCs w:val="28"/>
+          <w:u w:val="single"/>
+        </w:rPr>
+      </w:pPr>
+    </w:p>
+    <w:p>
+      <w:pPr>
+        <w:pStyle w:val="Prrafodelista"/>
+        <w:ind w:left="0" w:hanging="851"/>
+        <w:jc w:val="left"/>
+        <w:rPr>
+          <w:rFonts w:cs="Arial"/>
+          <w:b/>
+          <w:sz w:val="28"/>
+          <w:szCs w:val="28"/>
+          <w:u w:val="single"/>
+        </w:rPr>
+      </w:pPr>
+    </w:p>
+    <w:p>
+      <w:pPr>
+        <w:pStyle w:val="Prrafodelista"/>
+        <w:ind w:left="0" w:hanging="851"/>
+        <w:jc w:val="left"/>
+        <w:rPr>
+          <w:rFonts w:cs="Arial"/>
+          <w:b/>
+          <w:sz w:val="28"/>
+          <w:szCs w:val="28"/>
+          <w:u w:val="single"/>
+        </w:rPr>
+      </w:pPr>
+    </w:p>
+    <w:p>
+      <w:pPr>
+        <w:pStyle w:val="Prrafodelista"/>
+        <w:ind w:left="0" w:hanging="851"/>
+        <w:jc w:val="left"/>
+        <w:rPr>
+          <w:rFonts w:cs="Arial"/>
+          <w:b/>
+          <w:sz w:val="28"/>
+          <w:szCs w:val="28"/>
+          <w:u w:val="single"/>
+        </w:rPr>
+      </w:pPr>
+    </w:p>
+    <w:p>
+      <w:pPr>
+        <w:pStyle w:val="Prrafodelista"/>
+        <w:ind w:left="0" w:hanging="851"/>
+        <w:jc w:val="left"/>
+        <w:rPr>
+          <w:rFonts w:cs="Arial"/>
+          <w:b/>
+          <w:sz w:val="28"/>
+          <w:szCs w:val="28"/>
+          <w:u w:val="single"/>
+        </w:rPr>
+      </w:pPr>
+    </w:p>
+    <w:p>
+      <w:pPr>
+        <w:pStyle w:val="Prrafodelista"/>
+        <w:numPr>
+          <w:ilvl w:val="0"/>
+          <w:numId w:val="33"/>
+        </w:numPr>
+        <w:ind w:left="567" w:hanging="720"/>
+        <w:jc w:val="left"/>
+        <w:rPr>
+          <w:rFonts w:cs="Arial"/>
+          <w:b/>
+          <w:sz w:val="28"/>
+          <w:szCs w:val="28"/>
+          <w:u w:val="single"/>
+        </w:rPr>
+      </w:pPr>
+      <w:r>
+        <w:rPr>
+          <w:rFonts w:cs="Arial"/>
+          <w:b/>
+          <w:sz w:val="28"/>
+          <w:szCs w:val="28"/>
+          <w:u w:val="single"/>
+        </w:rPr>
         <w:t>Referencias de sistemas informáticos.</w:t>
       </w:r>
     </w:p>
@@ -46526,7 +47017,6 @@
             <w:id w:val="111145805"/>
             <w:bibliography/>
           </w:sdtPr>
-          <w:sdtEndPr/>
           <w:sdtContent>
             <w:p/>
             <w:p>
@@ -46535,7 +47025,7 @@
               </w:r>
             </w:p>
             <w:p>
-              <w:hyperlink r:id="rId36" w:history="1">
+              <w:hyperlink r:id="rId37" w:history="1">
                 <w:r>
                   <w:rPr>
                     <w:rStyle w:val="Hipervnculo"/>
@@ -46557,7 +47047,7 @@
                   <w:rStyle w:val="Hipervnculo"/>
                 </w:rPr>
               </w:pPr>
-              <w:hyperlink r:id="rId37" w:history="1">
+              <w:hyperlink r:id="rId38" w:history="1">
                 <w:r>
                   <w:rPr>
                     <w:rStyle w:val="Hipervnculo"/>
@@ -46574,7 +47064,7 @@
             </w:p>
             <w:p/>
             <w:p>
-              <w:hyperlink r:id="rId38" w:history="1">
+              <w:hyperlink r:id="rId39" w:history="1">
                 <w:r>
                   <w:rPr>
                     <w:rStyle w:val="Hipervnculo"/>
@@ -46611,8 +47101,8 @@
       </w:pPr>
     </w:p>
     <w:sectPr>
-      <w:headerReference w:type="default" r:id="rId39"/>
-      <w:footerReference w:type="default" r:id="rId40"/>
+      <w:headerReference w:type="default" r:id="rId40"/>
+      <w:footerReference w:type="default" r:id="rId41"/>
       <w:pgSz w:w="12240" w:h="15840"/>
       <w:pgMar w:top="1701" w:right="1134" w:bottom="1701" w:left="2268" w:header="1701" w:footer="1701" w:gutter="0"/>
       <w:pgNumType w:start="0"/>
@@ -51696,7 +52186,7 @@
 </file>
 
 <file path=customXml/itemProps1.xml><?xml version="1.0" encoding="utf-8"?>
-<ds:datastoreItem xmlns:ds="http://schemas.openxmlformats.org/officeDocument/2006/customXml" ds:itemID="{877E637A-15F6-4D71-904E-801A3459249D}">
+<ds:datastoreItem xmlns:ds="http://schemas.openxmlformats.org/officeDocument/2006/customXml" ds:itemID="{2B3F95ED-8CA4-4E34-9FB3-248B6DCF9356}">
   <ds:schemaRefs>
     <ds:schemaRef ds:uri="http://schemas.openxmlformats.org/officeDocument/2006/bibliography"/>
   </ds:schemaRefs>

</xml_diff>

<commit_message>
diagrama gantt y word de proyecto
se hizo cambios al diagrama de gantt en costos y fecha para terminarlo el 30 de julio, actualizados los pantallazos del  diagrama de gantt en el word del proyecto
</commit_message>
<xml_diff>
--- a/DOCUMENTACION SISTEMA DE INVENTARIO/Trabajo final inventario.docx
+++ b/DOCUMENTACION SISTEMA DE INVENTARIO/Trabajo final inventario.docx
@@ -3782,7 +3782,9 @@
         <w:rPr>
           <w:rFonts w:cs="Arial"/>
           <w:b/>
-          <w:szCs w:val="24"/>
+          <w:sz w:val="28"/>
+          <w:szCs w:val="28"/>
+          <w:u w:val="single"/>
         </w:rPr>
       </w:pPr>
       <w:r>
@@ -3790,10 +3792,10 @@
           <w:noProof/>
         </w:rPr>
         <w:drawing>
-          <wp:inline distT="0" distB="0" distL="0" distR="0" wp14:anchorId="307E7664" wp14:editId="4C630054">
-            <wp:extent cx="5612130" cy="5490845"/>
-            <wp:effectExtent l="0" t="0" r="7620" b="0"/>
-            <wp:docPr id="18" name="Imagen 18"/>
+          <wp:inline distT="0" distB="0" distL="0" distR="0" wp14:anchorId="6E8DB4BA" wp14:editId="73EDEF63">
+            <wp:extent cx="5612130" cy="4908550"/>
+            <wp:effectExtent l="0" t="0" r="7620" b="6350"/>
+            <wp:docPr id="23" name="Imagen 23"/>
             <wp:cNvGraphicFramePr>
               <a:graphicFrameLocks xmlns:a="http://schemas.openxmlformats.org/drawingml/2006/main" noChangeAspect="1"/>
             </wp:cNvGraphicFramePr>
@@ -3813,7 +3815,7 @@
                   <pic:spPr>
                     <a:xfrm>
                       <a:off x="0" y="0"/>
-                      <a:ext cx="5612130" cy="5490845"/>
+                      <a:ext cx="5612130" cy="4908550"/>
                     </a:xfrm>
                     <a:prstGeom prst="rect">
                       <a:avLst/>
@@ -3831,6 +3833,17 @@
         <w:rPr>
           <w:rFonts w:cs="Arial"/>
           <w:b/>
+          <w:sz w:val="28"/>
+          <w:szCs w:val="28"/>
+          <w:u w:val="single"/>
+        </w:rPr>
+      </w:pPr>
+    </w:p>
+    <w:p>
+      <w:pPr>
+        <w:rPr>
+          <w:rFonts w:cs="Arial"/>
+          <w:b/>
           <w:szCs w:val="24"/>
         </w:rPr>
       </w:pPr>
@@ -3840,10 +3853,10 @@
         </w:rPr>
         <w:lastRenderedPageBreak/>
         <w:drawing>
-          <wp:inline distT="0" distB="0" distL="0" distR="0" wp14:anchorId="66BA4BFA" wp14:editId="4D2979A5">
-            <wp:extent cx="5612130" cy="3615690"/>
-            <wp:effectExtent l="0" t="0" r="7620" b="3810"/>
-            <wp:docPr id="42" name="Imagen 42"/>
+          <wp:inline distT="0" distB="0" distL="0" distR="0" wp14:anchorId="092DCF24" wp14:editId="616778C8">
+            <wp:extent cx="5612130" cy="2917190"/>
+            <wp:effectExtent l="0" t="0" r="7620" b="0"/>
+            <wp:docPr id="22" name="Imagen 22"/>
             <wp:cNvGraphicFramePr>
               <a:graphicFrameLocks xmlns:a="http://schemas.openxmlformats.org/drawingml/2006/main" noChangeAspect="1"/>
             </wp:cNvGraphicFramePr>
@@ -3863,7 +3876,7 @@
                   <pic:spPr>
                     <a:xfrm>
                       <a:off x="0" y="0"/>
-                      <a:ext cx="5612130" cy="3615690"/>
+                      <a:ext cx="5612130" cy="2917190"/>
                     </a:xfrm>
                     <a:prstGeom prst="rect">
                       <a:avLst/>
@@ -3965,6 +3978,35 @@
           <w:szCs w:val="24"/>
         </w:rPr>
       </w:pPr>
+      <w:bookmarkStart w:id="0" w:name="_GoBack"/>
+      <w:bookmarkEnd w:id="0"/>
+    </w:p>
+    <w:p>
+      <w:pPr>
+        <w:rPr>
+          <w:rFonts w:cs="Arial"/>
+          <w:b/>
+          <w:szCs w:val="24"/>
+        </w:rPr>
+      </w:pPr>
+    </w:p>
+    <w:p>
+      <w:pPr>
+        <w:rPr>
+          <w:rFonts w:cs="Arial"/>
+          <w:b/>
+          <w:szCs w:val="24"/>
+        </w:rPr>
+      </w:pPr>
+    </w:p>
+    <w:p>
+      <w:pPr>
+        <w:rPr>
+          <w:rFonts w:cs="Arial"/>
+          <w:b/>
+          <w:szCs w:val="24"/>
+        </w:rPr>
+      </w:pPr>
     </w:p>
     <w:p>
       <w:pPr>
@@ -4386,10 +4428,19 @@
               <w:t>$</w:t>
             </w:r>
             <w:r>
-              <w:t>17</w:t>
-            </w:r>
-            <w:r>
-              <w:t>.760.000</w:t>
+              <w:t>1</w:t>
+            </w:r>
+            <w:r>
+              <w:t>5</w:t>
+            </w:r>
+            <w:r>
+              <w:t>.</w:t>
+            </w:r>
+            <w:r>
+              <w:t>52</w:t>
+            </w:r>
+            <w:r>
+              <w:t>0.000</w:t>
             </w:r>
           </w:p>
         </w:tc>
@@ -4444,13 +4495,13 @@
               <w:t>$</w:t>
             </w:r>
             <w:r>
-              <w:t>5</w:t>
+              <w:t>7</w:t>
             </w:r>
             <w:r>
               <w:t>.</w:t>
             </w:r>
             <w:r>
-              <w:t>920</w:t>
+              <w:t>760</w:t>
             </w:r>
             <w:r>
               <w:t>.000</w:t>
@@ -4497,16 +4548,13 @@
               <w:t>$</w:t>
             </w:r>
             <w:r>
-              <w:t>2</w:t>
-            </w:r>
-            <w:r>
-              <w:t>6</w:t>
+              <w:t>25</w:t>
             </w:r>
             <w:r>
               <w:t>.</w:t>
             </w:r>
             <w:r>
-              <w:t>395</w:t>
+              <w:t>995</w:t>
             </w:r>
             <w:r>
               <w:t>.000</w:t>
@@ -4515,6 +4563,24 @@
         </w:tc>
       </w:tr>
     </w:tbl>
+    <w:p>
+      <w:pPr>
+        <w:rPr>
+          <w:rFonts w:cs="Arial"/>
+          <w:b/>
+          <w:szCs w:val="24"/>
+        </w:rPr>
+      </w:pPr>
+    </w:p>
+    <w:p>
+      <w:pPr>
+        <w:rPr>
+          <w:rFonts w:cs="Arial"/>
+          <w:b/>
+          <w:szCs w:val="24"/>
+        </w:rPr>
+      </w:pPr>
+    </w:p>
     <w:p>
       <w:pPr>
         <w:rPr>
@@ -4614,7 +4680,7 @@
           <w:u w:val="single"/>
         </w:rPr>
       </w:pPr>
-      <w:bookmarkStart w:id="0" w:name="_Hlk8245122"/>
+      <w:bookmarkStart w:id="1" w:name="_Hlk8245122"/>
       <w:r>
         <w:rPr>
           <w:rFonts w:cs="Arial"/>
@@ -4622,7 +4688,6 @@
           <w:szCs w:val="28"/>
           <w:u w:val="single"/>
         </w:rPr>
-        <w:lastRenderedPageBreak/>
         <w:t xml:space="preserve">Encuestas mediante </w:t>
       </w:r>
       <w:r>
@@ -4694,7 +4759,7 @@
         </w:rPr>
         <w:t xml:space="preserve">Formato de encuesta a usuarios </w:t>
       </w:r>
-      <w:bookmarkStart w:id="1" w:name="_Hlk8245098"/>
+      <w:bookmarkStart w:id="2" w:name="_Hlk8245098"/>
       <w:r>
         <w:rPr>
           <w:rFonts w:cs="Arial"/>
@@ -4704,7 +4769,7 @@
         </w:rPr>
         <w:t>de pequeños negocios</w:t>
       </w:r>
-      <w:bookmarkEnd w:id="1"/>
+      <w:bookmarkEnd w:id="2"/>
       <w:r>
         <w:rPr>
           <w:rFonts w:cs="Arial"/>
@@ -4714,7 +4779,7 @@
         </w:rPr>
         <w:t>:</w:t>
       </w:r>
-      <w:bookmarkEnd w:id="0"/>
+      <w:bookmarkEnd w:id="1"/>
       <w:r>
         <w:rPr>
           <w:noProof/>
@@ -4810,9 +4875,9 @@
         </w:rPr>
         <w:t xml:space="preserve"> </w:t>
       </w:r>
-      <w:bookmarkStart w:id="2" w:name="OLE_LINK3"/>
-      <w:bookmarkStart w:id="3" w:name="OLE_LINK4"/>
-      <w:bookmarkStart w:id="4" w:name="OLE_LINK10"/>
+      <w:bookmarkStart w:id="3" w:name="OLE_LINK3"/>
+      <w:bookmarkStart w:id="4" w:name="OLE_LINK4"/>
+      <w:bookmarkStart w:id="5" w:name="OLE_LINK10"/>
       <w:r>
         <w:rPr>
           <w:rFonts w:cs="Arial"/>
@@ -4840,8 +4905,8 @@
         </w:rPr>
         <w:t xml:space="preserve"> NEGOCIOS Y/O DUEÑOS DE </w:t>
       </w:r>
-      <w:bookmarkEnd w:id="2"/>
       <w:bookmarkEnd w:id="3"/>
+      <w:bookmarkEnd w:id="4"/>
       <w:r>
         <w:rPr>
           <w:rFonts w:cs="Arial"/>
@@ -4852,7 +4917,7 @@
         <w:t>NEGOCIOS</w:t>
       </w:r>
     </w:p>
-    <w:bookmarkEnd w:id="4"/>
+    <w:bookmarkEnd w:id="5"/>
     <w:p>
       <w:pPr>
         <w:jc w:val="center"/>
@@ -4873,7 +4938,7 @@
           <w:szCs w:val="28"/>
         </w:rPr>
       </w:pPr>
-      <w:bookmarkStart w:id="5" w:name="OLE_LINK9"/>
+      <w:bookmarkStart w:id="6" w:name="OLE_LINK9"/>
       <w:r>
         <w:rPr>
           <w:rFonts w:cs="Arial"/>
@@ -4976,7 +5041,7 @@
           <w:szCs w:val="28"/>
         </w:rPr>
       </w:pPr>
-      <w:bookmarkStart w:id="6" w:name="OLE_LINK8"/>
+      <w:bookmarkStart w:id="7" w:name="OLE_LINK8"/>
       <w:r>
         <w:rPr>
           <w:rFonts w:cs="Arial"/>
@@ -5002,8 +5067,8 @@
           <w:szCs w:val="20"/>
         </w:rPr>
       </w:pPr>
-      <w:bookmarkStart w:id="7" w:name="OLE_LINK11"/>
-      <w:bookmarkEnd w:id="6"/>
+      <w:bookmarkStart w:id="8" w:name="OLE_LINK11"/>
+      <w:bookmarkEnd w:id="7"/>
       <w:r>
         <w:rPr>
           <w:rFonts w:cs="Arial"/>
@@ -5014,7 +5079,7 @@
         <w:t>¿Usa actualmente un sistema de software en su negocio?</w:t>
       </w:r>
     </w:p>
-    <w:bookmarkEnd w:id="7"/>
+    <w:bookmarkEnd w:id="8"/>
     <w:p>
       <w:pPr>
         <w:pStyle w:val="Prrafodelista"/>
@@ -5224,7 +5289,7 @@
           <w:szCs w:val="20"/>
         </w:rPr>
       </w:pPr>
-      <w:bookmarkStart w:id="8" w:name="OLE_LINK12"/>
+      <w:bookmarkStart w:id="9" w:name="OLE_LINK12"/>
       <w:r>
         <w:rPr>
           <w:rFonts w:cs="Arial"/>
@@ -5235,7 +5300,7 @@
         <w:t>¿Le gustaría un sistema de registro de inventario para su negocio?</w:t>
       </w:r>
     </w:p>
-    <w:bookmarkEnd w:id="8"/>
+    <w:bookmarkEnd w:id="9"/>
     <w:p>
       <w:pPr>
         <w:pStyle w:val="Prrafodelista"/>
@@ -5654,8 +5719,8 @@
           </mc:Fallback>
         </mc:AlternateContent>
       </w:r>
-      <w:bookmarkStart w:id="9" w:name="OLE_LINK13"/>
-      <w:bookmarkStart w:id="10" w:name="OLE_LINK14"/>
+      <w:bookmarkStart w:id="10" w:name="OLE_LINK13"/>
+      <w:bookmarkStart w:id="11" w:name="OLE_LINK14"/>
       <w:r>
         <w:rPr>
           <w:rFonts w:cs="Arial"/>
@@ -5665,8 +5730,8 @@
         </w:rPr>
         <w:t>¿Normalmente que busca en un sistema para su negocio?</w:t>
       </w:r>
-      <w:bookmarkEnd w:id="9"/>
       <w:bookmarkEnd w:id="10"/>
+      <w:bookmarkEnd w:id="11"/>
     </w:p>
     <w:p>
       <w:pPr>
@@ -5734,8 +5799,8 @@
           <w:szCs w:val="20"/>
         </w:rPr>
       </w:pPr>
-      <w:bookmarkStart w:id="11" w:name="OLE_LINK15"/>
-      <w:bookmarkStart w:id="12" w:name="OLE_LINK7"/>
+      <w:bookmarkStart w:id="12" w:name="OLE_LINK15"/>
+      <w:bookmarkStart w:id="13" w:name="OLE_LINK7"/>
       <w:r>
         <w:rPr>
           <w:rFonts w:cs="Arial"/>
@@ -5746,7 +5811,7 @@
         <w:t>¿Lleva registro del inventario de su negocio?</w:t>
       </w:r>
     </w:p>
-    <w:bookmarkEnd w:id="11"/>
+    <w:bookmarkEnd w:id="12"/>
     <w:p>
       <w:pPr>
         <w:pStyle w:val="Prrafodelista"/>
@@ -5909,7 +5974,7 @@
         </w:rPr>
         <w:t xml:space="preserve">          SI                  NO</w:t>
       </w:r>
-      <w:bookmarkEnd w:id="12"/>
+      <w:bookmarkEnd w:id="13"/>
     </w:p>
     <w:p>
       <w:pPr>
@@ -5935,7 +6000,7 @@
         </w:rPr>
       </w:pPr>
     </w:p>
-    <w:bookmarkStart w:id="13" w:name="OLE_LINK16"/>
+    <w:bookmarkStart w:id="14" w:name="OLE_LINK16"/>
     <w:p>
       <w:pPr>
         <w:pStyle w:val="Prrafodelista"/>
@@ -6033,7 +6098,7 @@
         <w:t>¿Si lleva un registro de su inventario el registro lo hace a mano o usa algún sistema?</w:t>
       </w:r>
     </w:p>
-    <w:bookmarkEnd w:id="13"/>
+    <w:bookmarkEnd w:id="14"/>
     <w:p>
       <w:pPr>
         <w:pStyle w:val="Prrafodelista"/>
@@ -6175,8 +6240,8 @@
           <w:szCs w:val="20"/>
         </w:rPr>
       </w:pPr>
-      <w:bookmarkStart w:id="14" w:name="OLE_LINK18"/>
-      <w:bookmarkStart w:id="15" w:name="OLE_LINK19"/>
+      <w:bookmarkStart w:id="15" w:name="OLE_LINK18"/>
+      <w:bookmarkStart w:id="16" w:name="OLE_LINK19"/>
       <w:r>
         <w:rPr>
           <w:rFonts w:cs="Arial"/>
@@ -6184,10 +6249,11 @@
           <w:sz w:val="20"/>
           <w:szCs w:val="20"/>
         </w:rPr>
+        <w:lastRenderedPageBreak/>
         <w:t>¿Qué le gustaría encontrar en el software de su negocio</w:t>
       </w:r>
-      <w:bookmarkEnd w:id="14"/>
       <w:bookmarkEnd w:id="15"/>
+      <w:bookmarkEnd w:id="16"/>
       <w:r>
         <w:rPr>
           <w:rFonts w:cs="Arial"/>
@@ -6197,7 +6263,7 @@
         </w:rPr>
         <w:t>?</w:t>
       </w:r>
-      <w:bookmarkStart w:id="16" w:name="OLE_LINK17"/>
+      <w:bookmarkStart w:id="17" w:name="OLE_LINK17"/>
     </w:p>
     <w:p>
       <w:pPr>
@@ -6429,7 +6495,7 @@
         </mc:AlternateContent>
       </w:r>
     </w:p>
-    <w:bookmarkEnd w:id="16"/>
+    <w:bookmarkEnd w:id="17"/>
     <w:p>
       <w:pPr>
         <w:pStyle w:val="Prrafodelista"/>
@@ -6487,7 +6553,7 @@
         </w:rPr>
       </w:pPr>
     </w:p>
-    <w:bookmarkStart w:id="17" w:name="OLE_LINK20"/>
+    <w:bookmarkStart w:id="18" w:name="OLE_LINK20"/>
     <w:p>
       <w:pPr>
         <w:pStyle w:val="Prrafodelista"/>
@@ -6585,7 +6651,7 @@
         <w:t>¿Le gustaría que la aplicación tenga administración y varios usuarios?</w:t>
       </w:r>
     </w:p>
-    <w:bookmarkEnd w:id="17"/>
+    <w:bookmarkEnd w:id="18"/>
     <w:p>
       <w:pPr>
         <w:pStyle w:val="Prrafodelista"/>
@@ -6730,7 +6796,7 @@
           <w:szCs w:val="20"/>
         </w:rPr>
       </w:pPr>
-      <w:bookmarkStart w:id="18" w:name="OLE_LINK21"/>
+      <w:bookmarkStart w:id="19" w:name="OLE_LINK21"/>
       <w:r>
         <w:rPr>
           <w:rFonts w:cs="Arial"/>
@@ -6741,7 +6807,7 @@
         <w:t>¿Le gustaría que la aplicación muestre los registros o movimientos de los usuarios?</w:t>
       </w:r>
     </w:p>
-    <w:bookmarkEnd w:id="18"/>
+    <w:bookmarkEnd w:id="19"/>
     <w:p>
       <w:pPr>
         <w:pStyle w:val="Prrafodelista"/>
@@ -6916,12 +6982,12 @@
           <w:szCs w:val="20"/>
         </w:rPr>
       </w:pPr>
-      <w:bookmarkStart w:id="19" w:name="OLE_LINK5"/>
-      <w:bookmarkStart w:id="20" w:name="OLE_LINK6"/>
-      <w:bookmarkEnd w:id="5"/>
+      <w:bookmarkStart w:id="20" w:name="OLE_LINK5"/>
+      <w:bookmarkStart w:id="21" w:name="OLE_LINK6"/>
+      <w:bookmarkEnd w:id="6"/>
     </w:p>
-    <w:bookmarkEnd w:id="19"/>
     <w:bookmarkEnd w:id="20"/>
+    <w:bookmarkEnd w:id="21"/>
     <w:p>
       <w:pPr>
         <w:rPr>
@@ -9927,7 +9993,7 @@
       </w:r>
     </w:p>
     <w:p>
-      <w:bookmarkStart w:id="21" w:name="_Hlk5824104"/>
+      <w:bookmarkStart w:id="22" w:name="_Hlk5824104"/>
     </w:p>
     <w:tbl>
       <w:tblPr>
@@ -11368,7 +11434,7 @@
             <w:hideMark/>
           </w:tcPr>
           <w:p>
-            <w:bookmarkStart w:id="22" w:name="_Hlk5895783"/>
+            <w:bookmarkStart w:id="23" w:name="_Hlk5895783"/>
             <w:r>
               <w:rPr>
                 <w:b/>
@@ -11685,7 +11751,7 @@
           </w:p>
         </w:tc>
       </w:tr>
-      <w:bookmarkEnd w:id="22"/>
+      <w:bookmarkEnd w:id="23"/>
     </w:tbl>
     <w:p/>
     <w:tbl>
@@ -13056,7 +13122,7 @@
       </w:tr>
     </w:tbl>
     <w:p/>
-    <w:bookmarkEnd w:id="21"/>
+    <w:bookmarkEnd w:id="22"/>
     <w:p/>
     <w:tbl>
       <w:tblPr>
@@ -15695,10 +15761,10 @@
           <w:noProof/>
         </w:rPr>
         <w:drawing>
-          <wp:inline distT="0" distB="0" distL="0" distR="0" wp14:anchorId="3A009D50" wp14:editId="449FD7E2">
-            <wp:extent cx="5612130" cy="5490845"/>
+          <wp:inline distT="0" distB="0" distL="0" distR="0" wp14:anchorId="0CAFE55D" wp14:editId="6A9864B4">
+            <wp:extent cx="5612130" cy="4898390"/>
             <wp:effectExtent l="0" t="0" r="7620" b="0"/>
-            <wp:docPr id="2" name="Imagen 2"/>
+            <wp:docPr id="20" name="Imagen 20"/>
             <wp:cNvGraphicFramePr>
               <a:graphicFrameLocks xmlns:a="http://schemas.openxmlformats.org/drawingml/2006/main" noChangeAspect="1"/>
             </wp:cNvGraphicFramePr>
@@ -15710,7 +15776,7 @@
                     <pic:cNvPicPr/>
                   </pic:nvPicPr>
                   <pic:blipFill>
-                    <a:blip r:embed="rId8"/>
+                    <a:blip r:embed="rId24"/>
                     <a:stretch>
                       <a:fillRect/>
                     </a:stretch>
@@ -15718,7 +15784,7 @@
                   <pic:spPr>
                     <a:xfrm>
                       <a:off x="0" y="0"/>
-                      <a:ext cx="5612130" cy="5490845"/>
+                      <a:ext cx="5612130" cy="4898390"/>
                     </a:xfrm>
                     <a:prstGeom prst="rect">
                       <a:avLst/>
@@ -15747,10 +15813,10 @@
         </w:rPr>
         <w:lastRenderedPageBreak/>
         <w:drawing>
-          <wp:inline distT="0" distB="0" distL="0" distR="0" wp14:anchorId="12B88D6B" wp14:editId="4D1606CE">
-            <wp:extent cx="5612130" cy="3615690"/>
-            <wp:effectExtent l="0" t="0" r="7620" b="3810"/>
-            <wp:docPr id="3" name="Imagen 3"/>
+          <wp:inline distT="0" distB="0" distL="0" distR="0" wp14:anchorId="7E17EB08" wp14:editId="1D6AB624">
+            <wp:extent cx="5612130" cy="2917190"/>
+            <wp:effectExtent l="0" t="0" r="7620" b="0"/>
+            <wp:docPr id="21" name="Imagen 21"/>
             <wp:cNvGraphicFramePr>
               <a:graphicFrameLocks xmlns:a="http://schemas.openxmlformats.org/drawingml/2006/main" noChangeAspect="1"/>
             </wp:cNvGraphicFramePr>
@@ -15770,7 +15836,7 @@
                   <pic:spPr>
                     <a:xfrm>
                       <a:off x="0" y="0"/>
-                      <a:ext cx="5612130" cy="3615690"/>
+                      <a:ext cx="5612130" cy="2917190"/>
                     </a:xfrm>
                     <a:prstGeom prst="rect">
                       <a:avLst/>
@@ -15793,11 +15859,21 @@
           <w:szCs w:val="28"/>
         </w:rPr>
       </w:pPr>
+    </w:p>
+    <w:p>
+      <w:pPr>
+        <w:ind w:left="360"/>
+        <w:jc w:val="left"/>
+        <w:rPr>
+          <w:rFonts w:cs="Arial"/>
+          <w:sz w:val="28"/>
+          <w:szCs w:val="28"/>
+        </w:rPr>
+      </w:pPr>
       <w:r>
         <w:rPr>
           <w:noProof/>
         </w:rPr>
-        <w:lastRenderedPageBreak/>
         <w:drawing>
           <wp:inline distT="0" distB="0" distL="0" distR="0" wp14:anchorId="3D657671" wp14:editId="579C71C6">
             <wp:extent cx="5765976" cy="3926840"/>
@@ -15814,7 +15890,7 @@
                     <pic:cNvPicPr/>
                   </pic:nvPicPr>
                   <pic:blipFill>
-                    <a:blip r:embed="rId24"/>
+                    <a:blip r:embed="rId25"/>
                     <a:stretch>
                       <a:fillRect/>
                     </a:stretch>
@@ -15969,7 +16045,6 @@
           <w:szCs w:val="28"/>
           <w:u w:val="single"/>
         </w:rPr>
-        <w:lastRenderedPageBreak/>
         <w:t>Casos de uso.</w:t>
       </w:r>
     </w:p>
@@ -16008,10 +16083,18 @@
         <w:jc w:val="left"/>
         <w:rPr>
           <w:rFonts w:cs="Arial"/>
-          <w:b/>
           <w:sz w:val="28"/>
           <w:szCs w:val="28"/>
-          <w:u w:val="single"/>
+        </w:rPr>
+      </w:pPr>
+    </w:p>
+    <w:p>
+      <w:pPr>
+        <w:jc w:val="left"/>
+        <w:rPr>
+          <w:rFonts w:cs="Arial"/>
+          <w:sz w:val="28"/>
+          <w:szCs w:val="28"/>
         </w:rPr>
       </w:pPr>
       <w:r>
@@ -16023,6 +16106,81 @@
           <w:szCs w:val="28"/>
           <w:u w:val="single"/>
         </w:rPr>
+        <w:lastRenderedPageBreak/>
+        <w:drawing>
+          <wp:inline distT="0" distB="0" distL="0" distR="0" wp14:anchorId="6F9B547C" wp14:editId="35050997">
+            <wp:extent cx="5612130" cy="3719195"/>
+            <wp:effectExtent l="0" t="0" r="7620" b="0"/>
+            <wp:docPr id="8" name="Imagen 8"/>
+            <wp:cNvGraphicFramePr>
+              <a:graphicFrameLocks xmlns:a="http://schemas.openxmlformats.org/drawingml/2006/main" noChangeAspect="1"/>
+            </wp:cNvGraphicFramePr>
+            <a:graphic xmlns:a="http://schemas.openxmlformats.org/drawingml/2006/main">
+              <a:graphicData uri="http://schemas.openxmlformats.org/drawingml/2006/picture">
+                <pic:pic xmlns:pic="http://schemas.openxmlformats.org/drawingml/2006/picture">
+                  <pic:nvPicPr>
+                    <pic:cNvPr id="8" name="pantallazo caso de uso sistema de inventario.PNG"/>
+                    <pic:cNvPicPr/>
+                  </pic:nvPicPr>
+                  <pic:blipFill>
+                    <a:blip r:embed="rId26">
+                      <a:extLst>
+                        <a:ext uri="{28A0092B-C50C-407E-A947-70E740481C1C}">
+                          <a14:useLocalDpi xmlns:a14="http://schemas.microsoft.com/office/drawing/2010/main" val="0"/>
+                        </a:ext>
+                      </a:extLst>
+                    </a:blip>
+                    <a:stretch>
+                      <a:fillRect/>
+                    </a:stretch>
+                  </pic:blipFill>
+                  <pic:spPr>
+                    <a:xfrm>
+                      <a:off x="0" y="0"/>
+                      <a:ext cx="5612130" cy="3719195"/>
+                    </a:xfrm>
+                    <a:prstGeom prst="rect">
+                      <a:avLst/>
+                    </a:prstGeom>
+                  </pic:spPr>
+                </pic:pic>
+              </a:graphicData>
+            </a:graphic>
+          </wp:inline>
+        </w:drawing>
+      </w:r>
+    </w:p>
+    <w:p>
+      <w:pPr>
+        <w:jc w:val="left"/>
+        <w:rPr>
+          <w:rFonts w:cs="Arial"/>
+          <w:sz w:val="28"/>
+          <w:szCs w:val="28"/>
+        </w:rPr>
+      </w:pPr>
+    </w:p>
+    <w:p>
+      <w:pPr>
+        <w:jc w:val="left"/>
+        <w:rPr>
+          <w:rFonts w:cs="Arial"/>
+          <w:b/>
+          <w:sz w:val="28"/>
+          <w:szCs w:val="28"/>
+          <w:u w:val="single"/>
+        </w:rPr>
+      </w:pPr>
+      <w:r>
+        <w:rPr>
+          <w:rFonts w:cs="Arial"/>
+          <w:b/>
+          <w:noProof/>
+          <w:sz w:val="28"/>
+          <w:szCs w:val="28"/>
+          <w:u w:val="single"/>
+        </w:rPr>
+        <w:lastRenderedPageBreak/>
         <w:drawing>
           <wp:inline distT="0" distB="0" distL="0" distR="0">
             <wp:extent cx="5625200" cy="4371975"/>
@@ -16039,7 +16197,7 @@
                     <pic:cNvPicPr/>
                   </pic:nvPicPr>
                   <pic:blipFill>
-                    <a:blip r:embed="rId25">
+                    <a:blip r:embed="rId27">
                       <a:extLst>
                         <a:ext uri="{28A0092B-C50C-407E-A947-70E740481C1C}">
                           <a14:useLocalDpi xmlns:a14="http://schemas.microsoft.com/office/drawing/2010/main" val="0"/>
@@ -16077,6 +16235,18 @@
           <w:u w:val="single"/>
         </w:rPr>
       </w:pPr>
+    </w:p>
+    <w:p>
+      <w:pPr>
+        <w:jc w:val="left"/>
+        <w:rPr>
+          <w:rFonts w:cs="Arial"/>
+          <w:b/>
+          <w:sz w:val="28"/>
+          <w:szCs w:val="28"/>
+          <w:u w:val="single"/>
+        </w:rPr>
+      </w:pPr>
       <w:r>
         <w:rPr>
           <w:rFonts w:cs="Arial"/>
@@ -16088,10 +16258,10 @@
         </w:rPr>
         <w:lastRenderedPageBreak/>
         <w:drawing>
-          <wp:inline distT="0" distB="0" distL="0" distR="0">
-            <wp:extent cx="5612130" cy="4270375"/>
+          <wp:inline distT="0" distB="0" distL="0" distR="0" wp14:anchorId="205E4C5C" wp14:editId="5CA42DE0">
+            <wp:extent cx="5612130" cy="4138930"/>
             <wp:effectExtent l="0" t="0" r="7620" b="0"/>
-            <wp:docPr id="7" name="Imagen 7"/>
+            <wp:docPr id="10" name="Imagen 10"/>
             <wp:cNvGraphicFramePr>
               <a:graphicFrameLocks xmlns:a="http://schemas.openxmlformats.org/drawingml/2006/main" noChangeAspect="1"/>
             </wp:cNvGraphicFramePr>
@@ -16099,11 +16269,11 @@
               <a:graphicData uri="http://schemas.openxmlformats.org/drawingml/2006/picture">
                 <pic:pic xmlns:pic="http://schemas.openxmlformats.org/drawingml/2006/picture">
                   <pic:nvPicPr>
-                    <pic:cNvPr id="7" name="pantallazo caso de uso proveedores.PNG"/>
+                    <pic:cNvPr id="10" name="pantallazo caso de uso ventas.PNG"/>
                     <pic:cNvPicPr/>
                   </pic:nvPicPr>
                   <pic:blipFill>
-                    <a:blip r:embed="rId26">
+                    <a:blip r:embed="rId28">
                       <a:extLst>
                         <a:ext uri="{28A0092B-C50C-407E-A947-70E740481C1C}">
                           <a14:useLocalDpi xmlns:a14="http://schemas.microsoft.com/office/drawing/2010/main" val="0"/>
@@ -16117,7 +16287,7 @@
                   <pic:spPr>
                     <a:xfrm>
                       <a:off x="0" y="0"/>
-                      <a:ext cx="5612130" cy="4270375"/>
+                      <a:ext cx="5612130" cy="4138930"/>
                     </a:xfrm>
                     <a:prstGeom prst="rect">
                       <a:avLst/>
@@ -16129,58 +16299,18 @@
           </wp:inline>
         </w:drawing>
       </w:r>
-      <w:r>
+    </w:p>
+    <w:p>
+      <w:pPr>
+        <w:jc w:val="left"/>
         <w:rPr>
           <w:rFonts w:cs="Arial"/>
           <w:b/>
-          <w:noProof/>
           <w:sz w:val="28"/>
           <w:szCs w:val="28"/>
           <w:u w:val="single"/>
         </w:rPr>
-        <w:lastRenderedPageBreak/>
-        <w:drawing>
-          <wp:inline distT="0" distB="0" distL="0" distR="0">
-            <wp:extent cx="5612130" cy="3719195"/>
-            <wp:effectExtent l="0" t="0" r="7620" b="0"/>
-            <wp:docPr id="8" name="Imagen 8"/>
-            <wp:cNvGraphicFramePr>
-              <a:graphicFrameLocks xmlns:a="http://schemas.openxmlformats.org/drawingml/2006/main" noChangeAspect="1"/>
-            </wp:cNvGraphicFramePr>
-            <a:graphic xmlns:a="http://schemas.openxmlformats.org/drawingml/2006/main">
-              <a:graphicData uri="http://schemas.openxmlformats.org/drawingml/2006/picture">
-                <pic:pic xmlns:pic="http://schemas.openxmlformats.org/drawingml/2006/picture">
-                  <pic:nvPicPr>
-                    <pic:cNvPr id="8" name="pantallazo caso de uso sistema de inventario.PNG"/>
-                    <pic:cNvPicPr/>
-                  </pic:nvPicPr>
-                  <pic:blipFill>
-                    <a:blip r:embed="rId27">
-                      <a:extLst>
-                        <a:ext uri="{28A0092B-C50C-407E-A947-70E740481C1C}">
-                          <a14:useLocalDpi xmlns:a14="http://schemas.microsoft.com/office/drawing/2010/main" val="0"/>
-                        </a:ext>
-                      </a:extLst>
-                    </a:blip>
-                    <a:stretch>
-                      <a:fillRect/>
-                    </a:stretch>
-                  </pic:blipFill>
-                  <pic:spPr>
-                    <a:xfrm>
-                      <a:off x="0" y="0"/>
-                      <a:ext cx="5612130" cy="3719195"/>
-                    </a:xfrm>
-                    <a:prstGeom prst="rect">
-                      <a:avLst/>
-                    </a:prstGeom>
-                  </pic:spPr>
-                </pic:pic>
-              </a:graphicData>
-            </a:graphic>
-          </wp:inline>
-        </w:drawing>
-      </w:r>
+      </w:pPr>
       <w:r>
         <w:rPr>
           <w:rFonts w:cs="Arial"/>
@@ -16207,7 +16337,7 @@
                     <pic:cNvPicPr/>
                   </pic:nvPicPr>
                   <pic:blipFill>
-                    <a:blip r:embed="rId28">
+                    <a:blip r:embed="rId29">
                       <a:extLst>
                         <a:ext uri="{28A0092B-C50C-407E-A947-70E740481C1C}">
                           <a14:useLocalDpi xmlns:a14="http://schemas.microsoft.com/office/drawing/2010/main" val="0"/>
@@ -16233,6 +16363,30 @@
           </wp:inline>
         </w:drawing>
       </w:r>
+    </w:p>
+    <w:p>
+      <w:pPr>
+        <w:jc w:val="left"/>
+        <w:rPr>
+          <w:rFonts w:cs="Arial"/>
+          <w:b/>
+          <w:sz w:val="28"/>
+          <w:szCs w:val="28"/>
+          <w:u w:val="single"/>
+        </w:rPr>
+      </w:pPr>
+    </w:p>
+    <w:p>
+      <w:pPr>
+        <w:jc w:val="left"/>
+        <w:rPr>
+          <w:rFonts w:cs="Arial"/>
+          <w:b/>
+          <w:sz w:val="28"/>
+          <w:szCs w:val="28"/>
+          <w:u w:val="single"/>
+        </w:rPr>
+      </w:pPr>
       <w:r>
         <w:rPr>
           <w:rFonts w:cs="Arial"/>
@@ -16244,10 +16398,10 @@
         </w:rPr>
         <w:lastRenderedPageBreak/>
         <w:drawing>
-          <wp:inline distT="0" distB="0" distL="0" distR="0">
-            <wp:extent cx="5612130" cy="4138930"/>
+          <wp:inline distT="0" distB="0" distL="0" distR="0" wp14:anchorId="41DF20DE" wp14:editId="27FCBBCB">
+            <wp:extent cx="5612130" cy="4270375"/>
             <wp:effectExtent l="0" t="0" r="7620" b="0"/>
-            <wp:docPr id="10" name="Imagen 10"/>
+            <wp:docPr id="7" name="Imagen 7"/>
             <wp:cNvGraphicFramePr>
               <a:graphicFrameLocks xmlns:a="http://schemas.openxmlformats.org/drawingml/2006/main" noChangeAspect="1"/>
             </wp:cNvGraphicFramePr>
@@ -16255,11 +16409,11 @@
               <a:graphicData uri="http://schemas.openxmlformats.org/drawingml/2006/picture">
                 <pic:pic xmlns:pic="http://schemas.openxmlformats.org/drawingml/2006/picture">
                   <pic:nvPicPr>
-                    <pic:cNvPr id="10" name="pantallazo caso de uso ventas.PNG"/>
+                    <pic:cNvPr id="7" name="pantallazo caso de uso proveedores.PNG"/>
                     <pic:cNvPicPr/>
                   </pic:nvPicPr>
                   <pic:blipFill>
-                    <a:blip r:embed="rId29">
+                    <a:blip r:embed="rId30">
                       <a:extLst>
                         <a:ext uri="{28A0092B-C50C-407E-A947-70E740481C1C}">
                           <a14:useLocalDpi xmlns:a14="http://schemas.microsoft.com/office/drawing/2010/main" val="0"/>
@@ -16273,7 +16427,7 @@
                   <pic:spPr>
                     <a:xfrm>
                       <a:off x="0" y="0"/>
-                      <a:ext cx="5612130" cy="4138930"/>
+                      <a:ext cx="5612130" cy="4270375"/>
                     </a:xfrm>
                     <a:prstGeom prst="rect">
                       <a:avLst/>
@@ -20811,7 +20965,7 @@
                 <w:bCs/>
               </w:rPr>
             </w:pPr>
-            <w:bookmarkStart w:id="23" w:name="_Hlk5826252"/>
+            <w:bookmarkStart w:id="24" w:name="_Hlk5826252"/>
             <w:r>
               <w:rPr>
                 <w:rFonts w:cs="Arial"/>
@@ -22105,7 +22259,7 @@
           </w:p>
         </w:tc>
       </w:tr>
-      <w:bookmarkEnd w:id="23"/>
+      <w:bookmarkEnd w:id="24"/>
     </w:tbl>
     <w:p>
       <w:pPr>
@@ -45563,7 +45717,7 @@
                     <pic:cNvPicPr/>
                   </pic:nvPicPr>
                   <pic:blipFill>
-                    <a:blip r:embed="rId30">
+                    <a:blip r:embed="rId31">
                       <a:extLst>
                         <a:ext uri="{28A0092B-C50C-407E-A947-70E740481C1C}">
                           <a14:useLocalDpi xmlns:a14="http://schemas.microsoft.com/office/drawing/2010/main" val="0"/>
@@ -45754,7 +45908,7 @@
                     <pic:cNvPicPr/>
                   </pic:nvPicPr>
                   <pic:blipFill>
-                    <a:blip r:embed="rId31">
+                    <a:blip r:embed="rId32">
                       <a:extLst>
                         <a:ext uri="{28A0092B-C50C-407E-A947-70E740481C1C}">
                           <a14:useLocalDpi xmlns:a14="http://schemas.microsoft.com/office/drawing/2010/main" val="0"/>
@@ -45805,7 +45959,7 @@
                     <pic:cNvPicPr/>
                   </pic:nvPicPr>
                   <pic:blipFill>
-                    <a:blip r:embed="rId32">
+                    <a:blip r:embed="rId33">
                       <a:extLst>
                         <a:ext uri="{28A0092B-C50C-407E-A947-70E740481C1C}">
                           <a14:useLocalDpi xmlns:a14="http://schemas.microsoft.com/office/drawing/2010/main" val="0"/>
@@ -45869,7 +46023,7 @@
                     <pic:cNvPicPr/>
                   </pic:nvPicPr>
                   <pic:blipFill>
-                    <a:blip r:embed="rId33">
+                    <a:blip r:embed="rId34">
                       <a:extLst>
                         <a:ext uri="{28A0092B-C50C-407E-A947-70E740481C1C}">
                           <a14:useLocalDpi xmlns:a14="http://schemas.microsoft.com/office/drawing/2010/main" val="0"/>
@@ -45944,7 +46098,7 @@
                     <pic:cNvPicPr/>
                   </pic:nvPicPr>
                   <pic:blipFill>
-                    <a:blip r:embed="rId34">
+                    <a:blip r:embed="rId35">
                       <a:extLst>
                         <a:ext uri="{28A0092B-C50C-407E-A947-70E740481C1C}">
                           <a14:useLocalDpi xmlns:a14="http://schemas.microsoft.com/office/drawing/2010/main" val="0"/>
@@ -46145,7 +46299,7 @@
                     <pic:cNvPicPr/>
                   </pic:nvPicPr>
                   <pic:blipFill>
-                    <a:blip r:embed="rId35">
+                    <a:blip r:embed="rId36">
                       <a:extLst>
                         <a:ext uri="{28A0092B-C50C-407E-A947-70E740481C1C}">
                           <a14:useLocalDpi xmlns:a14="http://schemas.microsoft.com/office/drawing/2010/main" val="0"/>
@@ -46337,7 +46491,7 @@
                     <pic:cNvPicPr/>
                   </pic:nvPicPr>
                   <pic:blipFill>
-                    <a:blip r:embed="rId36">
+                    <a:blip r:embed="rId37">
                       <a:extLst>
                         <a:ext uri="{28A0092B-C50C-407E-A947-70E740481C1C}">
                           <a14:useLocalDpi xmlns:a14="http://schemas.microsoft.com/office/drawing/2010/main" val="0"/>
@@ -46419,8 +46573,6 @@
           <w:u w:val="single"/>
         </w:rPr>
       </w:pPr>
-      <w:bookmarkStart w:id="24" w:name="_GoBack"/>
-      <w:bookmarkEnd w:id="24"/>
     </w:p>
     <w:p>
       <w:pPr>
@@ -46892,26 +47044,6 @@
           <w:rFonts w:cs="Arial"/>
           <w:sz w:val="28"/>
           <w:szCs w:val="28"/>
-        </w:rPr>
-      </w:pPr>
-    </w:p>
-    <w:p>
-      <w:pPr>
-        <w:rPr>
-          <w:rFonts w:cs="Arial"/>
-          <w:sz w:val="28"/>
-          <w:szCs w:val="28"/>
-          <w:u w:val="single"/>
-        </w:rPr>
-      </w:pPr>
-    </w:p>
-    <w:p>
-      <w:pPr>
-        <w:rPr>
-          <w:rFonts w:cs="Arial"/>
-          <w:sz w:val="28"/>
-          <w:szCs w:val="28"/>
-          <w:u w:val="single"/>
         </w:rPr>
       </w:pPr>
     </w:p>
@@ -47025,7 +47157,7 @@
               </w:r>
             </w:p>
             <w:p>
-              <w:hyperlink r:id="rId37" w:history="1">
+              <w:hyperlink r:id="rId38" w:history="1">
                 <w:r>
                   <w:rPr>
                     <w:rStyle w:val="Hipervnculo"/>
@@ -47047,7 +47179,7 @@
                   <w:rStyle w:val="Hipervnculo"/>
                 </w:rPr>
               </w:pPr>
-              <w:hyperlink r:id="rId38" w:history="1">
+              <w:hyperlink r:id="rId39" w:history="1">
                 <w:r>
                   <w:rPr>
                     <w:rStyle w:val="Hipervnculo"/>
@@ -47064,7 +47196,7 @@
             </w:p>
             <w:p/>
             <w:p>
-              <w:hyperlink r:id="rId39" w:history="1">
+              <w:hyperlink r:id="rId40" w:history="1">
                 <w:r>
                   <w:rPr>
                     <w:rStyle w:val="Hipervnculo"/>
@@ -47101,8 +47233,8 @@
       </w:pPr>
     </w:p>
     <w:sectPr>
-      <w:headerReference w:type="default" r:id="rId40"/>
-      <w:footerReference w:type="default" r:id="rId41"/>
+      <w:headerReference w:type="default" r:id="rId41"/>
+      <w:footerReference w:type="default" r:id="rId42"/>
       <w:pgSz w:w="12240" w:h="15840"/>
       <w:pgMar w:top="1701" w:right="1134" w:bottom="1701" w:left="2268" w:header="1701" w:footer="1701" w:gutter="0"/>
       <w:pgNumType w:start="0"/>
@@ -52186,7 +52318,7 @@
 </file>
 
 <file path=customXml/itemProps1.xml><?xml version="1.0" encoding="utf-8"?>
-<ds:datastoreItem xmlns:ds="http://schemas.openxmlformats.org/officeDocument/2006/customXml" ds:itemID="{2B3F95ED-8CA4-4E34-9FB3-248B6DCF9356}">
+<ds:datastoreItem xmlns:ds="http://schemas.openxmlformats.org/officeDocument/2006/customXml" ds:itemID="{E9726F68-F6F2-462C-88E2-4793D995B2E9}">
   <ds:schemaRefs>
     <ds:schemaRef ds:uri="http://schemas.openxmlformats.org/officeDocument/2006/bibliography"/>
   </ds:schemaRefs>

</xml_diff>